<commit_message>
updated doc to include my test
</commit_message>
<xml_diff>
--- a/P3_DOC.docx
+++ b/P3_DOC.docx
@@ -1,6 +1,6 @@
 
 <file path=word/document.xml><?xml version="1.0" encoding="utf-8"?>
-<w:document xmlns:wpc="http://schemas.microsoft.com/office/word/2010/wordprocessingCanvas" xmlns:cx="http://schemas.microsoft.com/office/drawing/2014/chartex" xmlns:cx1="http://schemas.microsoft.com/office/drawing/2015/9/8/chartex" xmlns:cx2="http://schemas.microsoft.com/office/drawing/2015/10/21/chartex" xmlns:cx3="http://schemas.microsoft.com/office/drawing/2016/5/9/chartex" xmlns:cx4="http://schemas.microsoft.com/office/drawing/2016/5/10/chartex" xmlns:cx5="http://schemas.microsoft.com/office/drawing/2016/5/11/chartex" xmlns:cx6="http://schemas.microsoft.com/office/drawing/2016/5/12/chartex" xmlns:cx7="http://schemas.microsoft.com/office/drawing/2016/5/13/chartex" xmlns:cx8="http://schemas.microsoft.com/office/drawing/2016/5/14/chartex" xmlns:mc="http://schemas.openxmlformats.org/markup-compatibility/2006" xmlns:aink="http://schemas.microsoft.com/office/drawing/2016/ink" xmlns:am3d="http://schemas.microsoft.com/office/drawing/2017/model3d" xmlns:o="urn:schemas-microsoft-com:office:office" xmlns:r="http://schemas.openxmlformats.org/officeDocument/2006/relationships" xmlns:m="http://schemas.openxmlformats.org/officeDocument/2006/math" xmlns:v="urn:schemas-microsoft-com:vml" xmlns:wp14="http://schemas.microsoft.com/office/word/2010/wordprocessingDrawing" xmlns:wp="http://schemas.openxmlformats.org/drawingml/2006/wordprocessingDrawing" xmlns:w10="urn:schemas-microsoft-com:office:word" xmlns:w="http://schemas.openxmlformats.org/wordprocessingml/2006/main" xmlns:w14="http://schemas.microsoft.com/office/word/2010/wordml" xmlns:w15="http://schemas.microsoft.com/office/word/2012/wordml" xmlns:w16cid="http://schemas.microsoft.com/office/word/2016/wordml/cid" xmlns:w16se="http://schemas.microsoft.com/office/word/2015/wordml/symex" xmlns:wpg="http://schemas.microsoft.com/office/word/2010/wordprocessingGroup" xmlns:wpi="http://schemas.microsoft.com/office/word/2010/wordprocessingInk" xmlns:wne="http://schemas.microsoft.com/office/word/2006/wordml" xmlns:wps="http://schemas.microsoft.com/office/word/2010/wordprocessingShape" mc:Ignorable="w14 w15 w16se w16cid wp14">
+<w:document xmlns:wpc="http://schemas.microsoft.com/office/word/2010/wordprocessingCanvas" xmlns:cx="http://schemas.microsoft.com/office/drawing/2014/chartex" xmlns:cx1="http://schemas.microsoft.com/office/drawing/2015/9/8/chartex" xmlns:cx2="http://schemas.microsoft.com/office/drawing/2015/10/21/chartex" xmlns:cx3="http://schemas.microsoft.com/office/drawing/2016/5/9/chartex" xmlns:cx4="http://schemas.microsoft.com/office/drawing/2016/5/10/chartex" xmlns:cx5="http://schemas.microsoft.com/office/drawing/2016/5/11/chartex" xmlns:cx6="http://schemas.microsoft.com/office/drawing/2016/5/12/chartex" xmlns:cx7="http://schemas.microsoft.com/office/drawing/2016/5/13/chartex" xmlns:cx8="http://schemas.microsoft.com/office/drawing/2016/5/14/chartex" xmlns:mc="http://schemas.openxmlformats.org/markup-compatibility/2006" xmlns:aink="http://schemas.microsoft.com/office/drawing/2016/ink" xmlns:am3d="http://schemas.microsoft.com/office/drawing/2017/model3d" xmlns:o="urn:schemas-microsoft-com:office:office" xmlns:r="http://schemas.openxmlformats.org/officeDocument/2006/relationships" xmlns:m="http://schemas.openxmlformats.org/officeDocument/2006/math" xmlns:v="urn:schemas-microsoft-com:vml" xmlns:wp14="http://schemas.microsoft.com/office/word/2010/wordprocessingDrawing" xmlns:wp="http://schemas.openxmlformats.org/drawingml/2006/wordprocessingDrawing" xmlns:w10="urn:schemas-microsoft-com:office:word" xmlns:w="http://schemas.openxmlformats.org/wordprocessingml/2006/main" xmlns:w14="http://schemas.microsoft.com/office/word/2010/wordml" xmlns:w15="http://schemas.microsoft.com/office/word/2012/wordml" xmlns:w16se="http://schemas.microsoft.com/office/word/2015/wordml/symex" xmlns:wpg="http://schemas.microsoft.com/office/word/2010/wordprocessingGroup" xmlns:wpi="http://schemas.microsoft.com/office/word/2010/wordprocessingInk" xmlns:wne="http://schemas.microsoft.com/office/word/2006/wordml" xmlns:wps="http://schemas.microsoft.com/office/word/2010/wordprocessingShape" mc:Ignorable="w14 w15 w16se wp14">
   <w:body>
     <w:p>
       <w:pPr>
@@ -429,6 +429,257 @@
         <w:spacing w:after="150" w:line="390" w:lineRule="atLeast"/>
         <w:rPr>
           <w:rFonts w:ascii="Times New Roman" w:hAnsi="Times New Roman" w:cs="Times New Roman"/>
+          <w:b/>
+          <w:sz w:val="24"/>
+          <w:szCs w:val="24"/>
+        </w:rPr>
+      </w:pPr>
+      <w:r>
+        <w:rPr>
+          <w:rFonts w:ascii="Times New Roman" w:hAnsi="Times New Roman" w:cs="Times New Roman"/>
+          <w:b/>
+          <w:sz w:val="24"/>
+          <w:szCs w:val="24"/>
+        </w:rPr>
+        <w:t>AND</w:t>
+      </w:r>
+    </w:p>
+    <w:p>
+      <w:pPr>
+        <w:spacing w:after="150" w:line="390" w:lineRule="atLeast"/>
+        <w:rPr>
+          <w:rFonts w:ascii="Times New Roman" w:hAnsi="Times New Roman" w:cs="Times New Roman"/>
+          <w:sz w:val="24"/>
+          <w:szCs w:val="24"/>
+        </w:rPr>
+      </w:pPr>
+      <w:hyperlink r:id="rId9" w:history="1">
+        <w:r>
+          <w:rPr>
+            <w:rFonts w:ascii="Times New Roman" w:eastAsia="Times New Roman" w:hAnsi="Times New Roman" w:cs="Times New Roman"/>
+            <w:bCs/>
+            <w:sz w:val="24"/>
+            <w:szCs w:val="24"/>
+            <w:lang w:val="en"/>
+          </w:rPr>
+          <w:t>3354-team2--</w:t>
+        </w:r>
+      </w:hyperlink>
+      <w:r>
+        <w:rPr>
+          <w:rFonts w:ascii="Times New Roman" w:eastAsia="Times New Roman" w:hAnsi="Times New Roman" w:cs="Times New Roman"/>
+          <w:sz w:val="24"/>
+          <w:szCs w:val="24"/>
+          <w:lang w:val="en"/>
+        </w:rPr>
+        <w:t>/</w:t>
+      </w:r>
+      <w:proofErr w:type="spellStart"/>
+      <w:r>
+        <w:rPr>
+          <w:rFonts w:ascii="Times New Roman" w:eastAsia="Times New Roman" w:hAnsi="Times New Roman" w:cs="Times New Roman"/>
+          <w:sz w:val="24"/>
+          <w:szCs w:val="24"/>
+          <w:lang w:val="en"/>
+        </w:rPr>
+        <w:fldChar w:fldCharType="begin"/>
+      </w:r>
+      <w:r>
+        <w:rPr>
+          <w:rFonts w:ascii="Times New Roman" w:eastAsia="Times New Roman" w:hAnsi="Times New Roman" w:cs="Times New Roman"/>
+          <w:sz w:val="24"/>
+          <w:szCs w:val="24"/>
+          <w:lang w:val="en"/>
+        </w:rPr>
+        <w:instrText xml:space="preserve"> HYPERLINK "https://github.com/iqbalyarkhan/3354-team2--/tree/master/src" </w:instrText>
+      </w:r>
+      <w:r>
+        <w:rPr>
+          <w:rFonts w:ascii="Times New Roman" w:eastAsia="Times New Roman" w:hAnsi="Times New Roman" w:cs="Times New Roman"/>
+          <w:sz w:val="24"/>
+          <w:szCs w:val="24"/>
+          <w:lang w:val="en"/>
+        </w:rPr>
+        <w:fldChar w:fldCharType="separate"/>
+      </w:r>
+      <w:r>
+        <w:rPr>
+          <w:rFonts w:ascii="Times New Roman" w:eastAsia="Times New Roman" w:hAnsi="Times New Roman" w:cs="Times New Roman"/>
+          <w:sz w:val="24"/>
+          <w:szCs w:val="24"/>
+          <w:lang w:val="en"/>
+        </w:rPr>
+        <w:t>src</w:t>
+      </w:r>
+      <w:proofErr w:type="spellEnd"/>
+      <w:r>
+        <w:rPr>
+          <w:rFonts w:ascii="Times New Roman" w:eastAsia="Times New Roman" w:hAnsi="Times New Roman" w:cs="Times New Roman"/>
+          <w:sz w:val="24"/>
+          <w:szCs w:val="24"/>
+          <w:lang w:val="en"/>
+        </w:rPr>
+        <w:fldChar w:fldCharType="end"/>
+      </w:r>
+      <w:r>
+        <w:rPr>
+          <w:rFonts w:ascii="Times New Roman" w:eastAsia="Times New Roman" w:hAnsi="Times New Roman" w:cs="Times New Roman"/>
+          <w:sz w:val="24"/>
+          <w:szCs w:val="24"/>
+          <w:lang w:val="en"/>
+        </w:rPr>
+        <w:t>/</w:t>
+      </w:r>
+      <w:proofErr w:type="spellStart"/>
+      <w:r>
+        <w:rPr>
+          <w:rFonts w:ascii="Times New Roman" w:eastAsia="Times New Roman" w:hAnsi="Times New Roman" w:cs="Times New Roman"/>
+          <w:sz w:val="24"/>
+          <w:szCs w:val="24"/>
+          <w:lang w:val="en"/>
+        </w:rPr>
+        <w:fldChar w:fldCharType="begin"/>
+      </w:r>
+      <w:r>
+        <w:rPr>
+          <w:rFonts w:ascii="Times New Roman" w:eastAsia="Times New Roman" w:hAnsi="Times New Roman" w:cs="Times New Roman"/>
+          <w:sz w:val="24"/>
+          <w:szCs w:val="24"/>
+          <w:lang w:val="en"/>
+        </w:rPr>
+        <w:instrText xml:space="preserve"> HYPERLINK "https://github.com/iqbalyarkhan/3354-team2--/tree/master/src/CalendarApp" </w:instrText>
+      </w:r>
+      <w:r>
+        <w:rPr>
+          <w:rFonts w:ascii="Times New Roman" w:eastAsia="Times New Roman" w:hAnsi="Times New Roman" w:cs="Times New Roman"/>
+          <w:sz w:val="24"/>
+          <w:szCs w:val="24"/>
+          <w:lang w:val="en"/>
+        </w:rPr>
+        <w:fldChar w:fldCharType="separate"/>
+      </w:r>
+      <w:r>
+        <w:rPr>
+          <w:rFonts w:ascii="Times New Roman" w:eastAsia="Times New Roman" w:hAnsi="Times New Roman" w:cs="Times New Roman"/>
+          <w:sz w:val="24"/>
+          <w:szCs w:val="24"/>
+          <w:lang w:val="en"/>
+        </w:rPr>
+        <w:t>CalendarApp</w:t>
+      </w:r>
+      <w:proofErr w:type="spellEnd"/>
+      <w:r>
+        <w:rPr>
+          <w:rFonts w:ascii="Times New Roman" w:eastAsia="Times New Roman" w:hAnsi="Times New Roman" w:cs="Times New Roman"/>
+          <w:sz w:val="24"/>
+          <w:szCs w:val="24"/>
+          <w:lang w:val="en"/>
+        </w:rPr>
+        <w:fldChar w:fldCharType="end"/>
+      </w:r>
+      <w:r>
+        <w:rPr>
+          <w:rFonts w:ascii="Times New Roman" w:eastAsia="Times New Roman" w:hAnsi="Times New Roman" w:cs="Times New Roman"/>
+          <w:sz w:val="24"/>
+          <w:szCs w:val="24"/>
+          <w:lang w:val="en"/>
+        </w:rPr>
+        <w:t>/</w:t>
+      </w:r>
+      <w:hyperlink r:id="rId10" w:history="1">
+        <w:r>
+          <w:rPr>
+            <w:rFonts w:ascii="Times New Roman" w:eastAsia="Times New Roman" w:hAnsi="Times New Roman" w:cs="Times New Roman"/>
+            <w:sz w:val="24"/>
+            <w:szCs w:val="24"/>
+            <w:lang w:val="en"/>
+          </w:rPr>
+          <w:t>app</w:t>
+        </w:r>
+      </w:hyperlink>
+      <w:r>
+        <w:rPr>
+          <w:rFonts w:ascii="Times New Roman" w:eastAsia="Times New Roman" w:hAnsi="Times New Roman" w:cs="Times New Roman"/>
+          <w:sz w:val="24"/>
+          <w:szCs w:val="24"/>
+          <w:lang w:val="en"/>
+        </w:rPr>
+        <w:t>/</w:t>
+      </w:r>
+      <w:proofErr w:type="spellStart"/>
+      <w:r>
+        <w:rPr>
+          <w:rFonts w:ascii="Times New Roman" w:eastAsia="Times New Roman" w:hAnsi="Times New Roman" w:cs="Times New Roman"/>
+          <w:bCs/>
+          <w:sz w:val="24"/>
+          <w:szCs w:val="24"/>
+          <w:lang w:val="en"/>
+        </w:rPr>
+        <w:t>src</w:t>
+      </w:r>
+      <w:proofErr w:type="spellEnd"/>
+      <w:r>
+        <w:rPr>
+          <w:rFonts w:ascii="Times New Roman" w:eastAsia="Times New Roman" w:hAnsi="Times New Roman" w:cs="Times New Roman"/>
+          <w:sz w:val="24"/>
+          <w:szCs w:val="24"/>
+          <w:lang w:val="en"/>
+        </w:rPr>
+        <w:t>/</w:t>
+      </w:r>
+      <w:r>
+        <w:rPr>
+          <w:rFonts w:ascii="Times New Roman" w:eastAsia="Times New Roman" w:hAnsi="Times New Roman" w:cs="Times New Roman"/>
+          <w:sz w:val="24"/>
+          <w:szCs w:val="24"/>
+          <w:lang w:val="en"/>
+        </w:rPr>
+        <w:t>android</w:t>
+      </w:r>
+      <w:hyperlink r:id="rId11" w:tooltip="This path skips through empty directories" w:history="1">
+        <w:r>
+          <w:rPr>
+            <w:rFonts w:ascii="Times New Roman" w:hAnsi="Times New Roman" w:cs="Times New Roman"/>
+            <w:sz w:val="24"/>
+            <w:szCs w:val="24"/>
+          </w:rPr>
+          <w:t>T</w:t>
+        </w:r>
+        <w:r>
+          <w:rPr>
+            <w:rFonts w:ascii="Times New Roman" w:hAnsi="Times New Roman" w:cs="Times New Roman"/>
+            <w:sz w:val="24"/>
+            <w:szCs w:val="24"/>
+          </w:rPr>
+          <w:t>est/java/team2/</w:t>
+        </w:r>
+        <w:proofErr w:type="spellStart"/>
+        <w:r>
+          <w:rPr>
+            <w:rFonts w:ascii="Times New Roman" w:hAnsi="Times New Roman" w:cs="Times New Roman"/>
+            <w:sz w:val="24"/>
+            <w:szCs w:val="24"/>
+          </w:rPr>
+          <w:t>calendarapp</w:t>
+        </w:r>
+        <w:proofErr w:type="spellEnd"/>
+      </w:hyperlink>
+    </w:p>
+    <w:p>
+      <w:pPr>
+        <w:spacing w:after="150" w:line="390" w:lineRule="atLeast"/>
+        <w:rPr>
+          <w:rFonts w:ascii="Times New Roman" w:hAnsi="Times New Roman" w:cs="Times New Roman"/>
+          <w:sz w:val="24"/>
+          <w:szCs w:val="24"/>
+        </w:rPr>
+      </w:pPr>
+    </w:p>
+    <w:p>
+      <w:pPr>
+        <w:spacing w:after="150" w:line="390" w:lineRule="atLeast"/>
+        <w:rPr>
+          <w:rFonts w:ascii="Times New Roman" w:hAnsi="Times New Roman" w:cs="Times New Roman"/>
           <w:sz w:val="24"/>
           <w:szCs w:val="24"/>
         </w:rPr>
@@ -459,16 +710,18 @@
         </w:numPr>
         <w:spacing w:after="150" w:line="390" w:lineRule="atLeast"/>
         <w:rPr>
-          <w:rFonts w:ascii="Times New Roman" w:hAnsi="Times New Roman" w:cs="Times New Roman"/>
-          <w:sz w:val="24"/>
-          <w:szCs w:val="24"/>
-        </w:rPr>
-      </w:pPr>
-      <w:r>
-        <w:rPr>
-          <w:rFonts w:ascii="Segoe UI" w:hAnsi="Segoe UI" w:cs="Segoe UI"/>
-          <w:sz w:val="21"/>
-          <w:szCs w:val="21"/>
+          <w:rFonts w:cstheme="minorHAnsi"/>
+          <w:i/>
+          <w:sz w:val="24"/>
+          <w:szCs w:val="24"/>
+        </w:rPr>
+      </w:pPr>
+      <w:r>
+        <w:rPr>
+          <w:rFonts w:cstheme="minorHAnsi"/>
+          <w:i/>
+          <w:sz w:val="24"/>
+          <w:szCs w:val="24"/>
         </w:rPr>
         <w:t>GetEventsInRange.java developed by Daryl Vogel</w:t>
       </w:r>
@@ -482,26 +735,29 @@
         </w:numPr>
         <w:spacing w:after="150" w:line="390" w:lineRule="atLeast"/>
         <w:rPr>
-          <w:rFonts w:ascii="Times New Roman" w:hAnsi="Times New Roman" w:cs="Times New Roman"/>
-          <w:sz w:val="24"/>
-          <w:szCs w:val="24"/>
-        </w:rPr>
-      </w:pPr>
-      <w:hyperlink r:id="rId9" w:tooltip="AddEventToEventDBTest.java" w:history="1">
+          <w:rFonts w:cstheme="minorHAnsi"/>
+          <w:i/>
+          <w:sz w:val="24"/>
+          <w:szCs w:val="24"/>
+        </w:rPr>
+      </w:pPr>
+      <w:hyperlink r:id="rId12" w:tooltip="AddEventToEventDBTest.java" w:history="1">
         <w:r>
           <w:rPr>
-            <w:rFonts w:ascii="Segoe UI" w:hAnsi="Segoe UI" w:cs="Segoe UI"/>
-            <w:sz w:val="21"/>
-            <w:szCs w:val="21"/>
+            <w:rFonts w:cstheme="minorHAnsi"/>
+            <w:i/>
+            <w:sz w:val="24"/>
+            <w:szCs w:val="24"/>
           </w:rPr>
           <w:t>AddEventToEventDBTest.java</w:t>
         </w:r>
       </w:hyperlink>
       <w:r>
         <w:rPr>
-          <w:rFonts w:ascii="Segoe UI" w:hAnsi="Segoe UI" w:cs="Segoe UI"/>
-          <w:sz w:val="21"/>
-          <w:szCs w:val="21"/>
+          <w:rFonts w:cstheme="minorHAnsi"/>
+          <w:i/>
+          <w:sz w:val="24"/>
+          <w:szCs w:val="24"/>
         </w:rPr>
         <w:t xml:space="preserve"> developed by Anmol Agarwal</w:t>
       </w:r>
@@ -516,18 +772,33 @@
         <w:spacing w:after="150" w:line="390" w:lineRule="atLeast"/>
         <w:rPr>
           <w:rFonts w:ascii="Times New Roman" w:hAnsi="Times New Roman" w:cs="Times New Roman"/>
-          <w:sz w:val="24"/>
-          <w:szCs w:val="24"/>
-        </w:rPr>
-      </w:pPr>
-      <w:r>
-        <w:rPr>
-          <w:rFonts w:ascii="Times New Roman" w:hAnsi="Times New Roman" w:cs="Times New Roman"/>
-          <w:sz w:val="24"/>
-          <w:szCs w:val="24"/>
-        </w:rPr>
-        <w:t xml:space="preserve">           Developed by Andrew Le</w:t>
-      </w:r>
+          <w:i/>
+          <w:sz w:val="24"/>
+          <w:szCs w:val="24"/>
+        </w:rPr>
+      </w:pPr>
+      <w:proofErr w:type="spellStart"/>
+      <w:r>
+        <w:rPr>
+          <w:rFonts w:cstheme="minorHAnsi"/>
+          <w:i/>
+          <w:sz w:val="24"/>
+          <w:szCs w:val="24"/>
+        </w:rPr>
+        <w:t>UIUnitTest</w:t>
+      </w:r>
+      <w:proofErr w:type="spellEnd"/>
+      <w:r>
+        <w:rPr>
+          <w:rFonts w:cstheme="minorHAnsi"/>
+          <w:i/>
+          <w:sz w:val="24"/>
+          <w:szCs w:val="24"/>
+        </w:rPr>
+        <w:t xml:space="preserve"> developed by Andrew Le</w:t>
+      </w:r>
+      <w:bookmarkStart w:id="0" w:name="_GoBack"/>
+      <w:bookmarkEnd w:id="0"/>
     </w:p>
     <w:p>
       <w:pPr>
@@ -784,23 +1055,7 @@
           <w:sz w:val="24"/>
           <w:szCs w:val="24"/>
         </w:rPr>
-        <w:t xml:space="preserve">Steps to </w:t>
-      </w:r>
-      <w:r>
-        <w:rPr>
-          <w:rFonts w:ascii="Times New Roman" w:hAnsi="Times New Roman"/>
-          <w:sz w:val="24"/>
-          <w:szCs w:val="24"/>
-        </w:rPr>
-        <w:t xml:space="preserve">run </w:t>
-      </w:r>
-      <w:r>
-        <w:rPr>
-          <w:rFonts w:ascii="Times New Roman" w:hAnsi="Times New Roman"/>
-          <w:sz w:val="24"/>
-          <w:szCs w:val="24"/>
-        </w:rPr>
-        <w:t>the software:</w:t>
+        <w:t>Steps to run the software:</w:t>
       </w:r>
     </w:p>
     <w:p>
@@ -888,7 +1143,6 @@
           <w:sz w:val="24"/>
           <w:szCs w:val="24"/>
         </w:rPr>
-        <w:lastRenderedPageBreak/>
         <w:t>If you do not have an available virtual device, connect a new device by following Android Studio’s prompts</w:t>
       </w:r>
     </w:p>
@@ -905,8 +1159,6 @@
           <w:szCs w:val="24"/>
         </w:rPr>
       </w:pPr>
-      <w:bookmarkStart w:id="0" w:name="_GoBack"/>
-      <w:bookmarkEnd w:id="0"/>
       <w:r>
         <w:rPr>
           <w:rFonts w:ascii="Times New Roman" w:hAnsi="Times New Roman"/>
@@ -927,7 +1179,7 @@
 </file>
 
 <file path=word/numbering.xml><?xml version="1.0" encoding="utf-8"?>
-<w:numbering xmlns:wpc="http://schemas.microsoft.com/office/word/2010/wordprocessingCanvas" xmlns:cx="http://schemas.microsoft.com/office/drawing/2014/chartex" xmlns:cx1="http://schemas.microsoft.com/office/drawing/2015/9/8/chartex" xmlns:cx2="http://schemas.microsoft.com/office/drawing/2015/10/21/chartex" xmlns:cx3="http://schemas.microsoft.com/office/drawing/2016/5/9/chartex" xmlns:cx4="http://schemas.microsoft.com/office/drawing/2016/5/10/chartex" xmlns:cx5="http://schemas.microsoft.com/office/drawing/2016/5/11/chartex" xmlns:cx6="http://schemas.microsoft.com/office/drawing/2016/5/12/chartex" xmlns:cx7="http://schemas.microsoft.com/office/drawing/2016/5/13/chartex" xmlns:cx8="http://schemas.microsoft.com/office/drawing/2016/5/14/chartex" xmlns:mc="http://schemas.openxmlformats.org/markup-compatibility/2006" xmlns:aink="http://schemas.microsoft.com/office/drawing/2016/ink" xmlns:am3d="http://schemas.microsoft.com/office/drawing/2017/model3d" xmlns:o="urn:schemas-microsoft-com:office:office" xmlns:r="http://schemas.openxmlformats.org/officeDocument/2006/relationships" xmlns:m="http://schemas.openxmlformats.org/officeDocument/2006/math" xmlns:v="urn:schemas-microsoft-com:vml" xmlns:wp14="http://schemas.microsoft.com/office/word/2010/wordprocessingDrawing" xmlns:wp="http://schemas.openxmlformats.org/drawingml/2006/wordprocessingDrawing" xmlns:w10="urn:schemas-microsoft-com:office:word" xmlns:w="http://schemas.openxmlformats.org/wordprocessingml/2006/main" xmlns:w14="http://schemas.microsoft.com/office/word/2010/wordml" xmlns:w15="http://schemas.microsoft.com/office/word/2012/wordml" xmlns:w16cid="http://schemas.microsoft.com/office/word/2016/wordml/cid" xmlns:w16se="http://schemas.microsoft.com/office/word/2015/wordml/symex" xmlns:wpg="http://schemas.microsoft.com/office/word/2010/wordprocessingGroup" xmlns:wpi="http://schemas.microsoft.com/office/word/2010/wordprocessingInk" xmlns:wne="http://schemas.microsoft.com/office/word/2006/wordml" xmlns:wps="http://schemas.microsoft.com/office/word/2010/wordprocessingShape" mc:Ignorable="w14 w15 w16se w16cid wp14">
+<w:numbering xmlns:wpc="http://schemas.microsoft.com/office/word/2010/wordprocessingCanvas" xmlns:cx="http://schemas.microsoft.com/office/drawing/2014/chartex" xmlns:cx1="http://schemas.microsoft.com/office/drawing/2015/9/8/chartex" xmlns:cx2="http://schemas.microsoft.com/office/drawing/2015/10/21/chartex" xmlns:cx3="http://schemas.microsoft.com/office/drawing/2016/5/9/chartex" xmlns:cx4="http://schemas.microsoft.com/office/drawing/2016/5/10/chartex" xmlns:cx5="http://schemas.microsoft.com/office/drawing/2016/5/11/chartex" xmlns:cx6="http://schemas.microsoft.com/office/drawing/2016/5/12/chartex" xmlns:cx7="http://schemas.microsoft.com/office/drawing/2016/5/13/chartex" xmlns:cx8="http://schemas.microsoft.com/office/drawing/2016/5/14/chartex" xmlns:mc="http://schemas.openxmlformats.org/markup-compatibility/2006" xmlns:aink="http://schemas.microsoft.com/office/drawing/2016/ink" xmlns:am3d="http://schemas.microsoft.com/office/drawing/2017/model3d" xmlns:o="urn:schemas-microsoft-com:office:office" xmlns:r="http://schemas.openxmlformats.org/officeDocument/2006/relationships" xmlns:m="http://schemas.openxmlformats.org/officeDocument/2006/math" xmlns:v="urn:schemas-microsoft-com:vml" xmlns:wp14="http://schemas.microsoft.com/office/word/2010/wordprocessingDrawing" xmlns:wp="http://schemas.openxmlformats.org/drawingml/2006/wordprocessingDrawing" xmlns:w10="urn:schemas-microsoft-com:office:word" xmlns:w="http://schemas.openxmlformats.org/wordprocessingml/2006/main" xmlns:w14="http://schemas.microsoft.com/office/word/2010/wordml" xmlns:w15="http://schemas.microsoft.com/office/word/2012/wordml" xmlns:w16se="http://schemas.microsoft.com/office/word/2015/wordml/symex" xmlns:wpg="http://schemas.microsoft.com/office/word/2010/wordprocessingGroup" xmlns:wpi="http://schemas.microsoft.com/office/word/2010/wordprocessingInk" xmlns:wne="http://schemas.microsoft.com/office/word/2006/wordml" xmlns:wps="http://schemas.microsoft.com/office/word/2010/wordprocessingShape" mc:Ignorable="w14 w15 w16se wp14">
   <w:abstractNum w:abstractNumId="0" w15:restartNumberingAfterBreak="0">
     <w:nsid w:val="06133E0F"/>
     <w:multiLevelType w:val="hybridMultilevel"/>
@@ -1408,7 +1660,7 @@
 </file>
 
 <file path=word/styles.xml><?xml version="1.0" encoding="utf-8"?>
-<w:styles xmlns:mc="http://schemas.openxmlformats.org/markup-compatibility/2006" xmlns:r="http://schemas.openxmlformats.org/officeDocument/2006/relationships" xmlns:w="http://schemas.openxmlformats.org/wordprocessingml/2006/main" xmlns:w14="http://schemas.microsoft.com/office/word/2010/wordml" xmlns:w15="http://schemas.microsoft.com/office/word/2012/wordml" xmlns:w16cid="http://schemas.microsoft.com/office/word/2016/wordml/cid" xmlns:w16se="http://schemas.microsoft.com/office/word/2015/wordml/symex" mc:Ignorable="w14 w15 w16se w16cid">
+<w:styles xmlns:mc="http://schemas.openxmlformats.org/markup-compatibility/2006" xmlns:r="http://schemas.openxmlformats.org/officeDocument/2006/relationships" xmlns:w="http://schemas.openxmlformats.org/wordprocessingml/2006/main" xmlns:w14="http://schemas.microsoft.com/office/word/2010/wordml" xmlns:w15="http://schemas.microsoft.com/office/word/2012/wordml" xmlns:w16se="http://schemas.microsoft.com/office/word/2015/wordml/symex" mc:Ignorable="w14 w15 w16se">
   <w:docDefaults>
     <w:rPrDefault>
       <w:rPr>

</xml_diff>

<commit_message>
Updates Project Assignment 3 document
</commit_message>
<xml_diff>
--- a/P3_DOC.docx
+++ b/P3_DOC.docx
@@ -1,6 +1,6 @@
 
 <file path=word/document.xml><?xml version="1.0" encoding="utf-8"?>
-<w:document xmlns:wpc="http://schemas.microsoft.com/office/word/2010/wordprocessingCanvas" xmlns:cx="http://schemas.microsoft.com/office/drawing/2014/chartex" xmlns:cx1="http://schemas.microsoft.com/office/drawing/2015/9/8/chartex" xmlns:cx2="http://schemas.microsoft.com/office/drawing/2015/10/21/chartex" xmlns:cx3="http://schemas.microsoft.com/office/drawing/2016/5/9/chartex" xmlns:cx4="http://schemas.microsoft.com/office/drawing/2016/5/10/chartex" xmlns:cx5="http://schemas.microsoft.com/office/drawing/2016/5/11/chartex" xmlns:cx6="http://schemas.microsoft.com/office/drawing/2016/5/12/chartex" xmlns:cx7="http://schemas.microsoft.com/office/drawing/2016/5/13/chartex" xmlns:cx8="http://schemas.microsoft.com/office/drawing/2016/5/14/chartex" xmlns:mc="http://schemas.openxmlformats.org/markup-compatibility/2006" xmlns:aink="http://schemas.microsoft.com/office/drawing/2016/ink" xmlns:am3d="http://schemas.microsoft.com/office/drawing/2017/model3d" xmlns:o="urn:schemas-microsoft-com:office:office" xmlns:r="http://schemas.openxmlformats.org/officeDocument/2006/relationships" xmlns:m="http://schemas.openxmlformats.org/officeDocument/2006/math" xmlns:v="urn:schemas-microsoft-com:vml" xmlns:wp14="http://schemas.microsoft.com/office/word/2010/wordprocessingDrawing" xmlns:wp="http://schemas.openxmlformats.org/drawingml/2006/wordprocessingDrawing" xmlns:w10="urn:schemas-microsoft-com:office:word" xmlns:w="http://schemas.openxmlformats.org/wordprocessingml/2006/main" xmlns:w14="http://schemas.microsoft.com/office/word/2010/wordml" xmlns:w15="http://schemas.microsoft.com/office/word/2012/wordml" xmlns:w16se="http://schemas.microsoft.com/office/word/2015/wordml/symex" xmlns:wpg="http://schemas.microsoft.com/office/word/2010/wordprocessingGroup" xmlns:wpi="http://schemas.microsoft.com/office/word/2010/wordprocessingInk" xmlns:wne="http://schemas.microsoft.com/office/word/2006/wordml" xmlns:wps="http://schemas.microsoft.com/office/word/2010/wordprocessingShape" mc:Ignorable="w14 w15 w16se wp14">
+<w:document xmlns:wpc="http://schemas.microsoft.com/office/word/2010/wordprocessingCanvas" xmlns:mo="http://schemas.microsoft.com/office/mac/office/2008/main" xmlns:mc="http://schemas.openxmlformats.org/markup-compatibility/2006" xmlns:mv="urn:schemas-microsoft-com:mac:vml" xmlns:o="urn:schemas-microsoft-com:office:office" xmlns:r="http://schemas.openxmlformats.org/officeDocument/2006/relationships" xmlns:m="http://schemas.openxmlformats.org/officeDocument/2006/math" xmlns:v="urn:schemas-microsoft-com:vml" xmlns:wp14="http://schemas.microsoft.com/office/word/2010/wordprocessingDrawing" xmlns:wp="http://schemas.openxmlformats.org/drawingml/2006/wordprocessingDrawing" xmlns:w10="urn:schemas-microsoft-com:office:word" xmlns:w="http://schemas.openxmlformats.org/wordprocessingml/2006/main" xmlns:w14="http://schemas.microsoft.com/office/word/2010/wordml" xmlns:w15="http://schemas.microsoft.com/office/word/2012/wordml" xmlns:wpg="http://schemas.microsoft.com/office/word/2010/wordprocessingGroup" xmlns:wpi="http://schemas.microsoft.com/office/word/2010/wordprocessingInk" xmlns:wne="http://schemas.microsoft.com/office/word/2006/wordml" xmlns:wps="http://schemas.microsoft.com/office/word/2010/wordprocessingShape" mc:Ignorable="w14 w15 wp14">
   <w:body>
     <w:p>
       <w:pPr>
@@ -76,7 +76,7 @@
           <w:noProof/>
         </w:rPr>
         <w:drawing>
-          <wp:inline distT="0" distB="0" distL="0" distR="0">
+          <wp:inline distT="0" distB="0" distL="0" distR="0" wp14:anchorId="65155456" wp14:editId="7E5149B2">
             <wp:extent cx="6431126" cy="2153844"/>
             <wp:effectExtent l="0" t="0" r="8255" b="0"/>
             <wp:docPr id="1" name="Picture 1" descr="https://lh4.googleusercontent.com/bjWOU4XTS-E-n-ySerhL3wY5iq9AC2V6-wOFb-Ov-MJttmk0ELcnQhadgXD1h8qnpuA4qrZylO48C6iiCm4qZtFEs-vK35WF-5Z1DJZQ2eh_oEMw2MrviFgS4ynTV_pEM6TiU_nkMuU"/>
@@ -175,25 +175,7 @@
           <w:sz w:val="24"/>
           <w:szCs w:val="24"/>
         </w:rPr>
-        <w:t xml:space="preserve">The test classes </w:t>
-      </w:r>
-      <w:proofErr w:type="gramStart"/>
-      <w:r>
-        <w:rPr>
-          <w:rFonts w:ascii="Times New Roman" w:hAnsi="Times New Roman"/>
-          <w:sz w:val="24"/>
-          <w:szCs w:val="24"/>
-        </w:rPr>
-        <w:t>are located in</w:t>
-      </w:r>
-      <w:proofErr w:type="gramEnd"/>
-      <w:r>
-        <w:rPr>
-          <w:rFonts w:ascii="Times New Roman" w:hAnsi="Times New Roman"/>
-          <w:sz w:val="24"/>
-          <w:szCs w:val="24"/>
-        </w:rPr>
-        <w:t xml:space="preserve"> the following directory in the GitHub Repository:</w:t>
+        <w:t>The test classes are located in the following directory in the GitHub Repository:</w:t>
       </w:r>
     </w:p>
     <w:p>
@@ -250,7 +232,17 @@
         </w:rPr>
         <w:t>/</w:t>
       </w:r>
-      <w:proofErr w:type="spellStart"/>
+      <w:hyperlink r:id="rId7" w:history="1">
+        <w:r>
+          <w:rPr>
+            <w:rFonts w:ascii="Times New Roman" w:eastAsia="Times New Roman" w:hAnsi="Times New Roman" w:cs="Times New Roman"/>
+            <w:sz w:val="24"/>
+            <w:szCs w:val="24"/>
+            <w:lang w:val="en"/>
+          </w:rPr>
+          <w:t>src</w:t>
+        </w:r>
+      </w:hyperlink>
       <w:r>
         <w:rPr>
           <w:rFonts w:ascii="Times New Roman" w:eastAsia="Times New Roman" w:hAnsi="Times New Roman" w:cs="Times New Roman"/>
@@ -258,8 +250,19 @@
           <w:szCs w:val="24"/>
           <w:lang w:val="en"/>
         </w:rPr>
-        <w:fldChar w:fldCharType="begin"/>
-      </w:r>
+        <w:t>/</w:t>
+      </w:r>
+      <w:hyperlink r:id="rId8" w:history="1">
+        <w:r>
+          <w:rPr>
+            <w:rFonts w:ascii="Times New Roman" w:eastAsia="Times New Roman" w:hAnsi="Times New Roman" w:cs="Times New Roman"/>
+            <w:sz w:val="24"/>
+            <w:szCs w:val="24"/>
+            <w:lang w:val="en"/>
+          </w:rPr>
+          <w:t>CalendarApp</w:t>
+        </w:r>
+      </w:hyperlink>
       <w:r>
         <w:rPr>
           <w:rFonts w:ascii="Times New Roman" w:eastAsia="Times New Roman" w:hAnsi="Times New Roman" w:cs="Times New Roman"/>
@@ -267,102 +270,9 @@
           <w:szCs w:val="24"/>
           <w:lang w:val="en"/>
         </w:rPr>
-        <w:instrText xml:space="preserve"> HYPERLINK "https://github.com/iqbalyarkhan/3354-team2--/tree/master/src" </w:instrText>
-      </w:r>
-      <w:r>
-        <w:rPr>
-          <w:rFonts w:ascii="Times New Roman" w:eastAsia="Times New Roman" w:hAnsi="Times New Roman" w:cs="Times New Roman"/>
-          <w:sz w:val="24"/>
-          <w:szCs w:val="24"/>
-          <w:lang w:val="en"/>
-        </w:rPr>
-        <w:fldChar w:fldCharType="separate"/>
-      </w:r>
-      <w:r>
-        <w:rPr>
-          <w:rFonts w:ascii="Times New Roman" w:eastAsia="Times New Roman" w:hAnsi="Times New Roman" w:cs="Times New Roman"/>
-          <w:sz w:val="24"/>
-          <w:szCs w:val="24"/>
-          <w:lang w:val="en"/>
-        </w:rPr>
-        <w:t>src</w:t>
-      </w:r>
-      <w:proofErr w:type="spellEnd"/>
-      <w:r>
-        <w:rPr>
-          <w:rFonts w:ascii="Times New Roman" w:eastAsia="Times New Roman" w:hAnsi="Times New Roman" w:cs="Times New Roman"/>
-          <w:sz w:val="24"/>
-          <w:szCs w:val="24"/>
-          <w:lang w:val="en"/>
-        </w:rPr>
-        <w:fldChar w:fldCharType="end"/>
-      </w:r>
-      <w:r>
-        <w:rPr>
-          <w:rFonts w:ascii="Times New Roman" w:eastAsia="Times New Roman" w:hAnsi="Times New Roman" w:cs="Times New Roman"/>
-          <w:sz w:val="24"/>
-          <w:szCs w:val="24"/>
-          <w:lang w:val="en"/>
-        </w:rPr>
         <w:t>/</w:t>
       </w:r>
-      <w:proofErr w:type="spellStart"/>
-      <w:r>
-        <w:rPr>
-          <w:rFonts w:ascii="Times New Roman" w:eastAsia="Times New Roman" w:hAnsi="Times New Roman" w:cs="Times New Roman"/>
-          <w:sz w:val="24"/>
-          <w:szCs w:val="24"/>
-          <w:lang w:val="en"/>
-        </w:rPr>
-        <w:fldChar w:fldCharType="begin"/>
-      </w:r>
-      <w:r>
-        <w:rPr>
-          <w:rFonts w:ascii="Times New Roman" w:eastAsia="Times New Roman" w:hAnsi="Times New Roman" w:cs="Times New Roman"/>
-          <w:sz w:val="24"/>
-          <w:szCs w:val="24"/>
-          <w:lang w:val="en"/>
-        </w:rPr>
-        <w:instrText xml:space="preserve"> HYPERLINK "https://github.com/iqbalyarkhan/3354-team2--/tree/master/src/CalendarApp" </w:instrText>
-      </w:r>
-      <w:r>
-        <w:rPr>
-          <w:rFonts w:ascii="Times New Roman" w:eastAsia="Times New Roman" w:hAnsi="Times New Roman" w:cs="Times New Roman"/>
-          <w:sz w:val="24"/>
-          <w:szCs w:val="24"/>
-          <w:lang w:val="en"/>
-        </w:rPr>
-        <w:fldChar w:fldCharType="separate"/>
-      </w:r>
-      <w:r>
-        <w:rPr>
-          <w:rFonts w:ascii="Times New Roman" w:eastAsia="Times New Roman" w:hAnsi="Times New Roman" w:cs="Times New Roman"/>
-          <w:sz w:val="24"/>
-          <w:szCs w:val="24"/>
-          <w:lang w:val="en"/>
-        </w:rPr>
-        <w:t>CalendarApp</w:t>
-      </w:r>
-      <w:proofErr w:type="spellEnd"/>
-      <w:r>
-        <w:rPr>
-          <w:rFonts w:ascii="Times New Roman" w:eastAsia="Times New Roman" w:hAnsi="Times New Roman" w:cs="Times New Roman"/>
-          <w:sz w:val="24"/>
-          <w:szCs w:val="24"/>
-          <w:lang w:val="en"/>
-        </w:rPr>
-        <w:fldChar w:fldCharType="end"/>
-      </w:r>
-      <w:r>
-        <w:rPr>
-          <w:rFonts w:ascii="Times New Roman" w:eastAsia="Times New Roman" w:hAnsi="Times New Roman" w:cs="Times New Roman"/>
-          <w:sz w:val="24"/>
-          <w:szCs w:val="24"/>
-          <w:lang w:val="en"/>
-        </w:rPr>
-        <w:t>/</w:t>
-      </w:r>
-      <w:hyperlink r:id="rId7" w:history="1">
+      <w:hyperlink r:id="rId9" w:history="1">
         <w:r>
           <w:rPr>
             <w:rFonts w:ascii="Times New Roman" w:eastAsia="Times New Roman" w:hAnsi="Times New Roman" w:cs="Times New Roman"/>
@@ -382,7 +292,6 @@
         </w:rPr>
         <w:t>/</w:t>
       </w:r>
-      <w:proofErr w:type="spellStart"/>
       <w:r>
         <w:rPr>
           <w:rFonts w:ascii="Times New Roman" w:eastAsia="Times New Roman" w:hAnsi="Times New Roman" w:cs="Times New Roman"/>
@@ -393,7 +302,6 @@
         </w:rPr>
         <w:t>src</w:t>
       </w:r>
-      <w:proofErr w:type="spellEnd"/>
       <w:r>
         <w:rPr>
           <w:rFonts w:ascii="Times New Roman" w:eastAsia="Times New Roman" w:hAnsi="Times New Roman" w:cs="Times New Roman"/>
@@ -403,25 +311,15 @@
         </w:rPr>
         <w:t>/</w:t>
       </w:r>
-      <w:hyperlink r:id="rId8" w:tooltip="This path skips through empty directories" w:history="1">
+      <w:hyperlink r:id="rId10" w:tooltip="This path skips through empty directories" w:history="1">
         <w:r>
           <w:rPr>
             <w:rFonts w:ascii="Times New Roman" w:hAnsi="Times New Roman" w:cs="Times New Roman"/>
             <w:sz w:val="24"/>
             <w:szCs w:val="24"/>
           </w:rPr>
-          <w:t>test/java/team2/</w:t>
+          <w:t>test/java/team2/calendarapp</w:t>
         </w:r>
-        <w:proofErr w:type="spellStart"/>
-        <w:r>
-          <w:rPr>
-            <w:rFonts w:ascii="Times New Roman" w:hAnsi="Times New Roman" w:cs="Times New Roman"/>
-            <w:sz w:val="24"/>
-            <w:szCs w:val="24"/>
-          </w:rPr>
-          <w:t>calendarapp</w:t>
-        </w:r>
-        <w:proofErr w:type="spellEnd"/>
       </w:hyperlink>
     </w:p>
     <w:p>
@@ -453,7 +351,7 @@
           <w:szCs w:val="24"/>
         </w:rPr>
       </w:pPr>
-      <w:hyperlink r:id="rId9" w:history="1">
+      <w:hyperlink r:id="rId11" w:history="1">
         <w:r>
           <w:rPr>
             <w:rFonts w:ascii="Times New Roman" w:eastAsia="Times New Roman" w:hAnsi="Times New Roman" w:cs="Times New Roman"/>
@@ -474,7 +372,17 @@
         </w:rPr>
         <w:t>/</w:t>
       </w:r>
-      <w:proofErr w:type="spellStart"/>
+      <w:hyperlink r:id="rId12" w:history="1">
+        <w:r>
+          <w:rPr>
+            <w:rFonts w:ascii="Times New Roman" w:eastAsia="Times New Roman" w:hAnsi="Times New Roman" w:cs="Times New Roman"/>
+            <w:sz w:val="24"/>
+            <w:szCs w:val="24"/>
+            <w:lang w:val="en"/>
+          </w:rPr>
+          <w:t>src</w:t>
+        </w:r>
+      </w:hyperlink>
       <w:r>
         <w:rPr>
           <w:rFonts w:ascii="Times New Roman" w:eastAsia="Times New Roman" w:hAnsi="Times New Roman" w:cs="Times New Roman"/>
@@ -482,8 +390,19 @@
           <w:szCs w:val="24"/>
           <w:lang w:val="en"/>
         </w:rPr>
-        <w:fldChar w:fldCharType="begin"/>
-      </w:r>
+        <w:t>/</w:t>
+      </w:r>
+      <w:hyperlink r:id="rId13" w:history="1">
+        <w:r>
+          <w:rPr>
+            <w:rFonts w:ascii="Times New Roman" w:eastAsia="Times New Roman" w:hAnsi="Times New Roman" w:cs="Times New Roman"/>
+            <w:sz w:val="24"/>
+            <w:szCs w:val="24"/>
+            <w:lang w:val="en"/>
+          </w:rPr>
+          <w:t>CalendarApp</w:t>
+        </w:r>
+      </w:hyperlink>
       <w:r>
         <w:rPr>
           <w:rFonts w:ascii="Times New Roman" w:eastAsia="Times New Roman" w:hAnsi="Times New Roman" w:cs="Times New Roman"/>
@@ -491,102 +410,9 @@
           <w:szCs w:val="24"/>
           <w:lang w:val="en"/>
         </w:rPr>
-        <w:instrText xml:space="preserve"> HYPERLINK "https://github.com/iqbalyarkhan/3354-team2--/tree/master/src" </w:instrText>
-      </w:r>
-      <w:r>
-        <w:rPr>
-          <w:rFonts w:ascii="Times New Roman" w:eastAsia="Times New Roman" w:hAnsi="Times New Roman" w:cs="Times New Roman"/>
-          <w:sz w:val="24"/>
-          <w:szCs w:val="24"/>
-          <w:lang w:val="en"/>
-        </w:rPr>
-        <w:fldChar w:fldCharType="separate"/>
-      </w:r>
-      <w:r>
-        <w:rPr>
-          <w:rFonts w:ascii="Times New Roman" w:eastAsia="Times New Roman" w:hAnsi="Times New Roman" w:cs="Times New Roman"/>
-          <w:sz w:val="24"/>
-          <w:szCs w:val="24"/>
-          <w:lang w:val="en"/>
-        </w:rPr>
-        <w:t>src</w:t>
-      </w:r>
-      <w:proofErr w:type="spellEnd"/>
-      <w:r>
-        <w:rPr>
-          <w:rFonts w:ascii="Times New Roman" w:eastAsia="Times New Roman" w:hAnsi="Times New Roman" w:cs="Times New Roman"/>
-          <w:sz w:val="24"/>
-          <w:szCs w:val="24"/>
-          <w:lang w:val="en"/>
-        </w:rPr>
-        <w:fldChar w:fldCharType="end"/>
-      </w:r>
-      <w:r>
-        <w:rPr>
-          <w:rFonts w:ascii="Times New Roman" w:eastAsia="Times New Roman" w:hAnsi="Times New Roman" w:cs="Times New Roman"/>
-          <w:sz w:val="24"/>
-          <w:szCs w:val="24"/>
-          <w:lang w:val="en"/>
-        </w:rPr>
         <w:t>/</w:t>
       </w:r>
-      <w:proofErr w:type="spellStart"/>
-      <w:r>
-        <w:rPr>
-          <w:rFonts w:ascii="Times New Roman" w:eastAsia="Times New Roman" w:hAnsi="Times New Roman" w:cs="Times New Roman"/>
-          <w:sz w:val="24"/>
-          <w:szCs w:val="24"/>
-          <w:lang w:val="en"/>
-        </w:rPr>
-        <w:fldChar w:fldCharType="begin"/>
-      </w:r>
-      <w:r>
-        <w:rPr>
-          <w:rFonts w:ascii="Times New Roman" w:eastAsia="Times New Roman" w:hAnsi="Times New Roman" w:cs="Times New Roman"/>
-          <w:sz w:val="24"/>
-          <w:szCs w:val="24"/>
-          <w:lang w:val="en"/>
-        </w:rPr>
-        <w:instrText xml:space="preserve"> HYPERLINK "https://github.com/iqbalyarkhan/3354-team2--/tree/master/src/CalendarApp" </w:instrText>
-      </w:r>
-      <w:r>
-        <w:rPr>
-          <w:rFonts w:ascii="Times New Roman" w:eastAsia="Times New Roman" w:hAnsi="Times New Roman" w:cs="Times New Roman"/>
-          <w:sz w:val="24"/>
-          <w:szCs w:val="24"/>
-          <w:lang w:val="en"/>
-        </w:rPr>
-        <w:fldChar w:fldCharType="separate"/>
-      </w:r>
-      <w:r>
-        <w:rPr>
-          <w:rFonts w:ascii="Times New Roman" w:eastAsia="Times New Roman" w:hAnsi="Times New Roman" w:cs="Times New Roman"/>
-          <w:sz w:val="24"/>
-          <w:szCs w:val="24"/>
-          <w:lang w:val="en"/>
-        </w:rPr>
-        <w:t>CalendarApp</w:t>
-      </w:r>
-      <w:proofErr w:type="spellEnd"/>
-      <w:r>
-        <w:rPr>
-          <w:rFonts w:ascii="Times New Roman" w:eastAsia="Times New Roman" w:hAnsi="Times New Roman" w:cs="Times New Roman"/>
-          <w:sz w:val="24"/>
-          <w:szCs w:val="24"/>
-          <w:lang w:val="en"/>
-        </w:rPr>
-        <w:fldChar w:fldCharType="end"/>
-      </w:r>
-      <w:r>
-        <w:rPr>
-          <w:rFonts w:ascii="Times New Roman" w:eastAsia="Times New Roman" w:hAnsi="Times New Roman" w:cs="Times New Roman"/>
-          <w:sz w:val="24"/>
-          <w:szCs w:val="24"/>
-          <w:lang w:val="en"/>
-        </w:rPr>
-        <w:t>/</w:t>
-      </w:r>
-      <w:hyperlink r:id="rId10" w:history="1">
+      <w:hyperlink r:id="rId14" w:history="1">
         <w:r>
           <w:rPr>
             <w:rFonts w:ascii="Times New Roman" w:eastAsia="Times New Roman" w:hAnsi="Times New Roman" w:cs="Times New Roman"/>
@@ -606,7 +432,6 @@
         </w:rPr>
         <w:t>/</w:t>
       </w:r>
-      <w:proofErr w:type="spellStart"/>
       <w:r>
         <w:rPr>
           <w:rFonts w:ascii="Times New Roman" w:eastAsia="Times New Roman" w:hAnsi="Times New Roman" w:cs="Times New Roman"/>
@@ -617,7 +442,6 @@
         </w:rPr>
         <w:t>src</w:t>
       </w:r>
-      <w:proofErr w:type="spellEnd"/>
       <w:r>
         <w:rPr>
           <w:rFonts w:ascii="Times New Roman" w:eastAsia="Times New Roman" w:hAnsi="Times New Roman" w:cs="Times New Roman"/>
@@ -636,7 +460,7 @@
         </w:rPr>
         <w:t>android</w:t>
       </w:r>
-      <w:hyperlink r:id="rId11" w:tooltip="This path skips through empty directories" w:history="1">
+      <w:hyperlink r:id="rId15" w:tooltip="This path skips through empty directories" w:history="1">
         <w:r>
           <w:rPr>
             <w:rFonts w:ascii="Times New Roman" w:hAnsi="Times New Roman" w:cs="Times New Roman"/>
@@ -651,18 +475,8 @@
             <w:sz w:val="24"/>
             <w:szCs w:val="24"/>
           </w:rPr>
-          <w:t>est/java/team2/</w:t>
+          <w:t>est/java/team2/calendarapp</w:t>
         </w:r>
-        <w:proofErr w:type="spellStart"/>
-        <w:r>
-          <w:rPr>
-            <w:rFonts w:ascii="Times New Roman" w:hAnsi="Times New Roman" w:cs="Times New Roman"/>
-            <w:sz w:val="24"/>
-            <w:szCs w:val="24"/>
-          </w:rPr>
-          <w:t>calendarapp</w:t>
-        </w:r>
-        <w:proofErr w:type="spellEnd"/>
       </w:hyperlink>
     </w:p>
     <w:p>
@@ -741,7 +555,7 @@
           <w:szCs w:val="24"/>
         </w:rPr>
       </w:pPr>
-      <w:hyperlink r:id="rId12" w:tooltip="AddEventToEventDBTest.java" w:history="1">
+      <w:hyperlink r:id="rId16" w:tooltip="AddEventToEventDBTest.java" w:history="1">
         <w:r>
           <w:rPr>
             <w:rFonts w:cstheme="minorHAnsi"/>
@@ -777,7 +591,6 @@
           <w:szCs w:val="24"/>
         </w:rPr>
       </w:pPr>
-      <w:proofErr w:type="spellStart"/>
       <w:r>
         <w:rPr>
           <w:rFonts w:cstheme="minorHAnsi"/>
@@ -785,20 +598,8 @@
           <w:sz w:val="24"/>
           <w:szCs w:val="24"/>
         </w:rPr>
-        <w:t>UIUnitTest</w:t>
-      </w:r>
-      <w:proofErr w:type="spellEnd"/>
-      <w:r>
-        <w:rPr>
-          <w:rFonts w:cstheme="minorHAnsi"/>
-          <w:i/>
-          <w:sz w:val="24"/>
-          <w:szCs w:val="24"/>
-        </w:rPr>
-        <w:t xml:space="preserve"> developed by Andrew Le</w:t>
-      </w:r>
-      <w:bookmarkStart w:id="0" w:name="_GoBack"/>
-      <w:bookmarkEnd w:id="0"/>
+        <w:t>UIUnitTest developed by Andrew Le</w:t>
+      </w:r>
     </w:p>
     <w:p>
       <w:pPr>
@@ -820,7 +621,23 @@
           <w:sz w:val="24"/>
           <w:szCs w:val="24"/>
         </w:rPr>
-        <w:t xml:space="preserve">           Developed by Iqbal Khan</w:t>
+        <w:t xml:space="preserve"> </w:t>
+      </w:r>
+      <w:r>
+        <w:rPr>
+          <w:rFonts w:ascii="Times New Roman" w:hAnsi="Times New Roman" w:cs="Times New Roman"/>
+          <w:sz w:val="24"/>
+          <w:szCs w:val="24"/>
+        </w:rPr>
+        <w:t xml:space="preserve">TestDeleteEventFromDB </w:t>
+      </w:r>
+      <w:r>
+        <w:rPr>
+          <w:rFonts w:ascii="Times New Roman" w:hAnsi="Times New Roman" w:cs="Times New Roman"/>
+          <w:sz w:val="24"/>
+          <w:szCs w:val="24"/>
+        </w:rPr>
+        <w:t>by Iqbal Khan</w:t>
       </w:r>
     </w:p>
     <w:p>
@@ -951,52 +768,14 @@
           <w:szCs w:val="24"/>
         </w:rPr>
       </w:pPr>
-      <w:proofErr w:type="spellStart"/>
-      <w:r>
-        <w:rPr>
-          <w:rFonts w:ascii="Times New Roman" w:hAnsi="Times New Roman"/>
-          <w:sz w:val="24"/>
-          <w:szCs w:val="24"/>
-        </w:rPr>
-        <w:t>CalendarApp</w:t>
-      </w:r>
-      <w:proofErr w:type="spellEnd"/>
-      <w:r>
-        <w:rPr>
-          <w:rFonts w:ascii="Times New Roman" w:hAnsi="Times New Roman"/>
-          <w:sz w:val="24"/>
-          <w:szCs w:val="24"/>
-        </w:rPr>
-        <w:t xml:space="preserve"> located in the folder: 3354-team2-- / </w:t>
-      </w:r>
-      <w:proofErr w:type="spellStart"/>
-      <w:r>
-        <w:rPr>
-          <w:rFonts w:ascii="Times New Roman" w:hAnsi="Times New Roman"/>
-          <w:sz w:val="24"/>
-          <w:szCs w:val="24"/>
-        </w:rPr>
-        <w:t>src</w:t>
-      </w:r>
-      <w:proofErr w:type="spellEnd"/>
-      <w:r>
-        <w:rPr>
-          <w:rFonts w:ascii="Times New Roman" w:hAnsi="Times New Roman"/>
-          <w:sz w:val="24"/>
-          <w:szCs w:val="24"/>
-        </w:rPr>
-        <w:t>/</w:t>
-      </w:r>
-      <w:proofErr w:type="spellStart"/>
-      <w:r>
-        <w:rPr>
-          <w:rFonts w:ascii="Times New Roman" w:hAnsi="Times New Roman"/>
-          <w:sz w:val="24"/>
-          <w:szCs w:val="24"/>
-        </w:rPr>
-        <w:t>CalendarApp</w:t>
-      </w:r>
-      <w:proofErr w:type="spellEnd"/>
+      <w:r>
+        <w:rPr>
+          <w:rFonts w:ascii="Times New Roman" w:hAnsi="Times New Roman"/>
+          <w:sz w:val="24"/>
+          <w:szCs w:val="24"/>
+        </w:rPr>
+        <w:t>CalendarApp located in the folder: 3354-team2-- / src/CalendarApp</w:t>
+      </w:r>
     </w:p>
     <w:p>
       <w:pPr>
@@ -1167,6 +946,457 @@
         </w:rPr>
         <w:t>Click ok</w:t>
       </w:r>
+    </w:p>
+    <w:p>
+      <w:pPr>
+        <w:rPr>
+          <w:rFonts w:ascii="Times New Roman" w:hAnsi="Times New Roman"/>
+          <w:sz w:val="24"/>
+          <w:szCs w:val="24"/>
+        </w:rPr>
+      </w:pPr>
+    </w:p>
+    <w:p>
+      <w:pPr>
+        <w:pStyle w:val="ListParagraph"/>
+        <w:numPr>
+          <w:ilvl w:val="0"/>
+          <w:numId w:val="1"/>
+        </w:numPr>
+        <w:rPr>
+          <w:rFonts w:ascii="Times New Roman" w:hAnsi="Times New Roman"/>
+          <w:sz w:val="24"/>
+          <w:szCs w:val="24"/>
+        </w:rPr>
+      </w:pPr>
+      <w:r>
+        <w:rPr>
+          <w:rFonts w:ascii="Times New Roman" w:hAnsi="Times New Roman"/>
+          <w:b/>
+          <w:sz w:val="24"/>
+          <w:szCs w:val="24"/>
+        </w:rPr>
+        <w:t xml:space="preserve">How to add event: </w:t>
+      </w:r>
+    </w:p>
+    <w:p>
+      <w:pPr>
+        <w:pStyle w:val="ListParagraph"/>
+        <w:numPr>
+          <w:ilvl w:val="1"/>
+          <w:numId w:val="1"/>
+        </w:numPr>
+        <w:rPr>
+          <w:rFonts w:ascii="Times New Roman" w:hAnsi="Times New Roman"/>
+          <w:sz w:val="24"/>
+          <w:szCs w:val="24"/>
+        </w:rPr>
+      </w:pPr>
+      <w:r>
+        <w:rPr>
+          <w:rFonts w:ascii="Times New Roman" w:hAnsi="Times New Roman"/>
+          <w:sz w:val="24"/>
+          <w:szCs w:val="24"/>
+        </w:rPr>
+        <w:t>With the app open, click on the ‘+’ button in the top right corner of the screen</w:t>
+      </w:r>
+    </w:p>
+    <w:p>
+      <w:pPr>
+        <w:pStyle w:val="ListParagraph"/>
+        <w:numPr>
+          <w:ilvl w:val="1"/>
+          <w:numId w:val="1"/>
+        </w:numPr>
+        <w:rPr>
+          <w:rFonts w:ascii="Times New Roman" w:hAnsi="Times New Roman"/>
+          <w:sz w:val="24"/>
+          <w:szCs w:val="24"/>
+        </w:rPr>
+      </w:pPr>
+      <w:r>
+        <w:rPr>
+          <w:rFonts w:ascii="Times New Roman" w:hAnsi="Times New Roman"/>
+          <w:sz w:val="24"/>
+          <w:szCs w:val="24"/>
+        </w:rPr>
+        <w:t>Fill out the details present on the form</w:t>
+      </w:r>
+    </w:p>
+    <w:p>
+      <w:pPr>
+        <w:pStyle w:val="ListParagraph"/>
+        <w:numPr>
+          <w:ilvl w:val="1"/>
+          <w:numId w:val="1"/>
+        </w:numPr>
+        <w:rPr>
+          <w:rFonts w:ascii="Times New Roman" w:hAnsi="Times New Roman"/>
+          <w:sz w:val="24"/>
+          <w:szCs w:val="24"/>
+        </w:rPr>
+      </w:pPr>
+      <w:r>
+        <w:rPr>
+          <w:rFonts w:ascii="Times New Roman" w:hAnsi="Times New Roman"/>
+          <w:sz w:val="24"/>
+          <w:szCs w:val="24"/>
+        </w:rPr>
+        <w:t>Click save event.</w:t>
+      </w:r>
+    </w:p>
+    <w:p>
+      <w:pPr>
+        <w:pStyle w:val="ListParagraph"/>
+        <w:numPr>
+          <w:ilvl w:val="1"/>
+          <w:numId w:val="1"/>
+        </w:numPr>
+        <w:rPr>
+          <w:rFonts w:ascii="Times New Roman" w:hAnsi="Times New Roman"/>
+          <w:sz w:val="24"/>
+          <w:szCs w:val="24"/>
+        </w:rPr>
+      </w:pPr>
+      <w:r>
+        <w:rPr>
+          <w:rFonts w:ascii="Times New Roman" w:hAnsi="Times New Roman"/>
+          <w:sz w:val="24"/>
+          <w:szCs w:val="24"/>
+        </w:rPr>
+        <w:t>Saved event will be shown in the month view with a red background as shown below:</w:t>
+      </w:r>
+    </w:p>
+    <w:p>
+      <w:pPr>
+        <w:pStyle w:val="ListParagraph"/>
+        <w:ind w:left="1440"/>
+        <w:rPr>
+          <w:rFonts w:ascii="Times New Roman" w:hAnsi="Times New Roman"/>
+          <w:sz w:val="24"/>
+          <w:szCs w:val="24"/>
+        </w:rPr>
+      </w:pPr>
+      <w:r>
+        <w:rPr>
+          <w:rFonts w:ascii="Times New Roman" w:hAnsi="Times New Roman"/>
+          <w:noProof/>
+          <w:sz w:val="24"/>
+          <w:szCs w:val="24"/>
+        </w:rPr>
+        <w:drawing>
+          <wp:inline distT="0" distB="0" distL="0" distR="0" wp14:anchorId="3EB83E9A" wp14:editId="3D466C24">
+            <wp:extent cx="2560762" cy="3176905"/>
+            <wp:effectExtent l="0" t="0" r="5080" b="0"/>
+            <wp:docPr id="3" name="Picture 3" descr="../../../Desktop/Screen%20Shot%202017-12-06%20at%205.28.08%20PM.p"/>
+            <wp:cNvGraphicFramePr>
+              <a:graphicFrameLocks xmlns:a="http://schemas.openxmlformats.org/drawingml/2006/main" noChangeAspect="1"/>
+            </wp:cNvGraphicFramePr>
+            <a:graphic xmlns:a="http://schemas.openxmlformats.org/drawingml/2006/main">
+              <a:graphicData uri="http://schemas.openxmlformats.org/drawingml/2006/picture">
+                <pic:pic xmlns:pic="http://schemas.openxmlformats.org/drawingml/2006/picture">
+                  <pic:nvPicPr>
+                    <pic:cNvPr id="0" name="Picture 1" descr="../../../Desktop/Screen%20Shot%202017-12-06%20at%205.28.08%20PM.p"/>
+                    <pic:cNvPicPr>
+                      <a:picLocks noChangeAspect="1" noChangeArrowheads="1"/>
+                    </pic:cNvPicPr>
+                  </pic:nvPicPr>
+                  <pic:blipFill>
+                    <a:blip r:embed="rId17">
+                      <a:extLst>
+                        <a:ext uri="{28A0092B-C50C-407E-A947-70E740481C1C}">
+                          <a14:useLocalDpi xmlns:a14="http://schemas.microsoft.com/office/drawing/2010/main" val="0"/>
+                        </a:ext>
+                      </a:extLst>
+                    </a:blip>
+                    <a:srcRect/>
+                    <a:stretch>
+                      <a:fillRect/>
+                    </a:stretch>
+                  </pic:blipFill>
+                  <pic:spPr bwMode="auto">
+                    <a:xfrm>
+                      <a:off x="0" y="0"/>
+                      <a:ext cx="2580991" cy="3202002"/>
+                    </a:xfrm>
+                    <a:prstGeom prst="rect">
+                      <a:avLst/>
+                    </a:prstGeom>
+                    <a:noFill/>
+                    <a:ln>
+                      <a:noFill/>
+                    </a:ln>
+                  </pic:spPr>
+                </pic:pic>
+              </a:graphicData>
+            </a:graphic>
+          </wp:inline>
+        </w:drawing>
+      </w:r>
+    </w:p>
+    <w:p>
+      <w:pPr>
+        <w:rPr>
+          <w:rFonts w:ascii="Times New Roman" w:hAnsi="Times New Roman"/>
+          <w:sz w:val="24"/>
+          <w:szCs w:val="24"/>
+        </w:rPr>
+      </w:pPr>
+    </w:p>
+    <w:p>
+      <w:pPr>
+        <w:rPr>
+          <w:rFonts w:ascii="Times New Roman" w:hAnsi="Times New Roman"/>
+          <w:sz w:val="24"/>
+          <w:szCs w:val="24"/>
+        </w:rPr>
+      </w:pPr>
+    </w:p>
+    <w:p>
+      <w:pPr>
+        <w:pStyle w:val="ListParagraph"/>
+        <w:numPr>
+          <w:ilvl w:val="0"/>
+          <w:numId w:val="1"/>
+        </w:numPr>
+        <w:rPr>
+          <w:rFonts w:ascii="Times New Roman" w:hAnsi="Times New Roman"/>
+          <w:sz w:val="24"/>
+          <w:szCs w:val="24"/>
+        </w:rPr>
+      </w:pPr>
+      <w:r>
+        <w:rPr>
+          <w:rFonts w:ascii="Times New Roman" w:hAnsi="Times New Roman"/>
+          <w:b/>
+          <w:sz w:val="24"/>
+          <w:szCs w:val="24"/>
+        </w:rPr>
+        <w:t>How to switch from Month view to Week or Day view:</w:t>
+      </w:r>
+    </w:p>
+    <w:p>
+      <w:pPr>
+        <w:pStyle w:val="ListParagraph"/>
+        <w:numPr>
+          <w:ilvl w:val="1"/>
+          <w:numId w:val="1"/>
+        </w:numPr>
+        <w:rPr>
+          <w:rFonts w:ascii="Times New Roman" w:hAnsi="Times New Roman"/>
+          <w:sz w:val="24"/>
+          <w:szCs w:val="24"/>
+        </w:rPr>
+      </w:pPr>
+      <w:r>
+        <w:rPr>
+          <w:rFonts w:ascii="Times New Roman" w:hAnsi="Times New Roman"/>
+          <w:sz w:val="24"/>
+          <w:szCs w:val="24"/>
+        </w:rPr>
+        <w:t xml:space="preserve">The specific view can be chosen from drop down menu in the top left corner of month view. </w:t>
+      </w:r>
+    </w:p>
+    <w:p>
+      <w:pPr>
+        <w:pStyle w:val="ListParagraph"/>
+        <w:numPr>
+          <w:ilvl w:val="1"/>
+          <w:numId w:val="1"/>
+        </w:numPr>
+        <w:rPr>
+          <w:rFonts w:ascii="Times New Roman" w:hAnsi="Times New Roman"/>
+          <w:sz w:val="24"/>
+          <w:szCs w:val="24"/>
+        </w:rPr>
+      </w:pPr>
+      <w:r>
+        <w:rPr>
+          <w:rFonts w:ascii="Times New Roman" w:hAnsi="Times New Roman"/>
+          <w:sz w:val="24"/>
+          <w:szCs w:val="24"/>
+        </w:rPr>
+        <w:t>Using gestures, day view can be accessed by double clicking on the day the user wants.</w:t>
+      </w:r>
+    </w:p>
+    <w:p>
+      <w:pPr>
+        <w:pStyle w:val="ListParagraph"/>
+        <w:numPr>
+          <w:ilvl w:val="1"/>
+          <w:numId w:val="1"/>
+        </w:numPr>
+        <w:rPr>
+          <w:rFonts w:ascii="Times New Roman" w:hAnsi="Times New Roman"/>
+          <w:sz w:val="24"/>
+          <w:szCs w:val="24"/>
+        </w:rPr>
+      </w:pPr>
+      <w:r>
+        <w:rPr>
+          <w:rFonts w:ascii="Times New Roman" w:hAnsi="Times New Roman"/>
+          <w:sz w:val="24"/>
+          <w:szCs w:val="24"/>
+        </w:rPr>
+        <w:lastRenderedPageBreak/>
+        <w:t>Using gestures, week view can be accessed by a long press on the week the user wishes to see.</w:t>
+      </w:r>
+      <w:bookmarkStart w:id="0" w:name="_GoBack"/>
+      <w:bookmarkEnd w:id="0"/>
+    </w:p>
+    <w:p>
+      <w:pPr>
+        <w:rPr>
+          <w:rFonts w:ascii="Times New Roman" w:hAnsi="Times New Roman"/>
+          <w:sz w:val="24"/>
+          <w:szCs w:val="24"/>
+        </w:rPr>
+      </w:pPr>
+    </w:p>
+    <w:p>
+      <w:pPr>
+        <w:rPr>
+          <w:rFonts w:ascii="Times New Roman" w:hAnsi="Times New Roman"/>
+          <w:sz w:val="24"/>
+          <w:szCs w:val="24"/>
+        </w:rPr>
+      </w:pPr>
+    </w:p>
+    <w:p>
+      <w:pPr>
+        <w:rPr>
+          <w:rFonts w:ascii="Times New Roman" w:hAnsi="Times New Roman"/>
+          <w:sz w:val="24"/>
+          <w:szCs w:val="24"/>
+        </w:rPr>
+      </w:pPr>
+    </w:p>
+    <w:p>
+      <w:pPr>
+        <w:rPr>
+          <w:rFonts w:ascii="Times New Roman" w:hAnsi="Times New Roman"/>
+          <w:sz w:val="24"/>
+          <w:szCs w:val="24"/>
+        </w:rPr>
+      </w:pPr>
+    </w:p>
+    <w:p>
+      <w:pPr>
+        <w:rPr>
+          <w:rFonts w:ascii="Times New Roman" w:hAnsi="Times New Roman"/>
+          <w:sz w:val="24"/>
+          <w:szCs w:val="24"/>
+        </w:rPr>
+      </w:pPr>
+    </w:p>
+    <w:p>
+      <w:pPr>
+        <w:rPr>
+          <w:rFonts w:ascii="Times New Roman" w:hAnsi="Times New Roman"/>
+          <w:sz w:val="24"/>
+          <w:szCs w:val="24"/>
+        </w:rPr>
+      </w:pPr>
+    </w:p>
+    <w:p>
+      <w:pPr>
+        <w:rPr>
+          <w:rFonts w:ascii="Times New Roman" w:hAnsi="Times New Roman"/>
+          <w:sz w:val="24"/>
+          <w:szCs w:val="24"/>
+        </w:rPr>
+      </w:pPr>
+    </w:p>
+    <w:p>
+      <w:pPr>
+        <w:rPr>
+          <w:rFonts w:ascii="Times New Roman" w:hAnsi="Times New Roman"/>
+          <w:sz w:val="24"/>
+          <w:szCs w:val="24"/>
+        </w:rPr>
+      </w:pPr>
+    </w:p>
+    <w:p>
+      <w:pPr>
+        <w:rPr>
+          <w:rFonts w:ascii="Times New Roman" w:hAnsi="Times New Roman"/>
+          <w:sz w:val="24"/>
+          <w:szCs w:val="24"/>
+        </w:rPr>
+      </w:pPr>
+    </w:p>
+    <w:p>
+      <w:pPr>
+        <w:rPr>
+          <w:rFonts w:ascii="Times New Roman" w:hAnsi="Times New Roman"/>
+          <w:sz w:val="24"/>
+          <w:szCs w:val="24"/>
+        </w:rPr>
+      </w:pPr>
+    </w:p>
+    <w:p>
+      <w:pPr>
+        <w:rPr>
+          <w:rFonts w:ascii="Times New Roman" w:hAnsi="Times New Roman"/>
+          <w:sz w:val="24"/>
+          <w:szCs w:val="24"/>
+        </w:rPr>
+      </w:pPr>
+    </w:p>
+    <w:p>
+      <w:pPr>
+        <w:rPr>
+          <w:rFonts w:ascii="Times New Roman" w:hAnsi="Times New Roman"/>
+          <w:sz w:val="24"/>
+          <w:szCs w:val="24"/>
+        </w:rPr>
+      </w:pPr>
+    </w:p>
+    <w:p>
+      <w:pPr>
+        <w:rPr>
+          <w:rFonts w:ascii="Times New Roman" w:hAnsi="Times New Roman"/>
+          <w:sz w:val="24"/>
+          <w:szCs w:val="24"/>
+        </w:rPr>
+      </w:pPr>
+    </w:p>
+    <w:p>
+      <w:pPr>
+        <w:rPr>
+          <w:rFonts w:ascii="Times New Roman" w:hAnsi="Times New Roman"/>
+          <w:sz w:val="24"/>
+          <w:szCs w:val="24"/>
+        </w:rPr>
+      </w:pPr>
+    </w:p>
+    <w:p>
+      <w:pPr>
+        <w:rPr>
+          <w:rFonts w:ascii="Times New Roman" w:hAnsi="Times New Roman"/>
+          <w:sz w:val="24"/>
+          <w:szCs w:val="24"/>
+        </w:rPr>
+      </w:pPr>
+    </w:p>
+    <w:p>
+      <w:pPr>
+        <w:rPr>
+          <w:rFonts w:ascii="Times New Roman" w:hAnsi="Times New Roman"/>
+          <w:sz w:val="24"/>
+          <w:szCs w:val="24"/>
+        </w:rPr>
+      </w:pPr>
+    </w:p>
+    <w:p>
+      <w:pPr>
+        <w:ind w:left="1080"/>
+        <w:rPr>
+          <w:rFonts w:ascii="Times New Roman" w:hAnsi="Times New Roman"/>
+          <w:sz w:val="24"/>
+          <w:szCs w:val="24"/>
+        </w:rPr>
+      </w:pPr>
     </w:p>
     <w:sectPr>
       <w:pgSz w:w="12240" w:h="15840"/>
@@ -1179,8 +1409,8 @@
 </file>
 
 <file path=word/numbering.xml><?xml version="1.0" encoding="utf-8"?>
-<w:numbering xmlns:wpc="http://schemas.microsoft.com/office/word/2010/wordprocessingCanvas" xmlns:cx="http://schemas.microsoft.com/office/drawing/2014/chartex" xmlns:cx1="http://schemas.microsoft.com/office/drawing/2015/9/8/chartex" xmlns:cx2="http://schemas.microsoft.com/office/drawing/2015/10/21/chartex" xmlns:cx3="http://schemas.microsoft.com/office/drawing/2016/5/9/chartex" xmlns:cx4="http://schemas.microsoft.com/office/drawing/2016/5/10/chartex" xmlns:cx5="http://schemas.microsoft.com/office/drawing/2016/5/11/chartex" xmlns:cx6="http://schemas.microsoft.com/office/drawing/2016/5/12/chartex" xmlns:cx7="http://schemas.microsoft.com/office/drawing/2016/5/13/chartex" xmlns:cx8="http://schemas.microsoft.com/office/drawing/2016/5/14/chartex" xmlns:mc="http://schemas.openxmlformats.org/markup-compatibility/2006" xmlns:aink="http://schemas.microsoft.com/office/drawing/2016/ink" xmlns:am3d="http://schemas.microsoft.com/office/drawing/2017/model3d" xmlns:o="urn:schemas-microsoft-com:office:office" xmlns:r="http://schemas.openxmlformats.org/officeDocument/2006/relationships" xmlns:m="http://schemas.openxmlformats.org/officeDocument/2006/math" xmlns:v="urn:schemas-microsoft-com:vml" xmlns:wp14="http://schemas.microsoft.com/office/word/2010/wordprocessingDrawing" xmlns:wp="http://schemas.openxmlformats.org/drawingml/2006/wordprocessingDrawing" xmlns:w10="urn:schemas-microsoft-com:office:word" xmlns:w="http://schemas.openxmlformats.org/wordprocessingml/2006/main" xmlns:w14="http://schemas.microsoft.com/office/word/2010/wordml" xmlns:w15="http://schemas.microsoft.com/office/word/2012/wordml" xmlns:w16se="http://schemas.microsoft.com/office/word/2015/wordml/symex" xmlns:wpg="http://schemas.microsoft.com/office/word/2010/wordprocessingGroup" xmlns:wpi="http://schemas.microsoft.com/office/word/2010/wordprocessingInk" xmlns:wne="http://schemas.microsoft.com/office/word/2006/wordml" xmlns:wps="http://schemas.microsoft.com/office/word/2010/wordprocessingShape" mc:Ignorable="w14 w15 w16se wp14">
-  <w:abstractNum w:abstractNumId="0" w15:restartNumberingAfterBreak="0">
+<w:numbering xmlns:wpc="http://schemas.microsoft.com/office/word/2010/wordprocessingCanvas" xmlns:mo="http://schemas.microsoft.com/office/mac/office/2008/main" xmlns:mc="http://schemas.openxmlformats.org/markup-compatibility/2006" xmlns:mv="urn:schemas-microsoft-com:mac:vml" xmlns:o="urn:schemas-microsoft-com:office:office" xmlns:r="http://schemas.openxmlformats.org/officeDocument/2006/relationships" xmlns:m="http://schemas.openxmlformats.org/officeDocument/2006/math" xmlns:v="urn:schemas-microsoft-com:vml" xmlns:wp14="http://schemas.microsoft.com/office/word/2010/wordprocessingDrawing" xmlns:wp="http://schemas.openxmlformats.org/drawingml/2006/wordprocessingDrawing" xmlns:w10="urn:schemas-microsoft-com:office:word" xmlns:w="http://schemas.openxmlformats.org/wordprocessingml/2006/main" xmlns:w14="http://schemas.microsoft.com/office/word/2010/wordml" xmlns:w15="http://schemas.microsoft.com/office/word/2012/wordml" xmlns:wpg="http://schemas.microsoft.com/office/word/2010/wordprocessingGroup" xmlns:wpi="http://schemas.microsoft.com/office/word/2010/wordprocessingInk" xmlns:wne="http://schemas.microsoft.com/office/word/2006/wordml" xmlns:wps="http://schemas.microsoft.com/office/word/2010/wordprocessingShape" mc:Ignorable="w14 w15 wp14">
+  <w:abstractNum w:abstractNumId="0">
     <w:nsid w:val="06133E0F"/>
     <w:multiLevelType w:val="hybridMultilevel"/>
     <w:tmpl w:val="1F6271D6"/>
@@ -1293,7 +1523,7 @@
       </w:rPr>
     </w:lvl>
   </w:abstractNum>
-  <w:abstractNum w:abstractNumId="1" w15:restartNumberingAfterBreak="0">
+  <w:abstractNum w:abstractNumId="1">
     <w:nsid w:val="300B635A"/>
     <w:multiLevelType w:val="hybridMultilevel"/>
     <w:tmpl w:val="741CDC90"/>
@@ -1406,7 +1636,7 @@
       </w:rPr>
     </w:lvl>
   </w:abstractNum>
-  <w:abstractNum w:abstractNumId="2" w15:restartNumberingAfterBreak="0">
+  <w:abstractNum w:abstractNumId="2">
     <w:nsid w:val="54E81330"/>
     <w:multiLevelType w:val="multilevel"/>
     <w:tmpl w:val="800CE2C0"/>
@@ -1555,7 +1785,7 @@
       </w:rPr>
     </w:lvl>
   </w:abstractNum>
-  <w:abstractNum w:abstractNumId="3" w15:restartNumberingAfterBreak="0">
+  <w:abstractNum w:abstractNumId="3">
     <w:nsid w:val="6C596539"/>
     <w:multiLevelType w:val="hybridMultilevel"/>
     <w:tmpl w:val="920A274A"/>
@@ -1571,7 +1801,7 @@
         <w:rFonts w:hint="default"/>
       </w:rPr>
     </w:lvl>
-    <w:lvl w:ilvl="1" w:tplc="04090019" w:tentative="1">
+    <w:lvl w:ilvl="1" w:tplc="04090019">
       <w:start w:val="1"/>
       <w:numFmt w:val="lowerLetter"/>
       <w:lvlText w:val="%2."/>
@@ -1660,7 +1890,7 @@
 </file>
 
 <file path=word/styles.xml><?xml version="1.0" encoding="utf-8"?>
-<w:styles xmlns:mc="http://schemas.openxmlformats.org/markup-compatibility/2006" xmlns:r="http://schemas.openxmlformats.org/officeDocument/2006/relationships" xmlns:w="http://schemas.openxmlformats.org/wordprocessingml/2006/main" xmlns:w14="http://schemas.microsoft.com/office/word/2010/wordml" xmlns:w15="http://schemas.microsoft.com/office/word/2012/wordml" xmlns:w16se="http://schemas.microsoft.com/office/word/2015/wordml/symex" mc:Ignorable="w14 w15 w16se">
+<w:styles xmlns:mc="http://schemas.openxmlformats.org/markup-compatibility/2006" xmlns:r="http://schemas.openxmlformats.org/officeDocument/2006/relationships" xmlns:w="http://schemas.openxmlformats.org/wordprocessingml/2006/main" xmlns:w14="http://schemas.microsoft.com/office/word/2010/wordml" xmlns:w15="http://schemas.microsoft.com/office/word/2012/wordml" mc:Ignorable="w14 w15">
   <w:docDefaults>
     <w:rPrDefault>
       <w:rPr>
@@ -1676,7 +1906,7 @@
       </w:pPr>
     </w:pPrDefault>
   </w:docDefaults>
-  <w:latentStyles w:defLockedState="0" w:defUIPriority="99" w:defSemiHidden="0" w:defUnhideWhenUsed="0" w:defQFormat="0" w:count="375">
+  <w:latentStyles w:defLockedState="0" w:defUIPriority="99" w:defSemiHidden="0" w:defUnhideWhenUsed="0" w:defQFormat="0" w:count="382">
     <w:lsdException w:name="Normal" w:uiPriority="0" w:qFormat="1"/>
     <w:lsdException w:name="heading 1" w:uiPriority="9" w:qFormat="1"/>
     <w:lsdException w:name="heading 2" w:semiHidden="1" w:uiPriority="9" w:unhideWhenUsed="1" w:qFormat="1"/>
@@ -2050,8 +2280,6 @@
     <w:lsdException w:name="List Table 7 Colorful Accent 6" w:uiPriority="52"/>
     <w:lsdException w:name="Mention" w:semiHidden="1" w:unhideWhenUsed="1"/>
     <w:lsdException w:name="Smart Hyperlink" w:semiHidden="1" w:unhideWhenUsed="1"/>
-    <w:lsdException w:name="Hashtag" w:semiHidden="1" w:unhideWhenUsed="1"/>
-    <w:lsdException w:name="Unresolved Mention" w:semiHidden="1" w:unhideWhenUsed="1"/>
   </w:latentStyles>
   <w:style w:type="paragraph" w:default="1" w:styleId="Normal">
     <w:name w:val="Normal"/>

</xml_diff>

<commit_message>
updated the p3 document with Navigation Fragment Pattern
</commit_message>
<xml_diff>
--- a/P3_DOC.docx
+++ b/P3_DOC.docx
@@ -1,6 +1,6 @@
 
 <file path=word/document.xml><?xml version="1.0" encoding="utf-8"?>
-<w:document xmlns:wpc="http://schemas.microsoft.com/office/word/2010/wordprocessingCanvas" xmlns:mo="http://schemas.microsoft.com/office/mac/office/2008/main" xmlns:mc="http://schemas.openxmlformats.org/markup-compatibility/2006" xmlns:mv="urn:schemas-microsoft-com:mac:vml" xmlns:o="urn:schemas-microsoft-com:office:office" xmlns:r="http://schemas.openxmlformats.org/officeDocument/2006/relationships" xmlns:m="http://schemas.openxmlformats.org/officeDocument/2006/math" xmlns:v="urn:schemas-microsoft-com:vml" xmlns:wp14="http://schemas.microsoft.com/office/word/2010/wordprocessingDrawing" xmlns:wp="http://schemas.openxmlformats.org/drawingml/2006/wordprocessingDrawing" xmlns:w10="urn:schemas-microsoft-com:office:word" xmlns:w="http://schemas.openxmlformats.org/wordprocessingml/2006/main" xmlns:w14="http://schemas.microsoft.com/office/word/2010/wordml" xmlns:w15="http://schemas.microsoft.com/office/word/2012/wordml" xmlns:wpg="http://schemas.microsoft.com/office/word/2010/wordprocessingGroup" xmlns:wpi="http://schemas.microsoft.com/office/word/2010/wordprocessingInk" xmlns:wne="http://schemas.microsoft.com/office/word/2006/wordml" xmlns:wps="http://schemas.microsoft.com/office/word/2010/wordprocessingShape" mc:Ignorable="w14 w15 wp14">
+<w:document xmlns:wpc="http://schemas.microsoft.com/office/word/2010/wordprocessingCanvas" xmlns:cx="http://schemas.microsoft.com/office/drawing/2014/chartex" xmlns:cx1="http://schemas.microsoft.com/office/drawing/2015/9/8/chartex" xmlns:cx2="http://schemas.microsoft.com/office/drawing/2015/10/21/chartex" xmlns:cx3="http://schemas.microsoft.com/office/drawing/2016/5/9/chartex" xmlns:cx4="http://schemas.microsoft.com/office/drawing/2016/5/10/chartex" xmlns:cx5="http://schemas.microsoft.com/office/drawing/2016/5/11/chartex" xmlns:cx6="http://schemas.microsoft.com/office/drawing/2016/5/12/chartex" xmlns:cx7="http://schemas.microsoft.com/office/drawing/2016/5/13/chartex" xmlns:cx8="http://schemas.microsoft.com/office/drawing/2016/5/14/chartex" xmlns:mc="http://schemas.openxmlformats.org/markup-compatibility/2006" xmlns:aink="http://schemas.microsoft.com/office/drawing/2016/ink" xmlns:am3d="http://schemas.microsoft.com/office/drawing/2017/model3d" xmlns:o="urn:schemas-microsoft-com:office:office" xmlns:r="http://schemas.openxmlformats.org/officeDocument/2006/relationships" xmlns:m="http://schemas.openxmlformats.org/officeDocument/2006/math" xmlns:v="urn:schemas-microsoft-com:vml" xmlns:wp14="http://schemas.microsoft.com/office/word/2010/wordprocessingDrawing" xmlns:wp="http://schemas.openxmlformats.org/drawingml/2006/wordprocessingDrawing" xmlns:w10="urn:schemas-microsoft-com:office:word" xmlns:w="http://schemas.openxmlformats.org/wordprocessingml/2006/main" xmlns:w14="http://schemas.microsoft.com/office/word/2010/wordml" xmlns:w15="http://schemas.microsoft.com/office/word/2012/wordml" xmlns:w16se="http://schemas.microsoft.com/office/word/2015/wordml/symex" xmlns:wpg="http://schemas.microsoft.com/office/word/2010/wordprocessingGroup" xmlns:wpi="http://schemas.microsoft.com/office/word/2010/wordprocessingInk" xmlns:wne="http://schemas.microsoft.com/office/word/2006/wordml" xmlns:wps="http://schemas.microsoft.com/office/word/2010/wordprocessingShape" mc:Ignorable="w14 w15 w16se wp14">
   <w:body>
     <w:p>
       <w:pPr>
@@ -29,6 +29,30 @@
         </w:numPr>
         <w:rPr>
           <w:rFonts w:ascii="Times New Roman" w:hAnsi="Times New Roman"/>
+          <w:b/>
+          <w:sz w:val="24"/>
+          <w:szCs w:val="24"/>
+        </w:rPr>
+      </w:pPr>
+      <w:r>
+        <w:rPr>
+          <w:rFonts w:ascii="Times New Roman" w:hAnsi="Times New Roman"/>
+          <w:b/>
+          <w:sz w:val="24"/>
+          <w:szCs w:val="24"/>
+        </w:rPr>
+        <w:t>Design Patterns</w:t>
+      </w:r>
+    </w:p>
+    <w:p>
+      <w:pPr>
+        <w:pStyle w:val="ListParagraph"/>
+        <w:numPr>
+          <w:ilvl w:val="0"/>
+          <w:numId w:val="5"/>
+        </w:numPr>
+        <w:rPr>
+          <w:rFonts w:ascii="Times New Roman" w:hAnsi="Times New Roman"/>
           <w:sz w:val="24"/>
           <w:szCs w:val="24"/>
         </w:rPr>
@@ -45,7 +69,7 @@
     <w:p>
       <w:pPr>
         <w:pStyle w:val="ListParagraph"/>
-        <w:ind w:left="1080"/>
+        <w:ind w:left="1080" w:firstLine="360"/>
         <w:rPr>
           <w:rFonts w:ascii="Times New Roman" w:hAnsi="Times New Roman"/>
           <w:sz w:val="24"/>
@@ -141,48 +165,328 @@
         <w:pStyle w:val="ListParagraph"/>
         <w:numPr>
           <w:ilvl w:val="0"/>
+          <w:numId w:val="5"/>
+        </w:numPr>
+        <w:rPr>
+          <w:rFonts w:ascii="Times New Roman" w:hAnsi="Times New Roman"/>
+          <w:sz w:val="24"/>
+          <w:szCs w:val="24"/>
+        </w:rPr>
+      </w:pPr>
+      <w:r>
+        <w:rPr>
+          <w:rFonts w:ascii="Times New Roman" w:hAnsi="Times New Roman"/>
+          <w:sz w:val="24"/>
+          <w:szCs w:val="24"/>
+        </w:rPr>
+        <w:t>Navigation Pattern (Fragment Navigation Pattern) used for all the views to make navigation between views much easier</w:t>
+      </w:r>
+    </w:p>
+    <w:p>
+      <w:pPr>
+        <w:pStyle w:val="ListParagraph"/>
+        <w:ind w:left="1440"/>
+        <w:rPr>
+          <w:rFonts w:ascii="Times New Roman" w:hAnsi="Times New Roman"/>
+          <w:sz w:val="24"/>
+          <w:szCs w:val="24"/>
+        </w:rPr>
+      </w:pPr>
+      <w:r>
+        <w:rPr>
+          <w:rFonts w:ascii="Times New Roman" w:hAnsi="Times New Roman"/>
+          <w:sz w:val="24"/>
+          <w:szCs w:val="24"/>
+        </w:rPr>
+        <w:t>The base activity is the only activity in the app. Everything else is built as a fragment.</w:t>
+      </w:r>
+    </w:p>
+    <w:p>
+      <w:pPr>
+        <w:pStyle w:val="ListParagraph"/>
+        <w:ind w:left="1440"/>
+        <w:rPr>
+          <w:rFonts w:ascii="Times New Roman" w:hAnsi="Times New Roman"/>
+          <w:sz w:val="24"/>
+          <w:szCs w:val="24"/>
+        </w:rPr>
+      </w:pPr>
+      <w:r>
+        <w:rPr>
+          <w:noProof/>
+        </w:rPr>
+        <w:drawing>
+          <wp:inline distT="0" distB="0" distL="0" distR="0" wp14:anchorId="541D2934" wp14:editId="20A79483">
+            <wp:extent cx="5943600" cy="3181350"/>
+            <wp:effectExtent l="0" t="0" r="0" b="0"/>
+            <wp:docPr id="2" name="Picture 2"/>
+            <wp:cNvGraphicFramePr>
+              <a:graphicFrameLocks xmlns:a="http://schemas.openxmlformats.org/drawingml/2006/main" noChangeAspect="1"/>
+            </wp:cNvGraphicFramePr>
+            <a:graphic xmlns:a="http://schemas.openxmlformats.org/drawingml/2006/main">
+              <a:graphicData uri="http://schemas.openxmlformats.org/drawingml/2006/picture">
+                <pic:pic xmlns:pic="http://schemas.openxmlformats.org/drawingml/2006/picture">
+                  <pic:nvPicPr>
+                    <pic:cNvPr id="1" name=""/>
+                    <pic:cNvPicPr/>
+                  </pic:nvPicPr>
+                  <pic:blipFill>
+                    <a:blip r:embed="rId6"/>
+                    <a:stretch>
+                      <a:fillRect/>
+                    </a:stretch>
+                  </pic:blipFill>
+                  <pic:spPr>
+                    <a:xfrm>
+                      <a:off x="0" y="0"/>
+                      <a:ext cx="5943600" cy="3181350"/>
+                    </a:xfrm>
+                    <a:prstGeom prst="rect">
+                      <a:avLst/>
+                    </a:prstGeom>
+                  </pic:spPr>
+                </pic:pic>
+              </a:graphicData>
+            </a:graphic>
+          </wp:inline>
+        </w:drawing>
+      </w:r>
+    </w:p>
+    <w:p>
+      <w:pPr>
+        <w:pStyle w:val="ListParagraph"/>
+        <w:ind w:left="1440"/>
+        <w:rPr>
+          <w:rFonts w:ascii="Times New Roman" w:hAnsi="Times New Roman"/>
+          <w:sz w:val="24"/>
+          <w:szCs w:val="24"/>
+        </w:rPr>
+      </w:pPr>
+    </w:p>
+    <w:p>
+      <w:pPr>
+        <w:pStyle w:val="ListParagraph"/>
+        <w:ind w:left="1440"/>
+        <w:rPr>
+          <w:rFonts w:ascii="Times New Roman" w:hAnsi="Times New Roman"/>
+          <w:sz w:val="24"/>
+          <w:szCs w:val="24"/>
+        </w:rPr>
+      </w:pPr>
+    </w:p>
+    <w:p>
+      <w:pPr>
+        <w:pStyle w:val="ListParagraph"/>
+        <w:ind w:left="1440"/>
+        <w:rPr>
+          <w:rFonts w:ascii="Times New Roman" w:hAnsi="Times New Roman"/>
+          <w:sz w:val="24"/>
+          <w:szCs w:val="24"/>
+        </w:rPr>
+      </w:pPr>
+    </w:p>
+    <w:p>
+      <w:pPr>
+        <w:pStyle w:val="ListParagraph"/>
+        <w:ind w:left="1440"/>
+        <w:rPr>
+          <w:rFonts w:ascii="Times New Roman" w:hAnsi="Times New Roman"/>
+          <w:sz w:val="24"/>
+          <w:szCs w:val="24"/>
+        </w:rPr>
+      </w:pPr>
+    </w:p>
+    <w:p>
+      <w:pPr>
+        <w:pStyle w:val="ListParagraph"/>
+        <w:ind w:left="1440"/>
+        <w:rPr>
+          <w:rFonts w:ascii="Times New Roman" w:hAnsi="Times New Roman"/>
+          <w:sz w:val="24"/>
+          <w:szCs w:val="24"/>
+        </w:rPr>
+      </w:pPr>
+    </w:p>
+    <w:p>
+      <w:pPr>
+        <w:ind w:left="1440"/>
+        <w:rPr>
+          <w:rFonts w:ascii="Times New Roman" w:hAnsi="Times New Roman"/>
+          <w:sz w:val="24"/>
+          <w:szCs w:val="24"/>
+        </w:rPr>
+      </w:pPr>
+      <w:r>
+        <w:rPr>
+          <w:rFonts w:ascii="Times New Roman" w:hAnsi="Times New Roman"/>
+          <w:sz w:val="24"/>
+          <w:szCs w:val="24"/>
+        </w:rPr>
+        <w:t>Most of the view fragments are called in the code below. This allows for the views to share common controls such as the toolbar and layout container.</w:t>
+      </w:r>
+    </w:p>
+    <w:p>
+      <w:pPr>
+        <w:pStyle w:val="ListParagraph"/>
+        <w:ind w:left="1440"/>
+        <w:rPr>
+          <w:rFonts w:ascii="Times New Roman" w:hAnsi="Times New Roman"/>
+          <w:sz w:val="24"/>
+          <w:szCs w:val="24"/>
+        </w:rPr>
+      </w:pPr>
+      <w:r>
+        <w:rPr>
+          <w:noProof/>
+        </w:rPr>
+        <w:drawing>
+          <wp:inline distT="0" distB="0" distL="0" distR="0" wp14:anchorId="413F5ACC" wp14:editId="15F500CC">
+            <wp:extent cx="5943600" cy="4330065"/>
+            <wp:effectExtent l="0" t="0" r="0" b="0"/>
+            <wp:docPr id="4" name="Picture 4"/>
+            <wp:cNvGraphicFramePr>
+              <a:graphicFrameLocks xmlns:a="http://schemas.openxmlformats.org/drawingml/2006/main" noChangeAspect="1"/>
+            </wp:cNvGraphicFramePr>
+            <a:graphic xmlns:a="http://schemas.openxmlformats.org/drawingml/2006/main">
+              <a:graphicData uri="http://schemas.openxmlformats.org/drawingml/2006/picture">
+                <pic:pic xmlns:pic="http://schemas.openxmlformats.org/drawingml/2006/picture">
+                  <pic:nvPicPr>
+                    <pic:cNvPr id="1" name=""/>
+                    <pic:cNvPicPr/>
+                  </pic:nvPicPr>
+                  <pic:blipFill>
+                    <a:blip r:embed="rId7"/>
+                    <a:stretch>
+                      <a:fillRect/>
+                    </a:stretch>
+                  </pic:blipFill>
+                  <pic:spPr>
+                    <a:xfrm>
+                      <a:off x="0" y="0"/>
+                      <a:ext cx="5943600" cy="4330065"/>
+                    </a:xfrm>
+                    <a:prstGeom prst="rect">
+                      <a:avLst/>
+                    </a:prstGeom>
+                  </pic:spPr>
+                </pic:pic>
+              </a:graphicData>
+            </a:graphic>
+          </wp:inline>
+        </w:drawing>
+      </w:r>
+    </w:p>
+    <w:p>
+      <w:pPr>
+        <w:pStyle w:val="ListParagraph"/>
+        <w:ind w:left="1080"/>
+        <w:rPr>
+          <w:rFonts w:ascii="Times New Roman" w:hAnsi="Times New Roman"/>
+          <w:sz w:val="24"/>
+          <w:szCs w:val="24"/>
+        </w:rPr>
+      </w:pPr>
+    </w:p>
+    <w:p>
+      <w:pPr>
+        <w:pStyle w:val="ListParagraph"/>
+        <w:ind w:left="1080"/>
+        <w:rPr>
+          <w:rFonts w:ascii="Times New Roman" w:hAnsi="Times New Roman"/>
+          <w:sz w:val="24"/>
+          <w:szCs w:val="24"/>
+        </w:rPr>
+      </w:pPr>
+    </w:p>
+    <w:p>
+      <w:pPr>
+        <w:rPr>
+          <w:rFonts w:ascii="Times New Roman" w:hAnsi="Times New Roman"/>
+          <w:sz w:val="24"/>
+          <w:szCs w:val="24"/>
+        </w:rPr>
+      </w:pPr>
+      <w:r>
+        <w:rPr>
+          <w:rFonts w:ascii="Times New Roman" w:hAnsi="Times New Roman"/>
+          <w:sz w:val="24"/>
+          <w:szCs w:val="24"/>
+        </w:rPr>
+        <w:br w:type="page"/>
+      </w:r>
+    </w:p>
+    <w:p>
+      <w:pPr>
+        <w:pStyle w:val="ListParagraph"/>
+        <w:numPr>
+          <w:ilvl w:val="0"/>
           <w:numId w:val="1"/>
         </w:numPr>
         <w:rPr>
           <w:rFonts w:ascii="Times New Roman" w:hAnsi="Times New Roman"/>
-          <w:sz w:val="24"/>
-          <w:szCs w:val="24"/>
-        </w:rPr>
-      </w:pPr>
-      <w:r>
-        <w:rPr>
-          <w:rFonts w:ascii="Times New Roman" w:hAnsi="Times New Roman"/>
-          <w:sz w:val="24"/>
-          <w:szCs w:val="24"/>
-        </w:rPr>
-        <w:t>Testing:</w:t>
-      </w:r>
-    </w:p>
-    <w:p>
-      <w:pPr>
-        <w:shd w:val="clear" w:color="auto" w:fill="F6F8FA"/>
-        <w:spacing w:line="240" w:lineRule="atLeast"/>
-        <w:ind w:firstLine="360"/>
-        <w:rPr>
-          <w:rFonts w:ascii="Times New Roman" w:eastAsia="Times New Roman" w:hAnsi="Times New Roman" w:cs="Times New Roman"/>
-          <w:sz w:val="24"/>
-          <w:szCs w:val="24"/>
-        </w:rPr>
-      </w:pPr>
-      <w:r>
-        <w:rPr>
-          <w:rFonts w:ascii="Times New Roman" w:hAnsi="Times New Roman"/>
-          <w:sz w:val="24"/>
-          <w:szCs w:val="24"/>
-        </w:rPr>
-        <w:t>The test classes are located in the following directory in the GitHub Repository:</w:t>
+          <w:b/>
+          <w:sz w:val="24"/>
+          <w:szCs w:val="24"/>
+        </w:rPr>
+      </w:pPr>
+      <w:r>
+        <w:rPr>
+          <w:rFonts w:ascii="Times New Roman" w:hAnsi="Times New Roman"/>
+          <w:b/>
+          <w:sz w:val="24"/>
+          <w:szCs w:val="24"/>
+        </w:rPr>
+        <w:lastRenderedPageBreak/>
+        <w:t>Testing</w:t>
       </w:r>
     </w:p>
     <w:p>
       <w:pPr>
         <w:shd w:val="clear" w:color="auto" w:fill="FFFFFF"/>
         <w:spacing w:line="240" w:lineRule="auto"/>
-        <w:ind w:left="1440"/>
+        <w:ind w:left="1080"/>
+        <w:rPr>
+          <w:rFonts w:ascii="Times New Roman" w:eastAsia="Times New Roman" w:hAnsi="Times New Roman" w:cs="Times New Roman"/>
+          <w:sz w:val="24"/>
+          <w:szCs w:val="24"/>
+          <w:lang w:val="en"/>
+        </w:rPr>
+      </w:pPr>
+      <w:r>
+        <w:rPr>
+          <w:rFonts w:ascii="Times New Roman" w:eastAsia="Times New Roman" w:hAnsi="Times New Roman" w:cs="Times New Roman"/>
+          <w:sz w:val="24"/>
+          <w:szCs w:val="24"/>
+          <w:lang w:val="en"/>
+        </w:rPr>
+        <w:t xml:space="preserve">The test classes </w:t>
+      </w:r>
+      <w:proofErr w:type="gramStart"/>
+      <w:r>
+        <w:rPr>
+          <w:rFonts w:ascii="Times New Roman" w:eastAsia="Times New Roman" w:hAnsi="Times New Roman" w:cs="Times New Roman"/>
+          <w:sz w:val="24"/>
+          <w:szCs w:val="24"/>
+          <w:lang w:val="en"/>
+        </w:rPr>
+        <w:t>are located in</w:t>
+      </w:r>
+      <w:proofErr w:type="gramEnd"/>
+      <w:r>
+        <w:rPr>
+          <w:rFonts w:ascii="Times New Roman" w:eastAsia="Times New Roman" w:hAnsi="Times New Roman" w:cs="Times New Roman"/>
+          <w:sz w:val="24"/>
+          <w:szCs w:val="24"/>
+          <w:lang w:val="en"/>
+        </w:rPr>
+        <w:t xml:space="preserve"> the following directories:</w:t>
+      </w:r>
+    </w:p>
+    <w:p>
+      <w:pPr>
+        <w:shd w:val="clear" w:color="auto" w:fill="FFFFFF"/>
+        <w:spacing w:line="240" w:lineRule="auto"/>
+        <w:ind w:left="2520"/>
         <w:rPr>
           <w:rFonts w:ascii="Times New Roman" w:eastAsia="Times New Roman" w:hAnsi="Times New Roman" w:cs="Times New Roman"/>
           <w:vanish/>
@@ -205,13 +509,14 @@
     <w:p>
       <w:pPr>
         <w:spacing w:after="150" w:line="390" w:lineRule="atLeast"/>
+        <w:ind w:left="1080"/>
         <w:rPr>
           <w:rFonts w:ascii="Times New Roman" w:hAnsi="Times New Roman" w:cs="Times New Roman"/>
           <w:sz w:val="24"/>
           <w:szCs w:val="24"/>
         </w:rPr>
       </w:pPr>
-      <w:hyperlink r:id="rId6" w:history="1">
+      <w:hyperlink r:id="rId8" w:history="1">
         <w:r>
           <w:rPr>
             <w:rFonts w:ascii="Times New Roman" w:eastAsia="Times New Roman" w:hAnsi="Times New Roman" w:cs="Times New Roman"/>
@@ -232,17 +537,16 @@
         </w:rPr>
         <w:t>/</w:t>
       </w:r>
-      <w:hyperlink r:id="rId7" w:history="1">
-        <w:r>
-          <w:rPr>
-            <w:rFonts w:ascii="Times New Roman" w:eastAsia="Times New Roman" w:hAnsi="Times New Roman" w:cs="Times New Roman"/>
-            <w:sz w:val="24"/>
-            <w:szCs w:val="24"/>
-            <w:lang w:val="en"/>
-          </w:rPr>
-          <w:t>src</w:t>
-        </w:r>
-      </w:hyperlink>
+      <w:proofErr w:type="spellStart"/>
+      <w:r>
+        <w:fldChar w:fldCharType="begin"/>
+      </w:r>
+      <w:r>
+        <w:instrText xml:space="preserve"> HYPERLINK "https://github.com/iqbalyarkhan/3354-team2--/tree/master/src" </w:instrText>
+      </w:r>
+      <w:r>
+        <w:fldChar w:fldCharType="separate"/>
+      </w:r>
       <w:r>
         <w:rPr>
           <w:rFonts w:ascii="Times New Roman" w:eastAsia="Times New Roman" w:hAnsi="Times New Roman" w:cs="Times New Roman"/>
@@ -250,19 +554,56 @@
           <w:szCs w:val="24"/>
           <w:lang w:val="en"/>
         </w:rPr>
+        <w:t>src</w:t>
+      </w:r>
+      <w:proofErr w:type="spellEnd"/>
+      <w:r>
+        <w:rPr>
+          <w:rFonts w:ascii="Times New Roman" w:eastAsia="Times New Roman" w:hAnsi="Times New Roman" w:cs="Times New Roman"/>
+          <w:sz w:val="24"/>
+          <w:szCs w:val="24"/>
+          <w:lang w:val="en"/>
+        </w:rPr>
+        <w:fldChar w:fldCharType="end"/>
+      </w:r>
+      <w:r>
+        <w:rPr>
+          <w:rFonts w:ascii="Times New Roman" w:eastAsia="Times New Roman" w:hAnsi="Times New Roman" w:cs="Times New Roman"/>
+          <w:sz w:val="24"/>
+          <w:szCs w:val="24"/>
+          <w:lang w:val="en"/>
+        </w:rPr>
         <w:t>/</w:t>
       </w:r>
-      <w:hyperlink r:id="rId8" w:history="1">
-        <w:r>
-          <w:rPr>
-            <w:rFonts w:ascii="Times New Roman" w:eastAsia="Times New Roman" w:hAnsi="Times New Roman" w:cs="Times New Roman"/>
-            <w:sz w:val="24"/>
-            <w:szCs w:val="24"/>
-            <w:lang w:val="en"/>
-          </w:rPr>
-          <w:t>CalendarApp</w:t>
-        </w:r>
-      </w:hyperlink>
+      <w:proofErr w:type="spellStart"/>
+      <w:r>
+        <w:fldChar w:fldCharType="begin"/>
+      </w:r>
+      <w:r>
+        <w:instrText xml:space="preserve"> HYPERLINK "https://github.com/iqbalyarkhan/3354-team2--/tree/master/src/CalendarApp" </w:instrText>
+      </w:r>
+      <w:r>
+        <w:fldChar w:fldCharType="separate"/>
+      </w:r>
+      <w:r>
+        <w:rPr>
+          <w:rFonts w:ascii="Times New Roman" w:eastAsia="Times New Roman" w:hAnsi="Times New Roman" w:cs="Times New Roman"/>
+          <w:sz w:val="24"/>
+          <w:szCs w:val="24"/>
+          <w:lang w:val="en"/>
+        </w:rPr>
+        <w:t>CalendarApp</w:t>
+      </w:r>
+      <w:proofErr w:type="spellEnd"/>
+      <w:r>
+        <w:rPr>
+          <w:rFonts w:ascii="Times New Roman" w:eastAsia="Times New Roman" w:hAnsi="Times New Roman" w:cs="Times New Roman"/>
+          <w:sz w:val="24"/>
+          <w:szCs w:val="24"/>
+          <w:lang w:val="en"/>
+        </w:rPr>
+        <w:fldChar w:fldCharType="end"/>
+      </w:r>
       <w:r>
         <w:rPr>
           <w:rFonts w:ascii="Times New Roman" w:eastAsia="Times New Roman" w:hAnsi="Times New Roman" w:cs="Times New Roman"/>
@@ -292,6 +633,7 @@
         </w:rPr>
         <w:t>/</w:t>
       </w:r>
+      <w:proofErr w:type="spellStart"/>
       <w:r>
         <w:rPr>
           <w:rFonts w:ascii="Times New Roman" w:eastAsia="Times New Roman" w:hAnsi="Times New Roman" w:cs="Times New Roman"/>
@@ -302,6 +644,7 @@
         </w:rPr>
         <w:t>src</w:t>
       </w:r>
+      <w:proofErr w:type="spellEnd"/>
       <w:r>
         <w:rPr>
           <w:rFonts w:ascii="Times New Roman" w:eastAsia="Times New Roman" w:hAnsi="Times New Roman" w:cs="Times New Roman"/>
@@ -318,26 +661,38 @@
             <w:sz w:val="24"/>
             <w:szCs w:val="24"/>
           </w:rPr>
-          <w:t>test/java/team2/calendarapp</w:t>
+          <w:t>test/java/team2/</w:t>
         </w:r>
+        <w:proofErr w:type="spellStart"/>
+        <w:r>
+          <w:rPr>
+            <w:rFonts w:ascii="Times New Roman" w:hAnsi="Times New Roman" w:cs="Times New Roman"/>
+            <w:sz w:val="24"/>
+            <w:szCs w:val="24"/>
+          </w:rPr>
+          <w:t>calendarapp</w:t>
+        </w:r>
+        <w:proofErr w:type="spellEnd"/>
       </w:hyperlink>
     </w:p>
     <w:p>
       <w:pPr>
         <w:spacing w:after="150" w:line="390" w:lineRule="atLeast"/>
+        <w:ind w:left="1080"/>
+        <w:jc w:val="center"/>
         <w:rPr>
           <w:rFonts w:ascii="Times New Roman" w:hAnsi="Times New Roman" w:cs="Times New Roman"/>
-          <w:b/>
-          <w:sz w:val="24"/>
-          <w:szCs w:val="24"/>
+          <w:sz w:val="24"/>
+          <w:szCs w:val="24"/>
+          <w:u w:val="single"/>
         </w:rPr>
       </w:pPr>
       <w:r>
         <w:rPr>
           <w:rFonts w:ascii="Times New Roman" w:hAnsi="Times New Roman" w:cs="Times New Roman"/>
-          <w:b/>
-          <w:sz w:val="24"/>
-          <w:szCs w:val="24"/>
+          <w:sz w:val="24"/>
+          <w:szCs w:val="24"/>
+          <w:u w:val="single"/>
         </w:rPr>
         <w:t>AND</w:t>
       </w:r>
@@ -345,6 +700,7 @@
     <w:p>
       <w:pPr>
         <w:spacing w:after="150" w:line="390" w:lineRule="atLeast"/>
+        <w:ind w:left="1080"/>
         <w:rPr>
           <w:rFonts w:ascii="Times New Roman" w:hAnsi="Times New Roman" w:cs="Times New Roman"/>
           <w:sz w:val="24"/>
@@ -372,47 +728,83 @@
         </w:rPr>
         <w:t>/</w:t>
       </w:r>
+      <w:proofErr w:type="spellStart"/>
+      <w:r>
+        <w:fldChar w:fldCharType="begin"/>
+      </w:r>
+      <w:r>
+        <w:instrText xml:space="preserve"> HYPERLINK "https://github.com/iqbalyarkhan/3354-team2--/tree/master/src" </w:instrText>
+      </w:r>
+      <w:r>
+        <w:fldChar w:fldCharType="separate"/>
+      </w:r>
+      <w:r>
+        <w:rPr>
+          <w:rFonts w:ascii="Times New Roman" w:eastAsia="Times New Roman" w:hAnsi="Times New Roman" w:cs="Times New Roman"/>
+          <w:sz w:val="24"/>
+          <w:szCs w:val="24"/>
+          <w:lang w:val="en"/>
+        </w:rPr>
+        <w:t>src</w:t>
+      </w:r>
+      <w:proofErr w:type="spellEnd"/>
+      <w:r>
+        <w:rPr>
+          <w:rFonts w:ascii="Times New Roman" w:eastAsia="Times New Roman" w:hAnsi="Times New Roman" w:cs="Times New Roman"/>
+          <w:sz w:val="24"/>
+          <w:szCs w:val="24"/>
+          <w:lang w:val="en"/>
+        </w:rPr>
+        <w:fldChar w:fldCharType="end"/>
+      </w:r>
+      <w:r>
+        <w:rPr>
+          <w:rFonts w:ascii="Times New Roman" w:eastAsia="Times New Roman" w:hAnsi="Times New Roman" w:cs="Times New Roman"/>
+          <w:sz w:val="24"/>
+          <w:szCs w:val="24"/>
+          <w:lang w:val="en"/>
+        </w:rPr>
+        <w:t>/</w:t>
+      </w:r>
+      <w:proofErr w:type="spellStart"/>
+      <w:r>
+        <w:fldChar w:fldCharType="begin"/>
+      </w:r>
+      <w:r>
+        <w:instrText xml:space="preserve"> HYPERLINK "https://github.com/iqbalyarkhan/3354-team2--/tree/master/src/CalendarApp" </w:instrText>
+      </w:r>
+      <w:r>
+        <w:fldChar w:fldCharType="separate"/>
+      </w:r>
+      <w:r>
+        <w:rPr>
+          <w:rFonts w:ascii="Times New Roman" w:eastAsia="Times New Roman" w:hAnsi="Times New Roman" w:cs="Times New Roman"/>
+          <w:sz w:val="24"/>
+          <w:szCs w:val="24"/>
+          <w:lang w:val="en"/>
+        </w:rPr>
+        <w:t>CalendarApp</w:t>
+      </w:r>
+      <w:proofErr w:type="spellEnd"/>
+      <w:r>
+        <w:rPr>
+          <w:rFonts w:ascii="Times New Roman" w:eastAsia="Times New Roman" w:hAnsi="Times New Roman" w:cs="Times New Roman"/>
+          <w:sz w:val="24"/>
+          <w:szCs w:val="24"/>
+          <w:lang w:val="en"/>
+        </w:rPr>
+        <w:fldChar w:fldCharType="end"/>
+      </w:r>
+      <w:r>
+        <w:rPr>
+          <w:rFonts w:ascii="Times New Roman" w:eastAsia="Times New Roman" w:hAnsi="Times New Roman" w:cs="Times New Roman"/>
+          <w:sz w:val="24"/>
+          <w:szCs w:val="24"/>
+          <w:lang w:val="en"/>
+        </w:rPr>
+        <w:t>/</w:t>
+      </w:r>
       <w:hyperlink r:id="rId12" w:history="1">
-        <w:r>
-          <w:rPr>
-            <w:rFonts w:ascii="Times New Roman" w:eastAsia="Times New Roman" w:hAnsi="Times New Roman" w:cs="Times New Roman"/>
-            <w:sz w:val="24"/>
-            <w:szCs w:val="24"/>
-            <w:lang w:val="en"/>
-          </w:rPr>
-          <w:t>src</w:t>
-        </w:r>
-      </w:hyperlink>
-      <w:r>
-        <w:rPr>
-          <w:rFonts w:ascii="Times New Roman" w:eastAsia="Times New Roman" w:hAnsi="Times New Roman" w:cs="Times New Roman"/>
-          <w:sz w:val="24"/>
-          <w:szCs w:val="24"/>
-          <w:lang w:val="en"/>
-        </w:rPr>
-        <w:t>/</w:t>
-      </w:r>
-      <w:hyperlink r:id="rId13" w:history="1">
-        <w:r>
-          <w:rPr>
-            <w:rFonts w:ascii="Times New Roman" w:eastAsia="Times New Roman" w:hAnsi="Times New Roman" w:cs="Times New Roman"/>
-            <w:sz w:val="24"/>
-            <w:szCs w:val="24"/>
-            <w:lang w:val="en"/>
-          </w:rPr>
-          <w:t>CalendarApp</w:t>
-        </w:r>
-      </w:hyperlink>
-      <w:r>
-        <w:rPr>
-          <w:rFonts w:ascii="Times New Roman" w:eastAsia="Times New Roman" w:hAnsi="Times New Roman" w:cs="Times New Roman"/>
-          <w:sz w:val="24"/>
-          <w:szCs w:val="24"/>
-          <w:lang w:val="en"/>
-        </w:rPr>
-        <w:t>/</w:t>
-      </w:r>
-      <w:hyperlink r:id="rId14" w:history="1">
         <w:r>
           <w:rPr>
             <w:rFonts w:ascii="Times New Roman" w:eastAsia="Times New Roman" w:hAnsi="Times New Roman" w:cs="Times New Roman"/>
@@ -432,6 +824,7 @@
         </w:rPr>
         <w:t>/</w:t>
       </w:r>
+      <w:proofErr w:type="spellStart"/>
       <w:r>
         <w:rPr>
           <w:rFonts w:ascii="Times New Roman" w:eastAsia="Times New Roman" w:hAnsi="Times New Roman" w:cs="Times New Roman"/>
@@ -442,6 +835,7 @@
         </w:rPr>
         <w:t>src</w:t>
       </w:r>
+      <w:proofErr w:type="spellEnd"/>
       <w:r>
         <w:rPr>
           <w:rFonts w:ascii="Times New Roman" w:eastAsia="Times New Roman" w:hAnsi="Times New Roman" w:cs="Times New Roman"/>
@@ -460,7 +854,7 @@
         </w:rPr>
         <w:t>android</w:t>
       </w:r>
-      <w:hyperlink r:id="rId15" w:tooltip="This path skips through empty directories" w:history="1">
+      <w:hyperlink r:id="rId13" w:tooltip="This path skips through empty directories" w:history="1">
         <w:r>
           <w:rPr>
             <w:rFonts w:ascii="Times New Roman" w:hAnsi="Times New Roman" w:cs="Times New Roman"/>
@@ -475,23 +869,36 @@
             <w:sz w:val="24"/>
             <w:szCs w:val="24"/>
           </w:rPr>
-          <w:t>est/java/team2/calendarapp</w:t>
+          <w:t>est/java/team2/</w:t>
         </w:r>
+        <w:proofErr w:type="spellStart"/>
+        <w:r>
+          <w:rPr>
+            <w:rFonts w:ascii="Times New Roman" w:hAnsi="Times New Roman" w:cs="Times New Roman"/>
+            <w:sz w:val="24"/>
+            <w:szCs w:val="24"/>
+          </w:rPr>
+          <w:t>calendarapp</w:t>
+        </w:r>
+        <w:proofErr w:type="spellEnd"/>
       </w:hyperlink>
     </w:p>
     <w:p>
       <w:pPr>
+        <w:ind w:left="1080"/>
+        <w:rPr>
+          <w:rFonts w:ascii="Times New Roman" w:hAnsi="Times New Roman" w:cs="Times New Roman"/>
+          <w:sz w:val="24"/>
+          <w:szCs w:val="24"/>
+        </w:rPr>
+      </w:pPr>
+      <w:bookmarkStart w:id="0" w:name="_GoBack"/>
+      <w:bookmarkEnd w:id="0"/>
+    </w:p>
+    <w:p>
+      <w:pPr>
         <w:spacing w:after="150" w:line="390" w:lineRule="atLeast"/>
-        <w:rPr>
-          <w:rFonts w:ascii="Times New Roman" w:hAnsi="Times New Roman" w:cs="Times New Roman"/>
-          <w:sz w:val="24"/>
-          <w:szCs w:val="24"/>
-        </w:rPr>
-      </w:pPr>
-    </w:p>
-    <w:p>
-      <w:pPr>
-        <w:spacing w:after="150" w:line="390" w:lineRule="atLeast"/>
+        <w:ind w:left="1080"/>
         <w:rPr>
           <w:rFonts w:ascii="Times New Roman" w:hAnsi="Times New Roman" w:cs="Times New Roman"/>
           <w:sz w:val="24"/>
@@ -523,9 +930,9 @@
           <w:numId w:val="3"/>
         </w:numPr>
         <w:spacing w:after="150" w:line="390" w:lineRule="atLeast"/>
+        <w:ind w:left="1800"/>
         <w:rPr>
           <w:rFonts w:cstheme="minorHAnsi"/>
-          <w:i/>
           <w:sz w:val="24"/>
           <w:szCs w:val="24"/>
         </w:rPr>
@@ -533,7 +940,6 @@
       <w:r>
         <w:rPr>
           <w:rFonts w:cstheme="minorHAnsi"/>
-          <w:i/>
           <w:sz w:val="24"/>
           <w:szCs w:val="24"/>
         </w:rPr>
@@ -548,18 +954,17 @@
           <w:numId w:val="3"/>
         </w:numPr>
         <w:spacing w:after="150" w:line="390" w:lineRule="atLeast"/>
+        <w:ind w:left="1800"/>
         <w:rPr>
           <w:rFonts w:cstheme="minorHAnsi"/>
-          <w:i/>
-          <w:sz w:val="24"/>
-          <w:szCs w:val="24"/>
-        </w:rPr>
-      </w:pPr>
-      <w:hyperlink r:id="rId16" w:tooltip="AddEventToEventDBTest.java" w:history="1">
+          <w:sz w:val="24"/>
+          <w:szCs w:val="24"/>
+        </w:rPr>
+      </w:pPr>
+      <w:hyperlink r:id="rId14" w:tooltip="AddEventToEventDBTest.java" w:history="1">
         <w:r>
           <w:rPr>
             <w:rFonts w:cstheme="minorHAnsi"/>
-            <w:i/>
             <w:sz w:val="24"/>
             <w:szCs w:val="24"/>
           </w:rPr>
@@ -569,7 +974,6 @@
       <w:r>
         <w:rPr>
           <w:rFonts w:cstheme="minorHAnsi"/>
-          <w:i/>
           <w:sz w:val="24"/>
           <w:szCs w:val="24"/>
         </w:rPr>
@@ -584,6 +988,7 @@
           <w:numId w:val="3"/>
         </w:numPr>
         <w:spacing w:after="150" w:line="390" w:lineRule="atLeast"/>
+        <w:ind w:left="1800"/>
         <w:rPr>
           <w:rFonts w:ascii="Times New Roman" w:hAnsi="Times New Roman" w:cs="Times New Roman"/>
           <w:i/>
@@ -591,14 +996,23 @@
           <w:szCs w:val="24"/>
         </w:rPr>
       </w:pPr>
+      <w:proofErr w:type="spellStart"/>
       <w:r>
         <w:rPr>
           <w:rFonts w:cstheme="minorHAnsi"/>
-          <w:i/>
-          <w:sz w:val="24"/>
-          <w:szCs w:val="24"/>
-        </w:rPr>
-        <w:t>UIUnitTest developed by Andrew Le</w:t>
+          <w:sz w:val="24"/>
+          <w:szCs w:val="24"/>
+        </w:rPr>
+        <w:t>CheckExpectedFlowOfMonthAndDay</w:t>
+      </w:r>
+      <w:proofErr w:type="spellEnd"/>
+      <w:r>
+        <w:rPr>
+          <w:rFonts w:cstheme="minorHAnsi"/>
+          <w:sz w:val="24"/>
+          <w:szCs w:val="24"/>
+        </w:rPr>
+        <w:t xml:space="preserve"> developed by Andrew Le</w:t>
       </w:r>
     </w:p>
     <w:p>
@@ -609,6 +1023,7 @@
           <w:numId w:val="3"/>
         </w:numPr>
         <w:spacing w:after="150" w:line="390" w:lineRule="atLeast"/>
+        <w:ind w:left="1800"/>
         <w:rPr>
           <w:rFonts w:ascii="Times New Roman" w:hAnsi="Times New Roman" w:cs="Times New Roman"/>
           <w:sz w:val="24"/>
@@ -623,13 +1038,23 @@
         </w:rPr>
         <w:t xml:space="preserve"> </w:t>
       </w:r>
+      <w:proofErr w:type="spellStart"/>
       <w:r>
         <w:rPr>
           <w:rFonts w:ascii="Times New Roman" w:hAnsi="Times New Roman" w:cs="Times New Roman"/>
           <w:sz w:val="24"/>
           <w:szCs w:val="24"/>
         </w:rPr>
-        <w:t xml:space="preserve">TestDeleteEventFromDB </w:t>
+        <w:t>TestDeleteEventFromDB</w:t>
+      </w:r>
+      <w:proofErr w:type="spellEnd"/>
+      <w:r>
+        <w:rPr>
+          <w:rFonts w:ascii="Times New Roman" w:hAnsi="Times New Roman" w:cs="Times New Roman"/>
+          <w:sz w:val="24"/>
+          <w:szCs w:val="24"/>
+        </w:rPr>
+        <w:t xml:space="preserve"> </w:t>
       </w:r>
       <w:r>
         <w:rPr>
@@ -660,13 +1085,15 @@
         </w:numPr>
         <w:rPr>
           <w:rFonts w:ascii="Times New Roman" w:hAnsi="Times New Roman"/>
-          <w:sz w:val="24"/>
-          <w:szCs w:val="24"/>
-        </w:rPr>
-      </w:pPr>
-      <w:r>
-        <w:rPr>
-          <w:rFonts w:ascii="Times New Roman" w:hAnsi="Times New Roman"/>
+          <w:b/>
+          <w:sz w:val="24"/>
+          <w:szCs w:val="24"/>
+        </w:rPr>
+      </w:pPr>
+      <w:r>
+        <w:rPr>
+          <w:rFonts w:ascii="Times New Roman" w:hAnsi="Times New Roman"/>
+          <w:b/>
           <w:sz w:val="24"/>
           <w:szCs w:val="24"/>
         </w:rPr>
@@ -675,6 +1102,7 @@
       <w:r>
         <w:rPr>
           <w:rFonts w:ascii="Times New Roman" w:hAnsi="Times New Roman"/>
+          <w:b/>
           <w:sz w:val="24"/>
           <w:szCs w:val="24"/>
         </w:rPr>
@@ -768,14 +1196,52 @@
           <w:szCs w:val="24"/>
         </w:rPr>
       </w:pPr>
-      <w:r>
-        <w:rPr>
-          <w:rFonts w:ascii="Times New Roman" w:hAnsi="Times New Roman"/>
-          <w:sz w:val="24"/>
-          <w:szCs w:val="24"/>
-        </w:rPr>
-        <w:t>CalendarApp located in the folder: 3354-team2-- / src/CalendarApp</w:t>
-      </w:r>
+      <w:proofErr w:type="spellStart"/>
+      <w:r>
+        <w:rPr>
+          <w:rFonts w:ascii="Times New Roman" w:hAnsi="Times New Roman"/>
+          <w:sz w:val="24"/>
+          <w:szCs w:val="24"/>
+        </w:rPr>
+        <w:t>CalendarApp</w:t>
+      </w:r>
+      <w:proofErr w:type="spellEnd"/>
+      <w:r>
+        <w:rPr>
+          <w:rFonts w:ascii="Times New Roman" w:hAnsi="Times New Roman"/>
+          <w:sz w:val="24"/>
+          <w:szCs w:val="24"/>
+        </w:rPr>
+        <w:t xml:space="preserve"> located in the folder: 3354-team2-- / </w:t>
+      </w:r>
+      <w:proofErr w:type="spellStart"/>
+      <w:r>
+        <w:rPr>
+          <w:rFonts w:ascii="Times New Roman" w:hAnsi="Times New Roman"/>
+          <w:sz w:val="24"/>
+          <w:szCs w:val="24"/>
+        </w:rPr>
+        <w:t>src</w:t>
+      </w:r>
+      <w:proofErr w:type="spellEnd"/>
+      <w:r>
+        <w:rPr>
+          <w:rFonts w:ascii="Times New Roman" w:hAnsi="Times New Roman"/>
+          <w:sz w:val="24"/>
+          <w:szCs w:val="24"/>
+        </w:rPr>
+        <w:t>/</w:t>
+      </w:r>
+      <w:proofErr w:type="spellStart"/>
+      <w:r>
+        <w:rPr>
+          <w:rFonts w:ascii="Times New Roman" w:hAnsi="Times New Roman"/>
+          <w:sz w:val="24"/>
+          <w:szCs w:val="24"/>
+        </w:rPr>
+        <w:t>CalendarApp</w:t>
+      </w:r>
+      <w:proofErr w:type="spellEnd"/>
     </w:p>
     <w:p>
       <w:pPr>
@@ -1084,6 +1550,7 @@
           <w:sz w:val="24"/>
           <w:szCs w:val="24"/>
         </w:rPr>
+        <w:lastRenderedPageBreak/>
         <w:drawing>
           <wp:inline distT="0" distB="0" distL="0" distR="0" wp14:anchorId="3EB83E9A" wp14:editId="3D466C24">
             <wp:extent cx="2560762" cy="3176905"/>
@@ -1102,7 +1569,7 @@
                     </pic:cNvPicPr>
                   </pic:nvPicPr>
                   <pic:blipFill>
-                    <a:blip r:embed="rId17">
+                    <a:blip r:embed="rId15">
                       <a:extLst>
                         <a:ext uri="{28A0092B-C50C-407E-A947-70E740481C1C}">
                           <a14:useLocalDpi xmlns:a14="http://schemas.microsoft.com/office/drawing/2010/main" val="0"/>
@@ -1238,128 +1705,30 @@
           <w:sz w:val="24"/>
           <w:szCs w:val="24"/>
         </w:rPr>
-        <w:lastRenderedPageBreak/>
         <w:t>Using gestures, week view can be accessed by a long press on the week the user wishes to see.</w:t>
       </w:r>
-      <w:bookmarkStart w:id="0" w:name="_GoBack"/>
-      <w:bookmarkEnd w:id="0"/>
-    </w:p>
-    <w:p>
-      <w:pPr>
-        <w:rPr>
-          <w:rFonts w:ascii="Times New Roman" w:hAnsi="Times New Roman"/>
-          <w:sz w:val="24"/>
-          <w:szCs w:val="24"/>
-        </w:rPr>
-      </w:pPr>
-    </w:p>
-    <w:p>
-      <w:pPr>
-        <w:rPr>
-          <w:rFonts w:ascii="Times New Roman" w:hAnsi="Times New Roman"/>
-          <w:sz w:val="24"/>
-          <w:szCs w:val="24"/>
-        </w:rPr>
-      </w:pPr>
-    </w:p>
-    <w:p>
-      <w:pPr>
-        <w:rPr>
-          <w:rFonts w:ascii="Times New Roman" w:hAnsi="Times New Roman"/>
-          <w:sz w:val="24"/>
-          <w:szCs w:val="24"/>
-        </w:rPr>
-      </w:pPr>
-    </w:p>
-    <w:p>
-      <w:pPr>
-        <w:rPr>
-          <w:rFonts w:ascii="Times New Roman" w:hAnsi="Times New Roman"/>
-          <w:sz w:val="24"/>
-          <w:szCs w:val="24"/>
-        </w:rPr>
-      </w:pPr>
-    </w:p>
-    <w:p>
-      <w:pPr>
-        <w:rPr>
-          <w:rFonts w:ascii="Times New Roman" w:hAnsi="Times New Roman"/>
-          <w:sz w:val="24"/>
-          <w:szCs w:val="24"/>
-        </w:rPr>
-      </w:pPr>
-    </w:p>
-    <w:p>
-      <w:pPr>
-        <w:rPr>
-          <w:rFonts w:ascii="Times New Roman" w:hAnsi="Times New Roman"/>
-          <w:sz w:val="24"/>
-          <w:szCs w:val="24"/>
-        </w:rPr>
-      </w:pPr>
-    </w:p>
-    <w:p>
-      <w:pPr>
-        <w:rPr>
-          <w:rFonts w:ascii="Times New Roman" w:hAnsi="Times New Roman"/>
-          <w:sz w:val="24"/>
-          <w:szCs w:val="24"/>
-        </w:rPr>
-      </w:pPr>
-    </w:p>
-    <w:p>
-      <w:pPr>
-        <w:rPr>
-          <w:rFonts w:ascii="Times New Roman" w:hAnsi="Times New Roman"/>
-          <w:sz w:val="24"/>
-          <w:szCs w:val="24"/>
-        </w:rPr>
-      </w:pPr>
-    </w:p>
-    <w:p>
-      <w:pPr>
-        <w:rPr>
-          <w:rFonts w:ascii="Times New Roman" w:hAnsi="Times New Roman"/>
-          <w:sz w:val="24"/>
-          <w:szCs w:val="24"/>
-        </w:rPr>
-      </w:pPr>
-    </w:p>
-    <w:p>
-      <w:pPr>
-        <w:rPr>
-          <w:rFonts w:ascii="Times New Roman" w:hAnsi="Times New Roman"/>
-          <w:sz w:val="24"/>
-          <w:szCs w:val="24"/>
-        </w:rPr>
-      </w:pPr>
-    </w:p>
-    <w:p>
-      <w:pPr>
-        <w:rPr>
-          <w:rFonts w:ascii="Times New Roman" w:hAnsi="Times New Roman"/>
-          <w:sz w:val="24"/>
-          <w:szCs w:val="24"/>
-        </w:rPr>
-      </w:pPr>
-    </w:p>
-    <w:p>
-      <w:pPr>
-        <w:rPr>
-          <w:rFonts w:ascii="Times New Roman" w:hAnsi="Times New Roman"/>
-          <w:sz w:val="24"/>
-          <w:szCs w:val="24"/>
-        </w:rPr>
-      </w:pPr>
-    </w:p>
-    <w:p>
-      <w:pPr>
-        <w:rPr>
-          <w:rFonts w:ascii="Times New Roman" w:hAnsi="Times New Roman"/>
-          <w:sz w:val="24"/>
-          <w:szCs w:val="24"/>
-        </w:rPr>
-      </w:pPr>
+    </w:p>
+    <w:p>
+      <w:pPr>
+        <w:pStyle w:val="ListParagraph"/>
+        <w:numPr>
+          <w:ilvl w:val="1"/>
+          <w:numId w:val="1"/>
+        </w:numPr>
+        <w:rPr>
+          <w:rFonts w:ascii="Times New Roman" w:hAnsi="Times New Roman"/>
+          <w:sz w:val="24"/>
+          <w:szCs w:val="24"/>
+        </w:rPr>
+      </w:pPr>
+      <w:r>
+        <w:rPr>
+          <w:rFonts w:ascii="Times New Roman" w:hAnsi="Times New Roman"/>
+          <w:sz w:val="24"/>
+          <w:szCs w:val="24"/>
+        </w:rPr>
+        <w:t>The back button will take you back to the month view</w:t>
+      </w:r>
     </w:p>
     <w:p>
       <w:pPr>
@@ -1409,8 +1778,8 @@
 </file>
 
 <file path=word/numbering.xml><?xml version="1.0" encoding="utf-8"?>
-<w:numbering xmlns:wpc="http://schemas.microsoft.com/office/word/2010/wordprocessingCanvas" xmlns:mo="http://schemas.microsoft.com/office/mac/office/2008/main" xmlns:mc="http://schemas.openxmlformats.org/markup-compatibility/2006" xmlns:mv="urn:schemas-microsoft-com:mac:vml" xmlns:o="urn:schemas-microsoft-com:office:office" xmlns:r="http://schemas.openxmlformats.org/officeDocument/2006/relationships" xmlns:m="http://schemas.openxmlformats.org/officeDocument/2006/math" xmlns:v="urn:schemas-microsoft-com:vml" xmlns:wp14="http://schemas.microsoft.com/office/word/2010/wordprocessingDrawing" xmlns:wp="http://schemas.openxmlformats.org/drawingml/2006/wordprocessingDrawing" xmlns:w10="urn:schemas-microsoft-com:office:word" xmlns:w="http://schemas.openxmlformats.org/wordprocessingml/2006/main" xmlns:w14="http://schemas.microsoft.com/office/word/2010/wordml" xmlns:w15="http://schemas.microsoft.com/office/word/2012/wordml" xmlns:wpg="http://schemas.microsoft.com/office/word/2010/wordprocessingGroup" xmlns:wpi="http://schemas.microsoft.com/office/word/2010/wordprocessingInk" xmlns:wne="http://schemas.microsoft.com/office/word/2006/wordml" xmlns:wps="http://schemas.microsoft.com/office/word/2010/wordprocessingShape" mc:Ignorable="w14 w15 wp14">
-  <w:abstractNum w:abstractNumId="0">
+<w:numbering xmlns:wpc="http://schemas.microsoft.com/office/word/2010/wordprocessingCanvas" xmlns:cx="http://schemas.microsoft.com/office/drawing/2014/chartex" xmlns:cx1="http://schemas.microsoft.com/office/drawing/2015/9/8/chartex" xmlns:cx2="http://schemas.microsoft.com/office/drawing/2015/10/21/chartex" xmlns:cx3="http://schemas.microsoft.com/office/drawing/2016/5/9/chartex" xmlns:cx4="http://schemas.microsoft.com/office/drawing/2016/5/10/chartex" xmlns:cx5="http://schemas.microsoft.com/office/drawing/2016/5/11/chartex" xmlns:cx6="http://schemas.microsoft.com/office/drawing/2016/5/12/chartex" xmlns:cx7="http://schemas.microsoft.com/office/drawing/2016/5/13/chartex" xmlns:cx8="http://schemas.microsoft.com/office/drawing/2016/5/14/chartex" xmlns:mc="http://schemas.openxmlformats.org/markup-compatibility/2006" xmlns:aink="http://schemas.microsoft.com/office/drawing/2016/ink" xmlns:am3d="http://schemas.microsoft.com/office/drawing/2017/model3d" xmlns:o="urn:schemas-microsoft-com:office:office" xmlns:r="http://schemas.openxmlformats.org/officeDocument/2006/relationships" xmlns:m="http://schemas.openxmlformats.org/officeDocument/2006/math" xmlns:v="urn:schemas-microsoft-com:vml" xmlns:wp14="http://schemas.microsoft.com/office/word/2010/wordprocessingDrawing" xmlns:wp="http://schemas.openxmlformats.org/drawingml/2006/wordprocessingDrawing" xmlns:w10="urn:schemas-microsoft-com:office:word" xmlns:w="http://schemas.openxmlformats.org/wordprocessingml/2006/main" xmlns:w14="http://schemas.microsoft.com/office/word/2010/wordml" xmlns:w15="http://schemas.microsoft.com/office/word/2012/wordml" xmlns:w16se="http://schemas.microsoft.com/office/word/2015/wordml/symex" xmlns:wpg="http://schemas.microsoft.com/office/word/2010/wordprocessingGroup" xmlns:wpi="http://schemas.microsoft.com/office/word/2010/wordprocessingInk" xmlns:wne="http://schemas.microsoft.com/office/word/2006/wordml" xmlns:wps="http://schemas.microsoft.com/office/word/2010/wordprocessingShape" mc:Ignorable="w14 w15 w16se wp14">
+  <w:abstractNum w:abstractNumId="0" w15:restartNumberingAfterBreak="0">
     <w:nsid w:val="06133E0F"/>
     <w:multiLevelType w:val="hybridMultilevel"/>
     <w:tmpl w:val="1F6271D6"/>
@@ -1523,7 +1892,7 @@
       </w:rPr>
     </w:lvl>
   </w:abstractNum>
-  <w:abstractNum w:abstractNumId="1">
+  <w:abstractNum w:abstractNumId="1" w15:restartNumberingAfterBreak="0">
     <w:nsid w:val="300B635A"/>
     <w:multiLevelType w:val="hybridMultilevel"/>
     <w:tmpl w:val="741CDC90"/>
@@ -1636,7 +2005,7 @@
       </w:rPr>
     </w:lvl>
   </w:abstractNum>
-  <w:abstractNum w:abstractNumId="2">
+  <w:abstractNum w:abstractNumId="2" w15:restartNumberingAfterBreak="0">
     <w:nsid w:val="54E81330"/>
     <w:multiLevelType w:val="multilevel"/>
     <w:tmpl w:val="800CE2C0"/>
@@ -1785,7 +2154,96 @@
       </w:rPr>
     </w:lvl>
   </w:abstractNum>
-  <w:abstractNum w:abstractNumId="3">
+  <w:abstractNum w:abstractNumId="3" w15:restartNumberingAfterBreak="0">
+    <w:nsid w:val="60282F28"/>
+    <w:multiLevelType w:val="hybridMultilevel"/>
+    <w:tmpl w:val="566C01D0"/>
+    <w:lvl w:ilvl="0" w:tplc="11BCD120">
+      <w:start w:val="1"/>
+      <w:numFmt w:val="upperLetter"/>
+      <w:lvlText w:val="%1."/>
+      <w:lvlJc w:val="left"/>
+      <w:pPr>
+        <w:ind w:left="1440" w:hanging="360"/>
+      </w:pPr>
+      <w:rPr>
+        <w:rFonts w:hint="default"/>
+      </w:rPr>
+    </w:lvl>
+    <w:lvl w:ilvl="1" w:tplc="04090019">
+      <w:start w:val="1"/>
+      <w:numFmt w:val="lowerLetter"/>
+      <w:lvlText w:val="%2."/>
+      <w:lvlJc w:val="left"/>
+      <w:pPr>
+        <w:ind w:left="2160" w:hanging="360"/>
+      </w:pPr>
+    </w:lvl>
+    <w:lvl w:ilvl="2" w:tplc="0409001B" w:tentative="1">
+      <w:start w:val="1"/>
+      <w:numFmt w:val="lowerRoman"/>
+      <w:lvlText w:val="%3."/>
+      <w:lvlJc w:val="right"/>
+      <w:pPr>
+        <w:ind w:left="2880" w:hanging="180"/>
+      </w:pPr>
+    </w:lvl>
+    <w:lvl w:ilvl="3" w:tplc="0409000F" w:tentative="1">
+      <w:start w:val="1"/>
+      <w:numFmt w:val="decimal"/>
+      <w:lvlText w:val="%4."/>
+      <w:lvlJc w:val="left"/>
+      <w:pPr>
+        <w:ind w:left="3600" w:hanging="360"/>
+      </w:pPr>
+    </w:lvl>
+    <w:lvl w:ilvl="4" w:tplc="04090019" w:tentative="1">
+      <w:start w:val="1"/>
+      <w:numFmt w:val="lowerLetter"/>
+      <w:lvlText w:val="%5."/>
+      <w:lvlJc w:val="left"/>
+      <w:pPr>
+        <w:ind w:left="4320" w:hanging="360"/>
+      </w:pPr>
+    </w:lvl>
+    <w:lvl w:ilvl="5" w:tplc="0409001B" w:tentative="1">
+      <w:start w:val="1"/>
+      <w:numFmt w:val="lowerRoman"/>
+      <w:lvlText w:val="%6."/>
+      <w:lvlJc w:val="right"/>
+      <w:pPr>
+        <w:ind w:left="5040" w:hanging="180"/>
+      </w:pPr>
+    </w:lvl>
+    <w:lvl w:ilvl="6" w:tplc="0409000F" w:tentative="1">
+      <w:start w:val="1"/>
+      <w:numFmt w:val="decimal"/>
+      <w:lvlText w:val="%7."/>
+      <w:lvlJc w:val="left"/>
+      <w:pPr>
+        <w:ind w:left="5760" w:hanging="360"/>
+      </w:pPr>
+    </w:lvl>
+    <w:lvl w:ilvl="7" w:tplc="04090019" w:tentative="1">
+      <w:start w:val="1"/>
+      <w:numFmt w:val="lowerLetter"/>
+      <w:lvlText w:val="%8."/>
+      <w:lvlJc w:val="left"/>
+      <w:pPr>
+        <w:ind w:left="6480" w:hanging="360"/>
+      </w:pPr>
+    </w:lvl>
+    <w:lvl w:ilvl="8" w:tplc="0409001B" w:tentative="1">
+      <w:start w:val="1"/>
+      <w:numFmt w:val="lowerRoman"/>
+      <w:lvlText w:val="%9."/>
+      <w:lvlJc w:val="right"/>
+      <w:pPr>
+        <w:ind w:left="7200" w:hanging="180"/>
+      </w:pPr>
+    </w:lvl>
+  </w:abstractNum>
+  <w:abstractNum w:abstractNumId="4" w15:restartNumberingAfterBreak="0">
     <w:nsid w:val="6C596539"/>
     <w:multiLevelType w:val="hybridMultilevel"/>
     <w:tmpl w:val="920A274A"/>
@@ -1875,7 +2333,7 @@
     </w:lvl>
   </w:abstractNum>
   <w:num w:numId="1">
-    <w:abstractNumId w:val="3"/>
+    <w:abstractNumId w:val="4"/>
   </w:num>
   <w:num w:numId="2">
     <w:abstractNumId w:val="2"/>
@@ -1886,11 +2344,14 @@
   <w:num w:numId="4">
     <w:abstractNumId w:val="0"/>
   </w:num>
+  <w:num w:numId="5">
+    <w:abstractNumId w:val="3"/>
+  </w:num>
 </w:numbering>
 </file>
 
 <file path=word/styles.xml><?xml version="1.0" encoding="utf-8"?>
-<w:styles xmlns:mc="http://schemas.openxmlformats.org/markup-compatibility/2006" xmlns:r="http://schemas.openxmlformats.org/officeDocument/2006/relationships" xmlns:w="http://schemas.openxmlformats.org/wordprocessingml/2006/main" xmlns:w14="http://schemas.microsoft.com/office/word/2010/wordml" xmlns:w15="http://schemas.microsoft.com/office/word/2012/wordml" mc:Ignorable="w14 w15">
+<w:styles xmlns:mc="http://schemas.openxmlformats.org/markup-compatibility/2006" xmlns:r="http://schemas.openxmlformats.org/officeDocument/2006/relationships" xmlns:w="http://schemas.openxmlformats.org/wordprocessingml/2006/main" xmlns:w14="http://schemas.microsoft.com/office/word/2010/wordml" xmlns:w15="http://schemas.microsoft.com/office/word/2012/wordml" xmlns:w16se="http://schemas.microsoft.com/office/word/2015/wordml/symex" mc:Ignorable="w14 w15 w16se">
   <w:docDefaults>
     <w:rPrDefault>
       <w:rPr>
@@ -1906,7 +2367,7 @@
       </w:pPr>
     </w:pPrDefault>
   </w:docDefaults>
-  <w:latentStyles w:defLockedState="0" w:defUIPriority="99" w:defSemiHidden="0" w:defUnhideWhenUsed="0" w:defQFormat="0" w:count="382">
+  <w:latentStyles w:defLockedState="0" w:defUIPriority="99" w:defSemiHidden="0" w:defUnhideWhenUsed="0" w:defQFormat="0" w:count="375">
     <w:lsdException w:name="Normal" w:uiPriority="0" w:qFormat="1"/>
     <w:lsdException w:name="heading 1" w:uiPriority="9" w:qFormat="1"/>
     <w:lsdException w:name="heading 2" w:semiHidden="1" w:uiPriority="9" w:unhideWhenUsed="1" w:qFormat="1"/>

</xml_diff>

<commit_message>
Adds instructions for agenda view to doc
</commit_message>
<xml_diff>
--- a/P3_DOC.docx
+++ b/P3_DOC.docx
@@ -1,6 +1,6 @@
 
 <file path=word/document.xml><?xml version="1.0" encoding="utf-8"?>
-<w:document xmlns:wpc="http://schemas.microsoft.com/office/word/2010/wordprocessingCanvas" xmlns:cx="http://schemas.microsoft.com/office/drawing/2014/chartex" xmlns:cx1="http://schemas.microsoft.com/office/drawing/2015/9/8/chartex" xmlns:cx2="http://schemas.microsoft.com/office/drawing/2015/10/21/chartex" xmlns:cx3="http://schemas.microsoft.com/office/drawing/2016/5/9/chartex" xmlns:cx4="http://schemas.microsoft.com/office/drawing/2016/5/10/chartex" xmlns:cx5="http://schemas.microsoft.com/office/drawing/2016/5/11/chartex" xmlns:cx6="http://schemas.microsoft.com/office/drawing/2016/5/12/chartex" xmlns:cx7="http://schemas.microsoft.com/office/drawing/2016/5/13/chartex" xmlns:cx8="http://schemas.microsoft.com/office/drawing/2016/5/14/chartex" xmlns:mc="http://schemas.openxmlformats.org/markup-compatibility/2006" xmlns:aink="http://schemas.microsoft.com/office/drawing/2016/ink" xmlns:am3d="http://schemas.microsoft.com/office/drawing/2017/model3d" xmlns:o="urn:schemas-microsoft-com:office:office" xmlns:r="http://schemas.openxmlformats.org/officeDocument/2006/relationships" xmlns:m="http://schemas.openxmlformats.org/officeDocument/2006/math" xmlns:v="urn:schemas-microsoft-com:vml" xmlns:wp14="http://schemas.microsoft.com/office/word/2010/wordprocessingDrawing" xmlns:wp="http://schemas.openxmlformats.org/drawingml/2006/wordprocessingDrawing" xmlns:w10="urn:schemas-microsoft-com:office:word" xmlns:w="http://schemas.openxmlformats.org/wordprocessingml/2006/main" xmlns:w14="http://schemas.microsoft.com/office/word/2010/wordml" xmlns:w15="http://schemas.microsoft.com/office/word/2012/wordml" xmlns:w16se="http://schemas.microsoft.com/office/word/2015/wordml/symex" xmlns:wpg="http://schemas.microsoft.com/office/word/2010/wordprocessingGroup" xmlns:wpi="http://schemas.microsoft.com/office/word/2010/wordprocessingInk" xmlns:wne="http://schemas.microsoft.com/office/word/2006/wordml" xmlns:wps="http://schemas.microsoft.com/office/word/2010/wordprocessingShape" mc:Ignorable="w14 w15 w16se wp14">
+<w:document xmlns:wpc="http://schemas.microsoft.com/office/word/2010/wordprocessingCanvas" xmlns:mo="http://schemas.microsoft.com/office/mac/office/2008/main" xmlns:mc="http://schemas.openxmlformats.org/markup-compatibility/2006" xmlns:mv="urn:schemas-microsoft-com:mac:vml" xmlns:o="urn:schemas-microsoft-com:office:office" xmlns:r="http://schemas.openxmlformats.org/officeDocument/2006/relationships" xmlns:m="http://schemas.openxmlformats.org/officeDocument/2006/math" xmlns:v="urn:schemas-microsoft-com:vml" xmlns:wp14="http://schemas.microsoft.com/office/word/2010/wordprocessingDrawing" xmlns:wp="http://schemas.openxmlformats.org/drawingml/2006/wordprocessingDrawing" xmlns:w10="urn:schemas-microsoft-com:office:word" xmlns:w="http://schemas.openxmlformats.org/wordprocessingml/2006/main" xmlns:w14="http://schemas.microsoft.com/office/word/2010/wordml" xmlns:w15="http://schemas.microsoft.com/office/word/2012/wordml" xmlns:wpg="http://schemas.microsoft.com/office/word/2010/wordprocessingGroup" xmlns:wpi="http://schemas.microsoft.com/office/word/2010/wordprocessingInk" xmlns:wne="http://schemas.microsoft.com/office/word/2006/wordml" xmlns:wps="http://schemas.microsoft.com/office/word/2010/wordprocessingShape" mc:Ignorable="w14 w15 wp14">
   <w:body>
     <w:p>
       <w:pPr>
@@ -459,27 +459,7 @@
           <w:szCs w:val="24"/>
           <w:lang w:val="en"/>
         </w:rPr>
-        <w:t xml:space="preserve">The test classes </w:t>
-      </w:r>
-      <w:proofErr w:type="gramStart"/>
-      <w:r>
-        <w:rPr>
-          <w:rFonts w:ascii="Times New Roman" w:eastAsia="Times New Roman" w:hAnsi="Times New Roman" w:cs="Times New Roman"/>
-          <w:sz w:val="24"/>
-          <w:szCs w:val="24"/>
-          <w:lang w:val="en"/>
-        </w:rPr>
-        <w:t>are located in</w:t>
-      </w:r>
-      <w:proofErr w:type="gramEnd"/>
-      <w:r>
-        <w:rPr>
-          <w:rFonts w:ascii="Times New Roman" w:eastAsia="Times New Roman" w:hAnsi="Times New Roman" w:cs="Times New Roman"/>
-          <w:sz w:val="24"/>
-          <w:szCs w:val="24"/>
-          <w:lang w:val="en"/>
-        </w:rPr>
-        <w:t xml:space="preserve"> the following directories:</w:t>
+        <w:t>The test classes are located in the following directories:</w:t>
       </w:r>
     </w:p>
     <w:p>
@@ -537,12 +517,34 @@
         </w:rPr>
         <w:t>/</w:t>
       </w:r>
+      <w:hyperlink r:id="rId9" w:history="1">
+        <w:proofErr w:type="spellStart"/>
+        <w:r>
+          <w:rPr>
+            <w:rFonts w:ascii="Times New Roman" w:eastAsia="Times New Roman" w:hAnsi="Times New Roman" w:cs="Times New Roman"/>
+            <w:sz w:val="24"/>
+            <w:szCs w:val="24"/>
+            <w:lang w:val="en"/>
+          </w:rPr>
+          <w:t>src</w:t>
+        </w:r>
+        <w:proofErr w:type="spellEnd"/>
+      </w:hyperlink>
+      <w:r>
+        <w:rPr>
+          <w:rFonts w:ascii="Times New Roman" w:eastAsia="Times New Roman" w:hAnsi="Times New Roman" w:cs="Times New Roman"/>
+          <w:sz w:val="24"/>
+          <w:szCs w:val="24"/>
+          <w:lang w:val="en"/>
+        </w:rPr>
+        <w:t>/</w:t>
+      </w:r>
       <w:proofErr w:type="spellStart"/>
       <w:r>
         <w:fldChar w:fldCharType="begin"/>
       </w:r>
       <w:r>
-        <w:instrText xml:space="preserve"> HYPERLINK "https://github.com/iqbalyarkhan/3354-team2--/tree/master/src" </w:instrText>
+        <w:instrText xml:space="preserve"> HYPERLINK "https://github.com/iqbalyarkhan/3354-team2--/tree/master/src/CalendarApp" </w:instrText>
       </w:r>
       <w:r>
         <w:fldChar w:fldCharType="separate"/>
@@ -554,7 +556,7 @@
           <w:szCs w:val="24"/>
           <w:lang w:val="en"/>
         </w:rPr>
-        <w:t>src</w:t>
+        <w:t>CalendarApp</w:t>
       </w:r>
       <w:proofErr w:type="spellEnd"/>
       <w:r>
@@ -575,45 +577,7 @@
         </w:rPr>
         <w:t>/</w:t>
       </w:r>
-      <w:proofErr w:type="spellStart"/>
-      <w:r>
-        <w:fldChar w:fldCharType="begin"/>
-      </w:r>
-      <w:r>
-        <w:instrText xml:space="preserve"> HYPERLINK "https://github.com/iqbalyarkhan/3354-team2--/tree/master/src/CalendarApp" </w:instrText>
-      </w:r>
-      <w:r>
-        <w:fldChar w:fldCharType="separate"/>
-      </w:r>
-      <w:r>
-        <w:rPr>
-          <w:rFonts w:ascii="Times New Roman" w:eastAsia="Times New Roman" w:hAnsi="Times New Roman" w:cs="Times New Roman"/>
-          <w:sz w:val="24"/>
-          <w:szCs w:val="24"/>
-          <w:lang w:val="en"/>
-        </w:rPr>
-        <w:t>CalendarApp</w:t>
-      </w:r>
-      <w:proofErr w:type="spellEnd"/>
-      <w:r>
-        <w:rPr>
-          <w:rFonts w:ascii="Times New Roman" w:eastAsia="Times New Roman" w:hAnsi="Times New Roman" w:cs="Times New Roman"/>
-          <w:sz w:val="24"/>
-          <w:szCs w:val="24"/>
-          <w:lang w:val="en"/>
-        </w:rPr>
-        <w:fldChar w:fldCharType="end"/>
-      </w:r>
-      <w:r>
-        <w:rPr>
-          <w:rFonts w:ascii="Times New Roman" w:eastAsia="Times New Roman" w:hAnsi="Times New Roman" w:cs="Times New Roman"/>
-          <w:sz w:val="24"/>
-          <w:szCs w:val="24"/>
-          <w:lang w:val="en"/>
-        </w:rPr>
-        <w:t>/</w:t>
-      </w:r>
-      <w:hyperlink r:id="rId9" w:history="1">
+      <w:hyperlink r:id="rId10" w:history="1">
         <w:r>
           <w:rPr>
             <w:rFonts w:ascii="Times New Roman" w:eastAsia="Times New Roman" w:hAnsi="Times New Roman" w:cs="Times New Roman"/>
@@ -654,7 +618,7 @@
         </w:rPr>
         <w:t>/</w:t>
       </w:r>
-      <w:hyperlink r:id="rId10" w:tooltip="This path skips through empty directories" w:history="1">
+      <w:hyperlink r:id="rId11" w:tooltip="This path skips through empty directories" w:history="1">
         <w:r>
           <w:rPr>
             <w:rFonts w:ascii="Times New Roman" w:hAnsi="Times New Roman" w:cs="Times New Roman"/>
@@ -707,7 +671,7 @@
           <w:szCs w:val="24"/>
         </w:rPr>
       </w:pPr>
-      <w:hyperlink r:id="rId11" w:history="1">
+      <w:hyperlink r:id="rId12" w:history="1">
         <w:r>
           <w:rPr>
             <w:rFonts w:ascii="Times New Roman" w:eastAsia="Times New Roman" w:hAnsi="Times New Roman" w:cs="Times New Roman"/>
@@ -728,12 +692,34 @@
         </w:rPr>
         <w:t>/</w:t>
       </w:r>
+      <w:hyperlink r:id="rId13" w:history="1">
+        <w:proofErr w:type="spellStart"/>
+        <w:r>
+          <w:rPr>
+            <w:rFonts w:ascii="Times New Roman" w:eastAsia="Times New Roman" w:hAnsi="Times New Roman" w:cs="Times New Roman"/>
+            <w:sz w:val="24"/>
+            <w:szCs w:val="24"/>
+            <w:lang w:val="en"/>
+          </w:rPr>
+          <w:t>src</w:t>
+        </w:r>
+        <w:proofErr w:type="spellEnd"/>
+      </w:hyperlink>
+      <w:r>
+        <w:rPr>
+          <w:rFonts w:ascii="Times New Roman" w:eastAsia="Times New Roman" w:hAnsi="Times New Roman" w:cs="Times New Roman"/>
+          <w:sz w:val="24"/>
+          <w:szCs w:val="24"/>
+          <w:lang w:val="en"/>
+        </w:rPr>
+        <w:t>/</w:t>
+      </w:r>
       <w:proofErr w:type="spellStart"/>
       <w:r>
         <w:fldChar w:fldCharType="begin"/>
       </w:r>
       <w:r>
-        <w:instrText xml:space="preserve"> HYPERLINK "https://github.com/iqbalyarkhan/3354-team2--/tree/master/src" </w:instrText>
+        <w:instrText xml:space="preserve"> HYPERLINK "https://github.com/iqbalyarkhan/3354-team2--/tree/master/src/CalendarApp" </w:instrText>
       </w:r>
       <w:r>
         <w:fldChar w:fldCharType="separate"/>
@@ -745,7 +731,7 @@
           <w:szCs w:val="24"/>
           <w:lang w:val="en"/>
         </w:rPr>
-        <w:t>src</w:t>
+        <w:t>CalendarApp</w:t>
       </w:r>
       <w:proofErr w:type="spellEnd"/>
       <w:r>
@@ -766,45 +752,7 @@
         </w:rPr>
         <w:t>/</w:t>
       </w:r>
-      <w:proofErr w:type="spellStart"/>
-      <w:r>
-        <w:fldChar w:fldCharType="begin"/>
-      </w:r>
-      <w:r>
-        <w:instrText xml:space="preserve"> HYPERLINK "https://github.com/iqbalyarkhan/3354-team2--/tree/master/src/CalendarApp" </w:instrText>
-      </w:r>
-      <w:r>
-        <w:fldChar w:fldCharType="separate"/>
-      </w:r>
-      <w:r>
-        <w:rPr>
-          <w:rFonts w:ascii="Times New Roman" w:eastAsia="Times New Roman" w:hAnsi="Times New Roman" w:cs="Times New Roman"/>
-          <w:sz w:val="24"/>
-          <w:szCs w:val="24"/>
-          <w:lang w:val="en"/>
-        </w:rPr>
-        <w:t>CalendarApp</w:t>
-      </w:r>
-      <w:proofErr w:type="spellEnd"/>
-      <w:r>
-        <w:rPr>
-          <w:rFonts w:ascii="Times New Roman" w:eastAsia="Times New Roman" w:hAnsi="Times New Roman" w:cs="Times New Roman"/>
-          <w:sz w:val="24"/>
-          <w:szCs w:val="24"/>
-          <w:lang w:val="en"/>
-        </w:rPr>
-        <w:fldChar w:fldCharType="end"/>
-      </w:r>
-      <w:r>
-        <w:rPr>
-          <w:rFonts w:ascii="Times New Roman" w:eastAsia="Times New Roman" w:hAnsi="Times New Roman" w:cs="Times New Roman"/>
-          <w:sz w:val="24"/>
-          <w:szCs w:val="24"/>
-          <w:lang w:val="en"/>
-        </w:rPr>
-        <w:t>/</w:t>
-      </w:r>
-      <w:hyperlink r:id="rId12" w:history="1">
+      <w:hyperlink r:id="rId14" w:history="1">
         <w:r>
           <w:rPr>
             <w:rFonts w:ascii="Times New Roman" w:eastAsia="Times New Roman" w:hAnsi="Times New Roman" w:cs="Times New Roman"/>
@@ -854,7 +802,7 @@
         </w:rPr>
         <w:t>android</w:t>
       </w:r>
-      <w:hyperlink r:id="rId13" w:tooltip="This path skips through empty directories" w:history="1">
+      <w:hyperlink r:id="rId15" w:tooltip="This path skips through empty directories" w:history="1">
         <w:r>
           <w:rPr>
             <w:rFonts w:ascii="Times New Roman" w:hAnsi="Times New Roman" w:cs="Times New Roman"/>
@@ -892,8 +840,6 @@
           <w:szCs w:val="24"/>
         </w:rPr>
       </w:pPr>
-      <w:bookmarkStart w:id="0" w:name="_GoBack"/>
-      <w:bookmarkEnd w:id="0"/>
     </w:p>
     <w:p>
       <w:pPr>
@@ -961,7 +907,7 @@
           <w:szCs w:val="24"/>
         </w:rPr>
       </w:pPr>
-      <w:hyperlink r:id="rId14" w:tooltip="AddEventToEventDBTest.java" w:history="1">
+      <w:hyperlink r:id="rId16" w:tooltip="AddEventToEventDBTest.java" w:history="1">
         <w:r>
           <w:rPr>
             <w:rFonts w:cstheme="minorHAnsi"/>
@@ -1569,7 +1515,7 @@
                     </pic:cNvPicPr>
                   </pic:nvPicPr>
                   <pic:blipFill>
-                    <a:blip r:embed="rId15">
+                    <a:blip r:embed="rId17">
                       <a:extLst>
                         <a:ext uri="{28A0092B-C50C-407E-A947-70E740481C1C}">
                           <a14:useLocalDpi xmlns:a14="http://schemas.microsoft.com/office/drawing/2010/main" val="0"/>
@@ -1732,6 +1678,106 @@
     </w:p>
     <w:p>
       <w:pPr>
+        <w:pStyle w:val="ListParagraph"/>
+        <w:numPr>
+          <w:ilvl w:val="0"/>
+          <w:numId w:val="1"/>
+        </w:numPr>
+        <w:rPr>
+          <w:rFonts w:ascii="Times New Roman" w:hAnsi="Times New Roman"/>
+          <w:b/>
+          <w:sz w:val="24"/>
+          <w:szCs w:val="24"/>
+        </w:rPr>
+      </w:pPr>
+      <w:r>
+        <w:rPr>
+          <w:rFonts w:ascii="Times New Roman" w:hAnsi="Times New Roman"/>
+          <w:b/>
+          <w:sz w:val="24"/>
+          <w:szCs w:val="24"/>
+        </w:rPr>
+        <w:t>How to switch to Agenda View:</w:t>
+      </w:r>
+    </w:p>
+    <w:p>
+      <w:pPr>
+        <w:pStyle w:val="ListParagraph"/>
+        <w:numPr>
+          <w:ilvl w:val="1"/>
+          <w:numId w:val="1"/>
+        </w:numPr>
+        <w:rPr>
+          <w:rFonts w:ascii="Times New Roman" w:hAnsi="Times New Roman"/>
+          <w:b/>
+          <w:sz w:val="24"/>
+          <w:szCs w:val="24"/>
+        </w:rPr>
+      </w:pPr>
+      <w:r>
+        <w:rPr>
+          <w:rFonts w:ascii="Times New Roman" w:hAnsi="Times New Roman"/>
+          <w:sz w:val="24"/>
+          <w:szCs w:val="24"/>
+        </w:rPr>
+        <w:t xml:space="preserve">Select the </w:t>
+      </w:r>
+      <w:proofErr w:type="gramStart"/>
+      <w:r>
+        <w:rPr>
+          <w:rFonts w:ascii="Times New Roman" w:hAnsi="Times New Roman"/>
+          <w:sz w:val="24"/>
+          <w:szCs w:val="24"/>
+        </w:rPr>
+        <w:t>drop down</w:t>
+      </w:r>
+      <w:proofErr w:type="gramEnd"/>
+      <w:r>
+        <w:rPr>
+          <w:rFonts w:ascii="Times New Roman" w:hAnsi="Times New Roman"/>
+          <w:sz w:val="24"/>
+          <w:szCs w:val="24"/>
+        </w:rPr>
+        <w:t xml:space="preserve"> menu from the top left corner of month view.</w:t>
+      </w:r>
+    </w:p>
+    <w:p>
+      <w:pPr>
+        <w:pStyle w:val="ListParagraph"/>
+        <w:numPr>
+          <w:ilvl w:val="1"/>
+          <w:numId w:val="1"/>
+        </w:numPr>
+        <w:rPr>
+          <w:rFonts w:ascii="Times New Roman" w:hAnsi="Times New Roman"/>
+          <w:b/>
+          <w:sz w:val="24"/>
+          <w:szCs w:val="24"/>
+        </w:rPr>
+      </w:pPr>
+      <w:r>
+        <w:rPr>
+          <w:rFonts w:ascii="Times New Roman" w:hAnsi="Times New Roman"/>
+          <w:sz w:val="24"/>
+          <w:szCs w:val="24"/>
+        </w:rPr>
+        <w:t>Select agenda view.</w:t>
+      </w:r>
+    </w:p>
+    <w:p>
+      <w:pPr>
+        <w:rPr>
+          <w:rFonts w:ascii="Times New Roman" w:hAnsi="Times New Roman"/>
+          <w:b/>
+          <w:sz w:val="24"/>
+          <w:szCs w:val="24"/>
+        </w:rPr>
+      </w:pPr>
+      <w:bookmarkStart w:id="0" w:name="_GoBack"/>
+      <w:bookmarkEnd w:id="0"/>
+    </w:p>
+    <w:p>
+      <w:pPr>
         <w:rPr>
           <w:rFonts w:ascii="Times New Roman" w:hAnsi="Times New Roman"/>
           <w:sz w:val="24"/>
@@ -1778,8 +1824,8 @@
 </file>
 
 <file path=word/numbering.xml><?xml version="1.0" encoding="utf-8"?>
-<w:numbering xmlns:wpc="http://schemas.microsoft.com/office/word/2010/wordprocessingCanvas" xmlns:cx="http://schemas.microsoft.com/office/drawing/2014/chartex" xmlns:cx1="http://schemas.microsoft.com/office/drawing/2015/9/8/chartex" xmlns:cx2="http://schemas.microsoft.com/office/drawing/2015/10/21/chartex" xmlns:cx3="http://schemas.microsoft.com/office/drawing/2016/5/9/chartex" xmlns:cx4="http://schemas.microsoft.com/office/drawing/2016/5/10/chartex" xmlns:cx5="http://schemas.microsoft.com/office/drawing/2016/5/11/chartex" xmlns:cx6="http://schemas.microsoft.com/office/drawing/2016/5/12/chartex" xmlns:cx7="http://schemas.microsoft.com/office/drawing/2016/5/13/chartex" xmlns:cx8="http://schemas.microsoft.com/office/drawing/2016/5/14/chartex" xmlns:mc="http://schemas.openxmlformats.org/markup-compatibility/2006" xmlns:aink="http://schemas.microsoft.com/office/drawing/2016/ink" xmlns:am3d="http://schemas.microsoft.com/office/drawing/2017/model3d" xmlns:o="urn:schemas-microsoft-com:office:office" xmlns:r="http://schemas.openxmlformats.org/officeDocument/2006/relationships" xmlns:m="http://schemas.openxmlformats.org/officeDocument/2006/math" xmlns:v="urn:schemas-microsoft-com:vml" xmlns:wp14="http://schemas.microsoft.com/office/word/2010/wordprocessingDrawing" xmlns:wp="http://schemas.openxmlformats.org/drawingml/2006/wordprocessingDrawing" xmlns:w10="urn:schemas-microsoft-com:office:word" xmlns:w="http://schemas.openxmlformats.org/wordprocessingml/2006/main" xmlns:w14="http://schemas.microsoft.com/office/word/2010/wordml" xmlns:w15="http://schemas.microsoft.com/office/word/2012/wordml" xmlns:w16se="http://schemas.microsoft.com/office/word/2015/wordml/symex" xmlns:wpg="http://schemas.microsoft.com/office/word/2010/wordprocessingGroup" xmlns:wpi="http://schemas.microsoft.com/office/word/2010/wordprocessingInk" xmlns:wne="http://schemas.microsoft.com/office/word/2006/wordml" xmlns:wps="http://schemas.microsoft.com/office/word/2010/wordprocessingShape" mc:Ignorable="w14 w15 w16se wp14">
-  <w:abstractNum w:abstractNumId="0" w15:restartNumberingAfterBreak="0">
+<w:numbering xmlns:wpc="http://schemas.microsoft.com/office/word/2010/wordprocessingCanvas" xmlns:mo="http://schemas.microsoft.com/office/mac/office/2008/main" xmlns:mc="http://schemas.openxmlformats.org/markup-compatibility/2006" xmlns:mv="urn:schemas-microsoft-com:mac:vml" xmlns:o="urn:schemas-microsoft-com:office:office" xmlns:r="http://schemas.openxmlformats.org/officeDocument/2006/relationships" xmlns:m="http://schemas.openxmlformats.org/officeDocument/2006/math" xmlns:v="urn:schemas-microsoft-com:vml" xmlns:wp14="http://schemas.microsoft.com/office/word/2010/wordprocessingDrawing" xmlns:wp="http://schemas.openxmlformats.org/drawingml/2006/wordprocessingDrawing" xmlns:w10="urn:schemas-microsoft-com:office:word" xmlns:w="http://schemas.openxmlformats.org/wordprocessingml/2006/main" xmlns:w14="http://schemas.microsoft.com/office/word/2010/wordml" xmlns:w15="http://schemas.microsoft.com/office/word/2012/wordml" xmlns:wpg="http://schemas.microsoft.com/office/word/2010/wordprocessingGroup" xmlns:wpi="http://schemas.microsoft.com/office/word/2010/wordprocessingInk" xmlns:wne="http://schemas.microsoft.com/office/word/2006/wordml" xmlns:wps="http://schemas.microsoft.com/office/word/2010/wordprocessingShape" mc:Ignorable="w14 w15 wp14">
+  <w:abstractNum w:abstractNumId="0">
     <w:nsid w:val="06133E0F"/>
     <w:multiLevelType w:val="hybridMultilevel"/>
     <w:tmpl w:val="1F6271D6"/>
@@ -1892,7 +1938,7 @@
       </w:rPr>
     </w:lvl>
   </w:abstractNum>
-  <w:abstractNum w:abstractNumId="1" w15:restartNumberingAfterBreak="0">
+  <w:abstractNum w:abstractNumId="1">
     <w:nsid w:val="300B635A"/>
     <w:multiLevelType w:val="hybridMultilevel"/>
     <w:tmpl w:val="741CDC90"/>
@@ -2005,7 +2051,7 @@
       </w:rPr>
     </w:lvl>
   </w:abstractNum>
-  <w:abstractNum w:abstractNumId="2" w15:restartNumberingAfterBreak="0">
+  <w:abstractNum w:abstractNumId="2">
     <w:nsid w:val="54E81330"/>
     <w:multiLevelType w:val="multilevel"/>
     <w:tmpl w:val="800CE2C0"/>
@@ -2154,7 +2200,7 @@
       </w:rPr>
     </w:lvl>
   </w:abstractNum>
-  <w:abstractNum w:abstractNumId="3" w15:restartNumberingAfterBreak="0">
+  <w:abstractNum w:abstractNumId="3">
     <w:nsid w:val="60282F28"/>
     <w:multiLevelType w:val="hybridMultilevel"/>
     <w:tmpl w:val="566C01D0"/>
@@ -2243,7 +2289,7 @@
       </w:pPr>
     </w:lvl>
   </w:abstractNum>
-  <w:abstractNum w:abstractNumId="4" w15:restartNumberingAfterBreak="0">
+  <w:abstractNum w:abstractNumId="4">
     <w:nsid w:val="6C596539"/>
     <w:multiLevelType w:val="hybridMultilevel"/>
     <w:tmpl w:val="920A274A"/>
@@ -2351,7 +2397,7 @@
 </file>
 
 <file path=word/styles.xml><?xml version="1.0" encoding="utf-8"?>
-<w:styles xmlns:mc="http://schemas.openxmlformats.org/markup-compatibility/2006" xmlns:r="http://schemas.openxmlformats.org/officeDocument/2006/relationships" xmlns:w="http://schemas.openxmlformats.org/wordprocessingml/2006/main" xmlns:w14="http://schemas.microsoft.com/office/word/2010/wordml" xmlns:w15="http://schemas.microsoft.com/office/word/2012/wordml" xmlns:w16se="http://schemas.microsoft.com/office/word/2015/wordml/symex" mc:Ignorable="w14 w15 w16se">
+<w:styles xmlns:mc="http://schemas.openxmlformats.org/markup-compatibility/2006" xmlns:r="http://schemas.openxmlformats.org/officeDocument/2006/relationships" xmlns:w="http://schemas.openxmlformats.org/wordprocessingml/2006/main" xmlns:w14="http://schemas.microsoft.com/office/word/2010/wordml" xmlns:w15="http://schemas.microsoft.com/office/word/2012/wordml" mc:Ignorable="w14 w15">
   <w:docDefaults>
     <w:rPrDefault>
       <w:rPr>
@@ -2367,7 +2413,7 @@
       </w:pPr>
     </w:pPrDefault>
   </w:docDefaults>
-  <w:latentStyles w:defLockedState="0" w:defUIPriority="99" w:defSemiHidden="0" w:defUnhideWhenUsed="0" w:defQFormat="0" w:count="375">
+  <w:latentStyles w:defLockedState="0" w:defUIPriority="99" w:defSemiHidden="0" w:defUnhideWhenUsed="0" w:defQFormat="0" w:count="382">
     <w:lsdException w:name="Normal" w:uiPriority="0" w:qFormat="1"/>
     <w:lsdException w:name="heading 1" w:uiPriority="9" w:qFormat="1"/>
     <w:lsdException w:name="heading 2" w:semiHidden="1" w:uiPriority="9" w:unhideWhenUsed="1" w:qFormat="1"/>

</xml_diff>

<commit_message>
updated P3 doc with all functionalities and images
</commit_message>
<xml_diff>
--- a/P3_DOC.docx
+++ b/P3_DOC.docx
@@ -1,6 +1,6 @@
 
 <file path=word/document.xml><?xml version="1.0" encoding="utf-8"?>
-<w:document xmlns:wpc="http://schemas.microsoft.com/office/word/2010/wordprocessingCanvas" xmlns:cx="http://schemas.microsoft.com/office/drawing/2014/chartex" xmlns:cx1="http://schemas.microsoft.com/office/drawing/2015/9/8/chartex" xmlns:cx2="http://schemas.microsoft.com/office/drawing/2015/10/21/chartex" xmlns:cx3="http://schemas.microsoft.com/office/drawing/2016/5/9/chartex" xmlns:cx4="http://schemas.microsoft.com/office/drawing/2016/5/10/chartex" xmlns:cx5="http://schemas.microsoft.com/office/drawing/2016/5/11/chartex" xmlns:cx6="http://schemas.microsoft.com/office/drawing/2016/5/12/chartex" xmlns:cx7="http://schemas.microsoft.com/office/drawing/2016/5/13/chartex" xmlns:cx8="http://schemas.microsoft.com/office/drawing/2016/5/14/chartex" xmlns:mc="http://schemas.openxmlformats.org/markup-compatibility/2006" xmlns:aink="http://schemas.microsoft.com/office/drawing/2016/ink" xmlns:am3d="http://schemas.microsoft.com/office/drawing/2017/model3d" xmlns:o="urn:schemas-microsoft-com:office:office" xmlns:r="http://schemas.openxmlformats.org/officeDocument/2006/relationships" xmlns:m="http://schemas.openxmlformats.org/officeDocument/2006/math" xmlns:v="urn:schemas-microsoft-com:vml" xmlns:wp14="http://schemas.microsoft.com/office/word/2010/wordprocessingDrawing" xmlns:wp="http://schemas.openxmlformats.org/drawingml/2006/wordprocessingDrawing" xmlns:w10="urn:schemas-microsoft-com:office:word" xmlns:w="http://schemas.openxmlformats.org/wordprocessingml/2006/main" xmlns:w14="http://schemas.microsoft.com/office/word/2010/wordml" xmlns:w15="http://schemas.microsoft.com/office/word/2012/wordml" xmlns:w16se="http://schemas.microsoft.com/office/word/2015/wordml/symex" xmlns:wpg="http://schemas.microsoft.com/office/word/2010/wordprocessingGroup" xmlns:wpi="http://schemas.microsoft.com/office/word/2010/wordprocessingInk" xmlns:wne="http://schemas.microsoft.com/office/word/2006/wordml" xmlns:wps="http://schemas.microsoft.com/office/word/2010/wordprocessingShape" mc:Ignorable="w14 w15 w16se wp14">
+<w:document xmlns:wpc="http://schemas.microsoft.com/office/word/2010/wordprocessingCanvas" xmlns:cx="http://schemas.microsoft.com/office/drawing/2014/chartex" xmlns:cx1="http://schemas.microsoft.com/office/drawing/2015/9/8/chartex" xmlns:cx2="http://schemas.microsoft.com/office/drawing/2015/10/21/chartex" xmlns:cx3="http://schemas.microsoft.com/office/drawing/2016/5/9/chartex" xmlns:cx4="http://schemas.microsoft.com/office/drawing/2016/5/10/chartex" xmlns:cx5="http://schemas.microsoft.com/office/drawing/2016/5/11/chartex" xmlns:cx6="http://schemas.microsoft.com/office/drawing/2016/5/12/chartex" xmlns:cx7="http://schemas.microsoft.com/office/drawing/2016/5/13/chartex" xmlns:cx8="http://schemas.microsoft.com/office/drawing/2016/5/14/chartex" xmlns:mc="http://schemas.openxmlformats.org/markup-compatibility/2006" xmlns:aink="http://schemas.microsoft.com/office/drawing/2016/ink" xmlns:am3d="http://schemas.microsoft.com/office/drawing/2017/model3d" xmlns:o="urn:schemas-microsoft-com:office:office" xmlns:r="http://schemas.openxmlformats.org/officeDocument/2006/relationships" xmlns:m="http://schemas.openxmlformats.org/officeDocument/2006/math" xmlns:v="urn:schemas-microsoft-com:vml" xmlns:wp14="http://schemas.microsoft.com/office/word/2010/wordprocessingDrawing" xmlns:wp="http://schemas.openxmlformats.org/drawingml/2006/wordprocessingDrawing" xmlns:w10="urn:schemas-microsoft-com:office:word" xmlns:w="http://schemas.openxmlformats.org/wordprocessingml/2006/main" xmlns:w14="http://schemas.microsoft.com/office/word/2010/wordml" xmlns:w15="http://schemas.microsoft.com/office/word/2012/wordml" xmlns:w16cid="http://schemas.microsoft.com/office/word/2016/wordml/cid" xmlns:w16se="http://schemas.microsoft.com/office/word/2015/wordml/symex" xmlns:wpg="http://schemas.microsoft.com/office/word/2010/wordprocessingGroup" xmlns:wpi="http://schemas.microsoft.com/office/word/2010/wordprocessingInk" xmlns:wne="http://schemas.microsoft.com/office/word/2006/wordml" xmlns:wps="http://schemas.microsoft.com/office/word/2010/wordprocessingShape" mc:Ignorable="w14 w15 w16se w16cid wp14">
   <w:body>
     <w:p>
       <w:pPr>
@@ -892,8 +892,6 @@
           <w:szCs w:val="24"/>
         </w:rPr>
       </w:pPr>
-      <w:bookmarkStart w:id="0" w:name="_GoBack"/>
-      <w:bookmarkEnd w:id="0"/>
     </w:p>
     <w:p>
       <w:pPr>
@@ -1716,19 +1714,835 @@
           <w:numId w:val="1"/>
         </w:numPr>
         <w:rPr>
-          <w:rFonts w:ascii="Times New Roman" w:hAnsi="Times New Roman"/>
-          <w:sz w:val="24"/>
-          <w:szCs w:val="24"/>
-        </w:rPr>
-      </w:pPr>
-      <w:r>
-        <w:rPr>
-          <w:rFonts w:ascii="Times New Roman" w:hAnsi="Times New Roman"/>
+          <w:rFonts w:ascii="Times New Roman" w:hAnsi="Times New Roman" w:cs="Times New Roman"/>
+          <w:sz w:val="24"/>
+          <w:szCs w:val="24"/>
+        </w:rPr>
+      </w:pPr>
+      <w:r>
+        <w:rPr>
+          <w:rFonts w:ascii="Times New Roman" w:hAnsi="Times New Roman" w:cs="Times New Roman"/>
           <w:sz w:val="24"/>
           <w:szCs w:val="24"/>
         </w:rPr>
         <w:t>The back button will take you back to the month view</w:t>
       </w:r>
+    </w:p>
+    <w:p>
+      <w:pPr>
+        <w:pStyle w:val="ListParagraph"/>
+        <w:numPr>
+          <w:ilvl w:val="0"/>
+          <w:numId w:val="1"/>
+        </w:numPr>
+        <w:rPr>
+          <w:rFonts w:ascii="Times New Roman" w:hAnsi="Times New Roman" w:cs="Times New Roman"/>
+          <w:b/>
+          <w:sz w:val="24"/>
+          <w:szCs w:val="24"/>
+        </w:rPr>
+      </w:pPr>
+      <w:r>
+        <w:rPr>
+          <w:rFonts w:ascii="Times New Roman" w:hAnsi="Times New Roman" w:cs="Times New Roman"/>
+          <w:b/>
+          <w:sz w:val="24"/>
+          <w:szCs w:val="24"/>
+        </w:rPr>
+        <w:t>How to switch from any view to Agenda View</w:t>
+      </w:r>
+    </w:p>
+    <w:p>
+      <w:pPr>
+        <w:pStyle w:val="ListParagraph"/>
+        <w:numPr>
+          <w:ilvl w:val="1"/>
+          <w:numId w:val="1"/>
+        </w:numPr>
+        <w:rPr>
+          <w:rFonts w:ascii="Times New Roman" w:hAnsi="Times New Roman" w:cs="Times New Roman"/>
+          <w:b/>
+          <w:sz w:val="24"/>
+          <w:szCs w:val="24"/>
+        </w:rPr>
+      </w:pPr>
+      <w:r>
+        <w:rPr>
+          <w:rFonts w:ascii="Times New Roman" w:eastAsia="Times New Roman" w:hAnsi="Times New Roman" w:cs="Times New Roman"/>
+          <w:color w:val="000000"/>
+          <w:sz w:val="24"/>
+          <w:szCs w:val="24"/>
+        </w:rPr>
+        <w:t xml:space="preserve">simply open the toolbar on the left side of the emulator screen </w:t>
+      </w:r>
+    </w:p>
+    <w:p>
+      <w:pPr>
+        <w:pStyle w:val="ListParagraph"/>
+        <w:numPr>
+          <w:ilvl w:val="1"/>
+          <w:numId w:val="1"/>
+        </w:numPr>
+        <w:rPr>
+          <w:rFonts w:ascii="Times New Roman" w:hAnsi="Times New Roman" w:cs="Times New Roman"/>
+          <w:b/>
+          <w:sz w:val="24"/>
+          <w:szCs w:val="24"/>
+        </w:rPr>
+      </w:pPr>
+      <w:r>
+        <w:rPr>
+          <w:rFonts w:ascii="Times New Roman" w:eastAsia="Times New Roman" w:hAnsi="Times New Roman" w:cs="Times New Roman"/>
+          <w:color w:val="000000"/>
+          <w:sz w:val="24"/>
+          <w:szCs w:val="24"/>
+        </w:rPr>
+        <w:t xml:space="preserve">select the field labeled agenda view. </w:t>
+      </w:r>
+    </w:p>
+    <w:p>
+      <w:pPr>
+        <w:pStyle w:val="ListParagraph"/>
+        <w:numPr>
+          <w:ilvl w:val="1"/>
+          <w:numId w:val="1"/>
+        </w:numPr>
+        <w:rPr>
+          <w:rFonts w:ascii="Times New Roman" w:hAnsi="Times New Roman" w:cs="Times New Roman"/>
+          <w:b/>
+          <w:sz w:val="24"/>
+          <w:szCs w:val="24"/>
+        </w:rPr>
+      </w:pPr>
+      <w:r>
+        <w:rPr>
+          <w:rFonts w:ascii="Times New Roman" w:eastAsia="Times New Roman" w:hAnsi="Times New Roman" w:cs="Times New Roman"/>
+          <w:color w:val="000000"/>
+          <w:sz w:val="24"/>
+          <w:szCs w:val="24"/>
+        </w:rPr>
+        <w:t>Agenda view will display all events in a list.</w:t>
+      </w:r>
+    </w:p>
+    <w:p>
+      <w:pPr>
+        <w:pStyle w:val="ListParagraph"/>
+        <w:ind w:left="1080"/>
+        <w:rPr>
+          <w:rFonts w:ascii="Times New Roman" w:hAnsi="Times New Roman"/>
+          <w:b/>
+          <w:sz w:val="24"/>
+          <w:szCs w:val="24"/>
+        </w:rPr>
+      </w:pPr>
+    </w:p>
+    <w:p>
+      <w:pPr>
+        <w:pStyle w:val="ListParagraph"/>
+        <w:ind w:left="1080"/>
+        <w:rPr>
+          <w:rFonts w:ascii="Times New Roman" w:hAnsi="Times New Roman"/>
+          <w:b/>
+          <w:sz w:val="24"/>
+          <w:szCs w:val="24"/>
+        </w:rPr>
+      </w:pPr>
+      <w:r>
+        <w:rPr>
+          <w:rFonts w:ascii="Arial" w:eastAsia="Times New Roman" w:hAnsi="Arial" w:cs="Arial"/>
+          <w:noProof/>
+          <w:color w:val="000000"/>
+        </w:rPr>
+        <w:lastRenderedPageBreak/>
+        <w:drawing>
+          <wp:inline distT="0" distB="0" distL="0" distR="0" wp14:anchorId="79267544" wp14:editId="52C377D8">
+            <wp:extent cx="2082066" cy="3105150"/>
+            <wp:effectExtent l="0" t="0" r="0" b="0"/>
+            <wp:docPr id="6" name="Picture 6" descr="https://lh4.googleusercontent.com/Vg8RFcMZNRui8ejluNihE0jvjmCPvhNPsa5p8w9APr-C1-_quuLaDrCSa0I0C7_TbStkktMhZX9e1OkvePWzTHiTRiqs0YjM1fOi_V9QOY1rYsQEksOYR8PYTe4TnJkxOoQVQJtZ"/>
+            <wp:cNvGraphicFramePr>
+              <a:graphicFrameLocks xmlns:a="http://schemas.openxmlformats.org/drawingml/2006/main" noChangeAspect="1"/>
+            </wp:cNvGraphicFramePr>
+            <a:graphic xmlns:a="http://schemas.openxmlformats.org/drawingml/2006/main">
+              <a:graphicData uri="http://schemas.openxmlformats.org/drawingml/2006/picture">
+                <pic:pic xmlns:pic="http://schemas.openxmlformats.org/drawingml/2006/picture">
+                  <pic:nvPicPr>
+                    <pic:cNvPr id="0" name="Picture 3" descr="https://lh4.googleusercontent.com/Vg8RFcMZNRui8ejluNihE0jvjmCPvhNPsa5p8w9APr-C1-_quuLaDrCSa0I0C7_TbStkktMhZX9e1OkvePWzTHiTRiqs0YjM1fOi_V9QOY1rYsQEksOYR8PYTe4TnJkxOoQVQJtZ"/>
+                    <pic:cNvPicPr>
+                      <a:picLocks noChangeAspect="1" noChangeArrowheads="1"/>
+                    </pic:cNvPicPr>
+                  </pic:nvPicPr>
+                  <pic:blipFill>
+                    <a:blip r:embed="rId16" cstate="print">
+                      <a:extLst>
+                        <a:ext uri="{28A0092B-C50C-407E-A947-70E740481C1C}">
+                          <a14:useLocalDpi xmlns:a14="http://schemas.microsoft.com/office/drawing/2010/main" val="0"/>
+                        </a:ext>
+                      </a:extLst>
+                    </a:blip>
+                    <a:srcRect/>
+                    <a:stretch>
+                      <a:fillRect/>
+                    </a:stretch>
+                  </pic:blipFill>
+                  <pic:spPr bwMode="auto">
+                    <a:xfrm>
+                      <a:off x="0" y="0"/>
+                      <a:ext cx="2089694" cy="3116526"/>
+                    </a:xfrm>
+                    <a:prstGeom prst="rect">
+                      <a:avLst/>
+                    </a:prstGeom>
+                    <a:noFill/>
+                    <a:ln>
+                      <a:noFill/>
+                    </a:ln>
+                  </pic:spPr>
+                </pic:pic>
+              </a:graphicData>
+            </a:graphic>
+          </wp:inline>
+        </w:drawing>
+      </w:r>
+    </w:p>
+    <w:p>
+      <w:pPr>
+        <w:pStyle w:val="ListParagraph"/>
+        <w:numPr>
+          <w:ilvl w:val="0"/>
+          <w:numId w:val="1"/>
+        </w:numPr>
+        <w:rPr>
+          <w:rFonts w:ascii="Times New Roman" w:hAnsi="Times New Roman"/>
+          <w:b/>
+          <w:sz w:val="24"/>
+          <w:szCs w:val="24"/>
+        </w:rPr>
+      </w:pPr>
+      <w:r>
+        <w:rPr>
+          <w:rFonts w:ascii="Times New Roman" w:hAnsi="Times New Roman"/>
+          <w:b/>
+          <w:sz w:val="24"/>
+          <w:szCs w:val="24"/>
+        </w:rPr>
+        <w:t>How to add a category to an event</w:t>
+      </w:r>
+    </w:p>
+    <w:p>
+      <w:pPr>
+        <w:pStyle w:val="ListParagraph"/>
+        <w:numPr>
+          <w:ilvl w:val="1"/>
+          <w:numId w:val="1"/>
+        </w:numPr>
+        <w:rPr>
+          <w:rFonts w:ascii="Times New Roman" w:hAnsi="Times New Roman"/>
+          <w:b/>
+          <w:sz w:val="24"/>
+          <w:szCs w:val="24"/>
+        </w:rPr>
+      </w:pPr>
+      <w:r>
+        <w:rPr>
+          <w:rFonts w:ascii="Arial" w:eastAsia="Times New Roman" w:hAnsi="Arial" w:cs="Arial"/>
+          <w:color w:val="000000"/>
+        </w:rPr>
+        <w:t>When creating an event, you can also specify a category by</w:t>
+      </w:r>
+    </w:p>
+    <w:p>
+      <w:pPr>
+        <w:pStyle w:val="ListParagraph"/>
+        <w:numPr>
+          <w:ilvl w:val="2"/>
+          <w:numId w:val="1"/>
+        </w:numPr>
+        <w:rPr>
+          <w:rFonts w:ascii="Times New Roman" w:hAnsi="Times New Roman"/>
+          <w:b/>
+          <w:sz w:val="24"/>
+          <w:szCs w:val="24"/>
+        </w:rPr>
+      </w:pPr>
+      <w:r>
+        <w:rPr>
+          <w:rFonts w:ascii="Arial" w:eastAsia="Times New Roman" w:hAnsi="Arial" w:cs="Arial"/>
+          <w:color w:val="000000"/>
+        </w:rPr>
+        <w:t xml:space="preserve">   Creating a new category by clicking on the button add new category. </w:t>
+      </w:r>
+    </w:p>
+    <w:p>
+      <w:pPr>
+        <w:spacing w:after="0" w:line="240" w:lineRule="auto"/>
+        <w:rPr>
+          <w:rFonts w:ascii="Times New Roman" w:eastAsia="Times New Roman" w:hAnsi="Times New Roman" w:cs="Times New Roman"/>
+          <w:sz w:val="24"/>
+          <w:szCs w:val="24"/>
+        </w:rPr>
+      </w:pPr>
+    </w:p>
+    <w:p>
+      <w:pPr>
+        <w:spacing w:after="0" w:line="240" w:lineRule="auto"/>
+        <w:rPr>
+          <w:rFonts w:ascii="Times New Roman" w:eastAsia="Times New Roman" w:hAnsi="Times New Roman" w:cs="Times New Roman"/>
+          <w:sz w:val="24"/>
+          <w:szCs w:val="24"/>
+        </w:rPr>
+      </w:pPr>
+      <w:r>
+        <w:rPr>
+          <w:rFonts w:ascii="Arial" w:eastAsia="Times New Roman" w:hAnsi="Arial" w:cs="Arial"/>
+          <w:noProof/>
+          <w:color w:val="000000"/>
+        </w:rPr>
+        <w:lastRenderedPageBreak/>
+        <w:drawing>
+          <wp:inline distT="0" distB="0" distL="0" distR="0" wp14:anchorId="0CE6BE86" wp14:editId="0B27E2C4">
+            <wp:extent cx="3365500" cy="6096000"/>
+            <wp:effectExtent l="0" t="0" r="6350" b="0"/>
+            <wp:docPr id="8" name="Picture 8" descr="https://lh4.googleusercontent.com/gypCkbEjqibsaytde8U6Ap8nPJeKtq5bommM5Q00RT_mo_Sgb8-36qzLxSMdpgHXkI9L9GgOru8adedf3ii6A86_bdWNiixRQB5KXbWT2AiDHOLtMy2x-4Q2EDInLSNiBbbZm0B3"/>
+            <wp:cNvGraphicFramePr>
+              <a:graphicFrameLocks xmlns:a="http://schemas.openxmlformats.org/drawingml/2006/main" noChangeAspect="1"/>
+            </wp:cNvGraphicFramePr>
+            <a:graphic xmlns:a="http://schemas.openxmlformats.org/drawingml/2006/main">
+              <a:graphicData uri="http://schemas.openxmlformats.org/drawingml/2006/picture">
+                <pic:pic xmlns:pic="http://schemas.openxmlformats.org/drawingml/2006/picture">
+                  <pic:nvPicPr>
+                    <pic:cNvPr id="0" name="Picture 1" descr="https://lh4.googleusercontent.com/gypCkbEjqibsaytde8U6Ap8nPJeKtq5bommM5Q00RT_mo_Sgb8-36qzLxSMdpgHXkI9L9GgOru8adedf3ii6A86_bdWNiixRQB5KXbWT2AiDHOLtMy2x-4Q2EDInLSNiBbbZm0B3"/>
+                    <pic:cNvPicPr>
+                      <a:picLocks noChangeAspect="1" noChangeArrowheads="1"/>
+                    </pic:cNvPicPr>
+                  </pic:nvPicPr>
+                  <pic:blipFill>
+                    <a:blip r:embed="rId17">
+                      <a:extLst>
+                        <a:ext uri="{28A0092B-C50C-407E-A947-70E740481C1C}">
+                          <a14:useLocalDpi xmlns:a14="http://schemas.microsoft.com/office/drawing/2010/main" val="0"/>
+                        </a:ext>
+                      </a:extLst>
+                    </a:blip>
+                    <a:srcRect/>
+                    <a:stretch>
+                      <a:fillRect/>
+                    </a:stretch>
+                  </pic:blipFill>
+                  <pic:spPr bwMode="auto">
+                    <a:xfrm>
+                      <a:off x="0" y="0"/>
+                      <a:ext cx="3365500" cy="6096000"/>
+                    </a:xfrm>
+                    <a:prstGeom prst="rect">
+                      <a:avLst/>
+                    </a:prstGeom>
+                    <a:noFill/>
+                    <a:ln>
+                      <a:noFill/>
+                    </a:ln>
+                  </pic:spPr>
+                </pic:pic>
+              </a:graphicData>
+            </a:graphic>
+          </wp:inline>
+        </w:drawing>
+      </w:r>
+    </w:p>
+    <w:p>
+      <w:pPr>
+        <w:spacing w:after="0" w:line="240" w:lineRule="auto"/>
+        <w:rPr>
+          <w:rFonts w:ascii="Arial" w:eastAsia="Times New Roman" w:hAnsi="Arial" w:cs="Arial"/>
+          <w:color w:val="000000"/>
+        </w:rPr>
+      </w:pPr>
+      <w:r>
+        <w:rPr>
+          <w:rFonts w:ascii="Arial" w:eastAsia="Times New Roman" w:hAnsi="Arial" w:cs="Arial"/>
+          <w:color w:val="000000"/>
+        </w:rPr>
+        <w:t>Once this is done, a new page will pop up allowing you to specify what you want your category to be. You can do so by</w:t>
+      </w:r>
+      <w:r>
+        <w:rPr>
+          <w:rFonts w:ascii="Arial" w:eastAsia="Times New Roman" w:hAnsi="Arial" w:cs="Arial"/>
+          <w:color w:val="000000"/>
+        </w:rPr>
+        <w:t>:</w:t>
+      </w:r>
+    </w:p>
+    <w:p>
+      <w:pPr>
+        <w:pStyle w:val="ListParagraph"/>
+        <w:numPr>
+          <w:ilvl w:val="0"/>
+          <w:numId w:val="11"/>
+        </w:numPr>
+        <w:spacing w:after="0" w:line="240" w:lineRule="auto"/>
+        <w:rPr>
+          <w:rFonts w:ascii="Times New Roman" w:eastAsia="Times New Roman" w:hAnsi="Times New Roman" w:cs="Times New Roman"/>
+          <w:sz w:val="24"/>
+          <w:szCs w:val="24"/>
+        </w:rPr>
+      </w:pPr>
+      <w:r>
+        <w:rPr>
+          <w:rFonts w:ascii="Arial" w:eastAsia="Times New Roman" w:hAnsi="Arial" w:cs="Arial"/>
+          <w:color w:val="000000"/>
+        </w:rPr>
+        <w:t xml:space="preserve">typing in a string in the category field labeled category </w:t>
+      </w:r>
+    </w:p>
+    <w:p>
+      <w:pPr>
+        <w:pStyle w:val="ListParagraph"/>
+        <w:numPr>
+          <w:ilvl w:val="0"/>
+          <w:numId w:val="11"/>
+        </w:numPr>
+        <w:spacing w:after="0" w:line="240" w:lineRule="auto"/>
+        <w:rPr>
+          <w:rFonts w:ascii="Times New Roman" w:eastAsia="Times New Roman" w:hAnsi="Times New Roman" w:cs="Times New Roman"/>
+          <w:sz w:val="24"/>
+          <w:szCs w:val="24"/>
+        </w:rPr>
+      </w:pPr>
+      <w:r>
+        <w:rPr>
+          <w:rFonts w:ascii="Arial" w:eastAsia="Times New Roman" w:hAnsi="Arial" w:cs="Arial"/>
+          <w:color w:val="000000"/>
+        </w:rPr>
+        <w:t xml:space="preserve">You can also add a color to the category </w:t>
+      </w:r>
+    </w:p>
+    <w:p>
+      <w:pPr>
+        <w:spacing w:after="0" w:line="240" w:lineRule="auto"/>
+        <w:rPr>
+          <w:rFonts w:ascii="Times New Roman" w:eastAsia="Times New Roman" w:hAnsi="Times New Roman" w:cs="Times New Roman"/>
+          <w:sz w:val="24"/>
+          <w:szCs w:val="24"/>
+        </w:rPr>
+      </w:pPr>
+      <w:r>
+        <w:rPr>
+          <w:rFonts w:ascii="Arial" w:eastAsia="Times New Roman" w:hAnsi="Arial" w:cs="Arial"/>
+          <w:noProof/>
+          <w:color w:val="000000"/>
+        </w:rPr>
+        <w:lastRenderedPageBreak/>
+        <w:drawing>
+          <wp:inline distT="0" distB="0" distL="0" distR="0" wp14:anchorId="143322A4" wp14:editId="08C4B237">
+            <wp:extent cx="3124200" cy="4483100"/>
+            <wp:effectExtent l="0" t="0" r="0" b="0"/>
+            <wp:docPr id="7" name="Picture 7" descr="https://lh6.googleusercontent.com/k_kJhH_h8YtESaZ0ZDbWA2JMQ5GtuqqZ6qS4Q3LB7UrXAx1WWdPCJtlEvbUhjMh1XqBwLbdREsJUnjaSk8b76NO5mMwZvBTh4avzE3TTqF-E41Ez4Xk1kboH607EbHIVl2JvidPy"/>
+            <wp:cNvGraphicFramePr>
+              <a:graphicFrameLocks xmlns:a="http://schemas.openxmlformats.org/drawingml/2006/main" noChangeAspect="1"/>
+            </wp:cNvGraphicFramePr>
+            <a:graphic xmlns:a="http://schemas.openxmlformats.org/drawingml/2006/main">
+              <a:graphicData uri="http://schemas.openxmlformats.org/drawingml/2006/picture">
+                <pic:pic xmlns:pic="http://schemas.openxmlformats.org/drawingml/2006/picture">
+                  <pic:nvPicPr>
+                    <pic:cNvPr id="0" name="Picture 2" descr="https://lh6.googleusercontent.com/k_kJhH_h8YtESaZ0ZDbWA2JMQ5GtuqqZ6qS4Q3LB7UrXAx1WWdPCJtlEvbUhjMh1XqBwLbdREsJUnjaSk8b76NO5mMwZvBTh4avzE3TTqF-E41Ez4Xk1kboH607EbHIVl2JvidPy"/>
+                    <pic:cNvPicPr>
+                      <a:picLocks noChangeAspect="1" noChangeArrowheads="1"/>
+                    </pic:cNvPicPr>
+                  </pic:nvPicPr>
+                  <pic:blipFill>
+                    <a:blip r:embed="rId18">
+                      <a:extLst>
+                        <a:ext uri="{28A0092B-C50C-407E-A947-70E740481C1C}">
+                          <a14:useLocalDpi xmlns:a14="http://schemas.microsoft.com/office/drawing/2010/main" val="0"/>
+                        </a:ext>
+                      </a:extLst>
+                    </a:blip>
+                    <a:srcRect/>
+                    <a:stretch>
+                      <a:fillRect/>
+                    </a:stretch>
+                  </pic:blipFill>
+                  <pic:spPr bwMode="auto">
+                    <a:xfrm>
+                      <a:off x="0" y="0"/>
+                      <a:ext cx="3124200" cy="4483100"/>
+                    </a:xfrm>
+                    <a:prstGeom prst="rect">
+                      <a:avLst/>
+                    </a:prstGeom>
+                    <a:noFill/>
+                    <a:ln>
+                      <a:noFill/>
+                    </a:ln>
+                  </pic:spPr>
+                </pic:pic>
+              </a:graphicData>
+            </a:graphic>
+          </wp:inline>
+        </w:drawing>
+      </w:r>
+    </w:p>
+    <w:p>
+      <w:pPr>
+        <w:pStyle w:val="ListParagraph"/>
+        <w:ind w:left="1080"/>
+        <w:rPr>
+          <w:rFonts w:ascii="Times New Roman" w:hAnsi="Times New Roman"/>
+          <w:b/>
+          <w:sz w:val="24"/>
+          <w:szCs w:val="24"/>
+        </w:rPr>
+      </w:pPr>
+    </w:p>
+    <w:p>
+      <w:pPr>
+        <w:pStyle w:val="ListParagraph"/>
+        <w:numPr>
+          <w:ilvl w:val="0"/>
+          <w:numId w:val="1"/>
+        </w:numPr>
+        <w:rPr>
+          <w:rFonts w:ascii="Times New Roman" w:hAnsi="Times New Roman"/>
+          <w:b/>
+          <w:sz w:val="24"/>
+          <w:szCs w:val="24"/>
+        </w:rPr>
+      </w:pPr>
+      <w:r>
+        <w:rPr>
+          <w:rFonts w:ascii="Times New Roman" w:hAnsi="Times New Roman"/>
+          <w:b/>
+          <w:sz w:val="24"/>
+          <w:szCs w:val="24"/>
+        </w:rPr>
+        <w:t>How to Edit an Event</w:t>
+      </w:r>
+    </w:p>
+    <w:p>
+      <w:pPr>
+        <w:spacing w:after="0" w:line="240" w:lineRule="auto"/>
+        <w:rPr>
+          <w:rFonts w:ascii="Times New Roman" w:eastAsia="Times New Roman" w:hAnsi="Times New Roman" w:cs="Times New Roman"/>
+          <w:sz w:val="24"/>
+          <w:szCs w:val="24"/>
+        </w:rPr>
+      </w:pPr>
+      <w:r>
+        <w:rPr>
+          <w:rFonts w:ascii="Arial" w:eastAsia="Times New Roman" w:hAnsi="Arial" w:cs="Arial"/>
+          <w:color w:val="000000"/>
+        </w:rPr>
+        <w:t>To edit an event, follow these steps:</w:t>
+      </w:r>
+    </w:p>
+    <w:p>
+      <w:pPr>
+        <w:numPr>
+          <w:ilvl w:val="0"/>
+          <w:numId w:val="9"/>
+        </w:numPr>
+        <w:spacing w:after="0" w:line="240" w:lineRule="auto"/>
+        <w:textAlignment w:val="baseline"/>
+        <w:rPr>
+          <w:rFonts w:ascii="Arial" w:eastAsia="Times New Roman" w:hAnsi="Arial" w:cs="Arial"/>
+          <w:color w:val="000000"/>
+        </w:rPr>
+      </w:pPr>
+      <w:r>
+        <w:rPr>
+          <w:rFonts w:ascii="Arial" w:eastAsia="Times New Roman" w:hAnsi="Arial" w:cs="Arial"/>
+          <w:color w:val="000000"/>
+        </w:rPr>
+        <w:t>Click on the event in the calendar view, such as on Month view, week view, agenda view or daily view.</w:t>
+      </w:r>
+    </w:p>
+    <w:p>
+      <w:pPr>
+        <w:numPr>
+          <w:ilvl w:val="0"/>
+          <w:numId w:val="9"/>
+        </w:numPr>
+        <w:spacing w:after="0" w:line="240" w:lineRule="auto"/>
+        <w:textAlignment w:val="baseline"/>
+        <w:rPr>
+          <w:rFonts w:ascii="Arial" w:eastAsia="Times New Roman" w:hAnsi="Arial" w:cs="Arial"/>
+          <w:color w:val="000000"/>
+        </w:rPr>
+      </w:pPr>
+      <w:r>
+        <w:rPr>
+          <w:rFonts w:ascii="Arial" w:eastAsia="Times New Roman" w:hAnsi="Arial" w:cs="Arial"/>
+          <w:color w:val="000000"/>
+        </w:rPr>
+        <w:t xml:space="preserve">Once you click on the event, the event page for that event will pop up </w:t>
+      </w:r>
+    </w:p>
+    <w:p>
+      <w:pPr>
+        <w:numPr>
+          <w:ilvl w:val="0"/>
+          <w:numId w:val="9"/>
+        </w:numPr>
+        <w:spacing w:after="0" w:line="240" w:lineRule="auto"/>
+        <w:textAlignment w:val="baseline"/>
+        <w:rPr>
+          <w:rFonts w:ascii="Arial" w:eastAsia="Times New Roman" w:hAnsi="Arial" w:cs="Arial"/>
+          <w:color w:val="000000"/>
+        </w:rPr>
+      </w:pPr>
+      <w:r>
+        <w:rPr>
+          <w:rFonts w:ascii="Arial" w:eastAsia="Times New Roman" w:hAnsi="Arial" w:cs="Arial"/>
+          <w:color w:val="000000"/>
+        </w:rPr>
+        <w:t>you can now edit the fields you wish by deleting the current entry and typing in new values.</w:t>
+      </w:r>
+    </w:p>
+    <w:p>
+      <w:pPr>
+        <w:numPr>
+          <w:ilvl w:val="0"/>
+          <w:numId w:val="9"/>
+        </w:numPr>
+        <w:spacing w:after="0" w:line="240" w:lineRule="auto"/>
+        <w:textAlignment w:val="baseline"/>
+        <w:rPr>
+          <w:rFonts w:ascii="Arial" w:eastAsia="Times New Roman" w:hAnsi="Arial" w:cs="Arial"/>
+          <w:color w:val="000000"/>
+        </w:rPr>
+      </w:pPr>
+      <w:r>
+        <w:rPr>
+          <w:rFonts w:ascii="Arial" w:eastAsia="Times New Roman" w:hAnsi="Arial" w:cs="Arial"/>
+          <w:color w:val="000000"/>
+        </w:rPr>
+        <w:t xml:space="preserve">Click on the Save Event button to save your changes </w:t>
+      </w:r>
+    </w:p>
+    <w:p>
+      <w:pPr>
+        <w:pStyle w:val="ListParagraph"/>
+        <w:ind w:left="1080"/>
+        <w:rPr>
+          <w:rFonts w:ascii="Times New Roman" w:hAnsi="Times New Roman"/>
+          <w:b/>
+          <w:sz w:val="24"/>
+          <w:szCs w:val="24"/>
+        </w:rPr>
+      </w:pPr>
+    </w:p>
+    <w:p>
+      <w:pPr>
+        <w:pStyle w:val="ListParagraph"/>
+        <w:numPr>
+          <w:ilvl w:val="0"/>
+          <w:numId w:val="1"/>
+        </w:numPr>
+        <w:rPr>
+          <w:rFonts w:ascii="Times New Roman" w:hAnsi="Times New Roman"/>
+          <w:b/>
+          <w:sz w:val="24"/>
+          <w:szCs w:val="24"/>
+        </w:rPr>
+      </w:pPr>
+      <w:r>
+        <w:rPr>
+          <w:rFonts w:ascii="Times New Roman" w:hAnsi="Times New Roman"/>
+          <w:b/>
+          <w:sz w:val="24"/>
+          <w:szCs w:val="24"/>
+        </w:rPr>
+        <w:t>How to Delete an Event</w:t>
+      </w:r>
+      <w:bookmarkStart w:id="0" w:name="_GoBack"/>
+      <w:bookmarkEnd w:id="0"/>
+    </w:p>
+    <w:p>
+      <w:pPr>
+        <w:spacing w:after="0" w:line="240" w:lineRule="auto"/>
+        <w:rPr>
+          <w:rFonts w:ascii="Times New Roman" w:eastAsia="Times New Roman" w:hAnsi="Times New Roman" w:cs="Times New Roman"/>
+          <w:sz w:val="24"/>
+          <w:szCs w:val="24"/>
+        </w:rPr>
+      </w:pPr>
+      <w:r>
+        <w:rPr>
+          <w:rFonts w:ascii="Arial" w:eastAsia="Times New Roman" w:hAnsi="Arial" w:cs="Arial"/>
+          <w:color w:val="000000"/>
+        </w:rPr>
+        <w:t>To delete an event, follow these steps:</w:t>
+      </w:r>
+    </w:p>
+    <w:p>
+      <w:pPr>
+        <w:numPr>
+          <w:ilvl w:val="0"/>
+          <w:numId w:val="8"/>
+        </w:numPr>
+        <w:spacing w:after="0" w:line="240" w:lineRule="auto"/>
+        <w:textAlignment w:val="baseline"/>
+        <w:rPr>
+          <w:rFonts w:ascii="Arial" w:eastAsia="Times New Roman" w:hAnsi="Arial" w:cs="Arial"/>
+          <w:color w:val="000000"/>
+        </w:rPr>
+      </w:pPr>
+      <w:r>
+        <w:rPr>
+          <w:rFonts w:ascii="Arial" w:eastAsia="Times New Roman" w:hAnsi="Arial" w:cs="Arial"/>
+          <w:color w:val="000000"/>
+        </w:rPr>
+        <w:t>click on an event within day view, week view, or agenda view.</w:t>
+      </w:r>
+    </w:p>
+    <w:p>
+      <w:pPr>
+        <w:numPr>
+          <w:ilvl w:val="0"/>
+          <w:numId w:val="8"/>
+        </w:numPr>
+        <w:spacing w:after="0" w:line="240" w:lineRule="auto"/>
+        <w:textAlignment w:val="baseline"/>
+        <w:rPr>
+          <w:rFonts w:ascii="Arial" w:eastAsia="Times New Roman" w:hAnsi="Arial" w:cs="Arial"/>
+          <w:color w:val="000000"/>
+        </w:rPr>
+      </w:pPr>
+      <w:r>
+        <w:rPr>
+          <w:rFonts w:ascii="Arial" w:eastAsia="Times New Roman" w:hAnsi="Arial" w:cs="Arial"/>
+          <w:color w:val="000000"/>
+        </w:rPr>
+        <w:t>This will bring up an edit event page.</w:t>
+      </w:r>
+    </w:p>
+    <w:p>
+      <w:pPr>
+        <w:numPr>
+          <w:ilvl w:val="0"/>
+          <w:numId w:val="8"/>
+        </w:numPr>
+        <w:spacing w:after="0" w:line="240" w:lineRule="auto"/>
+        <w:textAlignment w:val="baseline"/>
+        <w:rPr>
+          <w:rFonts w:ascii="Arial" w:eastAsia="Times New Roman" w:hAnsi="Arial" w:cs="Arial"/>
+          <w:color w:val="000000"/>
+        </w:rPr>
+      </w:pPr>
+      <w:r>
+        <w:rPr>
+          <w:rFonts w:ascii="Arial" w:eastAsia="Times New Roman" w:hAnsi="Arial" w:cs="Arial"/>
+          <w:color w:val="000000"/>
+        </w:rPr>
+        <w:t xml:space="preserve">On the bottom right corner, press the delete event to remove the event from the database. </w:t>
+      </w:r>
+    </w:p>
+    <w:p>
+      <w:pPr>
+        <w:numPr>
+          <w:ilvl w:val="0"/>
+          <w:numId w:val="8"/>
+        </w:numPr>
+        <w:spacing w:after="0" w:line="240" w:lineRule="auto"/>
+        <w:textAlignment w:val="baseline"/>
+        <w:rPr>
+          <w:rFonts w:ascii="Arial" w:eastAsia="Times New Roman" w:hAnsi="Arial" w:cs="Arial"/>
+          <w:color w:val="000000"/>
+        </w:rPr>
+      </w:pPr>
+      <w:r>
+        <w:rPr>
+          <w:rFonts w:ascii="Arial" w:eastAsia="Times New Roman" w:hAnsi="Arial" w:cs="Arial"/>
+          <w:color w:val="000000"/>
+        </w:rPr>
+        <w:t xml:space="preserve">On app close, the database file will be written over and the event will be removed permanently. </w:t>
+      </w:r>
+    </w:p>
+    <w:p>
+      <w:pPr>
+        <w:spacing w:after="0" w:line="240" w:lineRule="auto"/>
+        <w:rPr>
+          <w:rFonts w:ascii="Times New Roman" w:eastAsia="Times New Roman" w:hAnsi="Times New Roman" w:cs="Times New Roman"/>
+          <w:sz w:val="24"/>
+          <w:szCs w:val="24"/>
+        </w:rPr>
+      </w:pPr>
+      <w:r>
+        <w:rPr>
+          <w:rFonts w:ascii="Arial" w:eastAsia="Times New Roman" w:hAnsi="Arial" w:cs="Arial"/>
+          <w:noProof/>
+          <w:color w:val="000000"/>
+        </w:rPr>
+        <w:lastRenderedPageBreak/>
+        <w:drawing>
+          <wp:inline distT="0" distB="0" distL="0" distR="0" wp14:anchorId="395FD4A4" wp14:editId="0D7F8FE2">
+            <wp:extent cx="3149600" cy="4286250"/>
+            <wp:effectExtent l="0" t="0" r="0" b="0"/>
+            <wp:docPr id="5" name="Picture 5" descr="https://lh4.googleusercontent.com/hfhoOUrNiVwUlify4gT2n_8QgYRB3UqgrKJK3zyHuISy9PQsnHOiNPc5zTJHxmbCz65OKC1We7mbeGv7nSORgW527eYJOPzeeG7s6-OBBXtlGPFWidCFszRx7droRDgYXYMM951-"/>
+            <wp:cNvGraphicFramePr>
+              <a:graphicFrameLocks xmlns:a="http://schemas.openxmlformats.org/drawingml/2006/main" noChangeAspect="1"/>
+            </wp:cNvGraphicFramePr>
+            <a:graphic xmlns:a="http://schemas.openxmlformats.org/drawingml/2006/main">
+              <a:graphicData uri="http://schemas.openxmlformats.org/drawingml/2006/picture">
+                <pic:pic xmlns:pic="http://schemas.openxmlformats.org/drawingml/2006/picture">
+                  <pic:nvPicPr>
+                    <pic:cNvPr id="0" name="Picture 4" descr="https://lh4.googleusercontent.com/hfhoOUrNiVwUlify4gT2n_8QgYRB3UqgrKJK3zyHuISy9PQsnHOiNPc5zTJHxmbCz65OKC1We7mbeGv7nSORgW527eYJOPzeeG7s6-OBBXtlGPFWidCFszRx7droRDgYXYMM951-"/>
+                    <pic:cNvPicPr>
+                      <a:picLocks noChangeAspect="1" noChangeArrowheads="1"/>
+                    </pic:cNvPicPr>
+                  </pic:nvPicPr>
+                  <pic:blipFill>
+                    <a:blip r:embed="rId19">
+                      <a:extLst>
+                        <a:ext uri="{28A0092B-C50C-407E-A947-70E740481C1C}">
+                          <a14:useLocalDpi xmlns:a14="http://schemas.microsoft.com/office/drawing/2010/main" val="0"/>
+                        </a:ext>
+                      </a:extLst>
+                    </a:blip>
+                    <a:srcRect/>
+                    <a:stretch>
+                      <a:fillRect/>
+                    </a:stretch>
+                  </pic:blipFill>
+                  <pic:spPr bwMode="auto">
+                    <a:xfrm>
+                      <a:off x="0" y="0"/>
+                      <a:ext cx="3149600" cy="4286250"/>
+                    </a:xfrm>
+                    <a:prstGeom prst="rect">
+                      <a:avLst/>
+                    </a:prstGeom>
+                    <a:noFill/>
+                    <a:ln>
+                      <a:noFill/>
+                    </a:ln>
+                  </pic:spPr>
+                </pic:pic>
+              </a:graphicData>
+            </a:graphic>
+          </wp:inline>
+        </w:drawing>
+      </w:r>
+    </w:p>
+    <w:p>
+      <w:pPr>
+        <w:spacing w:after="0" w:line="240" w:lineRule="auto"/>
+        <w:rPr>
+          <w:rFonts w:ascii="Times New Roman" w:eastAsia="Times New Roman" w:hAnsi="Times New Roman" w:cs="Times New Roman"/>
+          <w:sz w:val="24"/>
+          <w:szCs w:val="24"/>
+        </w:rPr>
+      </w:pPr>
+    </w:p>
+    <w:p>
+      <w:pPr>
+        <w:pStyle w:val="ListParagraph"/>
+        <w:ind w:left="1080"/>
+        <w:rPr>
+          <w:rFonts w:ascii="Times New Roman" w:hAnsi="Times New Roman"/>
+          <w:sz w:val="24"/>
+          <w:szCs w:val="24"/>
+        </w:rPr>
+      </w:pPr>
     </w:p>
     <w:p>
       <w:pPr>
@@ -1778,7 +2592,7 @@
 </file>
 
 <file path=word/numbering.xml><?xml version="1.0" encoding="utf-8"?>
-<w:numbering xmlns:wpc="http://schemas.microsoft.com/office/word/2010/wordprocessingCanvas" xmlns:cx="http://schemas.microsoft.com/office/drawing/2014/chartex" xmlns:cx1="http://schemas.microsoft.com/office/drawing/2015/9/8/chartex" xmlns:cx2="http://schemas.microsoft.com/office/drawing/2015/10/21/chartex" xmlns:cx3="http://schemas.microsoft.com/office/drawing/2016/5/9/chartex" xmlns:cx4="http://schemas.microsoft.com/office/drawing/2016/5/10/chartex" xmlns:cx5="http://schemas.microsoft.com/office/drawing/2016/5/11/chartex" xmlns:cx6="http://schemas.microsoft.com/office/drawing/2016/5/12/chartex" xmlns:cx7="http://schemas.microsoft.com/office/drawing/2016/5/13/chartex" xmlns:cx8="http://schemas.microsoft.com/office/drawing/2016/5/14/chartex" xmlns:mc="http://schemas.openxmlformats.org/markup-compatibility/2006" xmlns:aink="http://schemas.microsoft.com/office/drawing/2016/ink" xmlns:am3d="http://schemas.microsoft.com/office/drawing/2017/model3d" xmlns:o="urn:schemas-microsoft-com:office:office" xmlns:r="http://schemas.openxmlformats.org/officeDocument/2006/relationships" xmlns:m="http://schemas.openxmlformats.org/officeDocument/2006/math" xmlns:v="urn:schemas-microsoft-com:vml" xmlns:wp14="http://schemas.microsoft.com/office/word/2010/wordprocessingDrawing" xmlns:wp="http://schemas.openxmlformats.org/drawingml/2006/wordprocessingDrawing" xmlns:w10="urn:schemas-microsoft-com:office:word" xmlns:w="http://schemas.openxmlformats.org/wordprocessingml/2006/main" xmlns:w14="http://schemas.microsoft.com/office/word/2010/wordml" xmlns:w15="http://schemas.microsoft.com/office/word/2012/wordml" xmlns:w16se="http://schemas.microsoft.com/office/word/2015/wordml/symex" xmlns:wpg="http://schemas.microsoft.com/office/word/2010/wordprocessingGroup" xmlns:wpi="http://schemas.microsoft.com/office/word/2010/wordprocessingInk" xmlns:wne="http://schemas.microsoft.com/office/word/2006/wordml" xmlns:wps="http://schemas.microsoft.com/office/word/2010/wordprocessingShape" mc:Ignorable="w14 w15 w16se wp14">
+<w:numbering xmlns:wpc="http://schemas.microsoft.com/office/word/2010/wordprocessingCanvas" xmlns:cx="http://schemas.microsoft.com/office/drawing/2014/chartex" xmlns:cx1="http://schemas.microsoft.com/office/drawing/2015/9/8/chartex" xmlns:cx2="http://schemas.microsoft.com/office/drawing/2015/10/21/chartex" xmlns:cx3="http://schemas.microsoft.com/office/drawing/2016/5/9/chartex" xmlns:cx4="http://schemas.microsoft.com/office/drawing/2016/5/10/chartex" xmlns:cx5="http://schemas.microsoft.com/office/drawing/2016/5/11/chartex" xmlns:cx6="http://schemas.microsoft.com/office/drawing/2016/5/12/chartex" xmlns:cx7="http://schemas.microsoft.com/office/drawing/2016/5/13/chartex" xmlns:cx8="http://schemas.microsoft.com/office/drawing/2016/5/14/chartex" xmlns:mc="http://schemas.openxmlformats.org/markup-compatibility/2006" xmlns:aink="http://schemas.microsoft.com/office/drawing/2016/ink" xmlns:am3d="http://schemas.microsoft.com/office/drawing/2017/model3d" xmlns:o="urn:schemas-microsoft-com:office:office" xmlns:r="http://schemas.openxmlformats.org/officeDocument/2006/relationships" xmlns:m="http://schemas.openxmlformats.org/officeDocument/2006/math" xmlns:v="urn:schemas-microsoft-com:vml" xmlns:wp14="http://schemas.microsoft.com/office/word/2010/wordprocessingDrawing" xmlns:wp="http://schemas.openxmlformats.org/drawingml/2006/wordprocessingDrawing" xmlns:w10="urn:schemas-microsoft-com:office:word" xmlns:w="http://schemas.openxmlformats.org/wordprocessingml/2006/main" xmlns:w14="http://schemas.microsoft.com/office/word/2010/wordml" xmlns:w15="http://schemas.microsoft.com/office/word/2012/wordml" xmlns:w16cid="http://schemas.microsoft.com/office/word/2016/wordml/cid" xmlns:w16se="http://schemas.microsoft.com/office/word/2015/wordml/symex" xmlns:wpg="http://schemas.microsoft.com/office/word/2010/wordprocessingGroup" xmlns:wpi="http://schemas.microsoft.com/office/word/2010/wordprocessingInk" xmlns:wne="http://schemas.microsoft.com/office/word/2006/wordml" xmlns:wps="http://schemas.microsoft.com/office/word/2010/wordprocessingShape" mc:Ignorable="w14 w15 w16se w16cid wp14">
   <w:abstractNum w:abstractNumId="0" w15:restartNumberingAfterBreak="0">
     <w:nsid w:val="06133E0F"/>
     <w:multiLevelType w:val="hybridMultilevel"/>
@@ -1893,6 +2707,458 @@
     </w:lvl>
   </w:abstractNum>
   <w:abstractNum w:abstractNumId="1" w15:restartNumberingAfterBreak="0">
+    <w:nsid w:val="14BC13A6"/>
+    <w:multiLevelType w:val="multilevel"/>
+    <w:tmpl w:val="1CA65B64"/>
+    <w:lvl w:ilvl="0">
+      <w:start w:val="1"/>
+      <w:numFmt w:val="decimal"/>
+      <w:lvlText w:val="%1."/>
+      <w:lvlJc w:val="left"/>
+      <w:pPr>
+        <w:tabs>
+          <w:tab w:val="num" w:pos="720"/>
+        </w:tabs>
+        <w:ind w:left="720" w:hanging="360"/>
+      </w:pPr>
+    </w:lvl>
+    <w:lvl w:ilvl="1" w:tentative="1">
+      <w:start w:val="1"/>
+      <w:numFmt w:val="decimal"/>
+      <w:lvlText w:val="%2."/>
+      <w:lvlJc w:val="left"/>
+      <w:pPr>
+        <w:tabs>
+          <w:tab w:val="num" w:pos="1440"/>
+        </w:tabs>
+        <w:ind w:left="1440" w:hanging="360"/>
+      </w:pPr>
+    </w:lvl>
+    <w:lvl w:ilvl="2" w:tentative="1">
+      <w:start w:val="1"/>
+      <w:numFmt w:val="decimal"/>
+      <w:lvlText w:val="%3."/>
+      <w:lvlJc w:val="left"/>
+      <w:pPr>
+        <w:tabs>
+          <w:tab w:val="num" w:pos="2160"/>
+        </w:tabs>
+        <w:ind w:left="2160" w:hanging="360"/>
+      </w:pPr>
+    </w:lvl>
+    <w:lvl w:ilvl="3" w:tentative="1">
+      <w:start w:val="1"/>
+      <w:numFmt w:val="decimal"/>
+      <w:lvlText w:val="%4."/>
+      <w:lvlJc w:val="left"/>
+      <w:pPr>
+        <w:tabs>
+          <w:tab w:val="num" w:pos="2880"/>
+        </w:tabs>
+        <w:ind w:left="2880" w:hanging="360"/>
+      </w:pPr>
+    </w:lvl>
+    <w:lvl w:ilvl="4" w:tentative="1">
+      <w:start w:val="1"/>
+      <w:numFmt w:val="decimal"/>
+      <w:lvlText w:val="%5."/>
+      <w:lvlJc w:val="left"/>
+      <w:pPr>
+        <w:tabs>
+          <w:tab w:val="num" w:pos="3600"/>
+        </w:tabs>
+        <w:ind w:left="3600" w:hanging="360"/>
+      </w:pPr>
+    </w:lvl>
+    <w:lvl w:ilvl="5" w:tentative="1">
+      <w:start w:val="1"/>
+      <w:numFmt w:val="decimal"/>
+      <w:lvlText w:val="%6."/>
+      <w:lvlJc w:val="left"/>
+      <w:pPr>
+        <w:tabs>
+          <w:tab w:val="num" w:pos="4320"/>
+        </w:tabs>
+        <w:ind w:left="4320" w:hanging="360"/>
+      </w:pPr>
+    </w:lvl>
+    <w:lvl w:ilvl="6" w:tentative="1">
+      <w:start w:val="1"/>
+      <w:numFmt w:val="decimal"/>
+      <w:lvlText w:val="%7."/>
+      <w:lvlJc w:val="left"/>
+      <w:pPr>
+        <w:tabs>
+          <w:tab w:val="num" w:pos="5040"/>
+        </w:tabs>
+        <w:ind w:left="5040" w:hanging="360"/>
+      </w:pPr>
+    </w:lvl>
+    <w:lvl w:ilvl="7" w:tentative="1">
+      <w:start w:val="1"/>
+      <w:numFmt w:val="decimal"/>
+      <w:lvlText w:val="%8."/>
+      <w:lvlJc w:val="left"/>
+      <w:pPr>
+        <w:tabs>
+          <w:tab w:val="num" w:pos="5760"/>
+        </w:tabs>
+        <w:ind w:left="5760" w:hanging="360"/>
+      </w:pPr>
+    </w:lvl>
+    <w:lvl w:ilvl="8" w:tentative="1">
+      <w:start w:val="1"/>
+      <w:numFmt w:val="decimal"/>
+      <w:lvlText w:val="%9."/>
+      <w:lvlJc w:val="left"/>
+      <w:pPr>
+        <w:tabs>
+          <w:tab w:val="num" w:pos="6480"/>
+        </w:tabs>
+        <w:ind w:left="6480" w:hanging="360"/>
+      </w:pPr>
+    </w:lvl>
+  </w:abstractNum>
+  <w:abstractNum w:abstractNumId="2" w15:restartNumberingAfterBreak="0">
+    <w:nsid w:val="17B2394E"/>
+    <w:multiLevelType w:val="multilevel"/>
+    <w:tmpl w:val="286C3388"/>
+    <w:lvl w:ilvl="0">
+      <w:start w:val="1"/>
+      <w:numFmt w:val="decimal"/>
+      <w:lvlText w:val="%1."/>
+      <w:lvlJc w:val="left"/>
+      <w:pPr>
+        <w:tabs>
+          <w:tab w:val="num" w:pos="720"/>
+        </w:tabs>
+        <w:ind w:left="720" w:hanging="360"/>
+      </w:pPr>
+    </w:lvl>
+    <w:lvl w:ilvl="1" w:tentative="1">
+      <w:start w:val="1"/>
+      <w:numFmt w:val="decimal"/>
+      <w:lvlText w:val="%2."/>
+      <w:lvlJc w:val="left"/>
+      <w:pPr>
+        <w:tabs>
+          <w:tab w:val="num" w:pos="1440"/>
+        </w:tabs>
+        <w:ind w:left="1440" w:hanging="360"/>
+      </w:pPr>
+    </w:lvl>
+    <w:lvl w:ilvl="2" w:tentative="1">
+      <w:start w:val="1"/>
+      <w:numFmt w:val="decimal"/>
+      <w:lvlText w:val="%3."/>
+      <w:lvlJc w:val="left"/>
+      <w:pPr>
+        <w:tabs>
+          <w:tab w:val="num" w:pos="2160"/>
+        </w:tabs>
+        <w:ind w:left="2160" w:hanging="360"/>
+      </w:pPr>
+    </w:lvl>
+    <w:lvl w:ilvl="3" w:tentative="1">
+      <w:start w:val="1"/>
+      <w:numFmt w:val="decimal"/>
+      <w:lvlText w:val="%4."/>
+      <w:lvlJc w:val="left"/>
+      <w:pPr>
+        <w:tabs>
+          <w:tab w:val="num" w:pos="2880"/>
+        </w:tabs>
+        <w:ind w:left="2880" w:hanging="360"/>
+      </w:pPr>
+    </w:lvl>
+    <w:lvl w:ilvl="4" w:tentative="1">
+      <w:start w:val="1"/>
+      <w:numFmt w:val="decimal"/>
+      <w:lvlText w:val="%5."/>
+      <w:lvlJc w:val="left"/>
+      <w:pPr>
+        <w:tabs>
+          <w:tab w:val="num" w:pos="3600"/>
+        </w:tabs>
+        <w:ind w:left="3600" w:hanging="360"/>
+      </w:pPr>
+    </w:lvl>
+    <w:lvl w:ilvl="5" w:tentative="1">
+      <w:start w:val="1"/>
+      <w:numFmt w:val="decimal"/>
+      <w:lvlText w:val="%6."/>
+      <w:lvlJc w:val="left"/>
+      <w:pPr>
+        <w:tabs>
+          <w:tab w:val="num" w:pos="4320"/>
+        </w:tabs>
+        <w:ind w:left="4320" w:hanging="360"/>
+      </w:pPr>
+    </w:lvl>
+    <w:lvl w:ilvl="6" w:tentative="1">
+      <w:start w:val="1"/>
+      <w:numFmt w:val="decimal"/>
+      <w:lvlText w:val="%7."/>
+      <w:lvlJc w:val="left"/>
+      <w:pPr>
+        <w:tabs>
+          <w:tab w:val="num" w:pos="5040"/>
+        </w:tabs>
+        <w:ind w:left="5040" w:hanging="360"/>
+      </w:pPr>
+    </w:lvl>
+    <w:lvl w:ilvl="7" w:tentative="1">
+      <w:start w:val="1"/>
+      <w:numFmt w:val="decimal"/>
+      <w:lvlText w:val="%8."/>
+      <w:lvlJc w:val="left"/>
+      <w:pPr>
+        <w:tabs>
+          <w:tab w:val="num" w:pos="5760"/>
+        </w:tabs>
+        <w:ind w:left="5760" w:hanging="360"/>
+      </w:pPr>
+    </w:lvl>
+    <w:lvl w:ilvl="8" w:tentative="1">
+      <w:start w:val="1"/>
+      <w:numFmt w:val="decimal"/>
+      <w:lvlText w:val="%9."/>
+      <w:lvlJc w:val="left"/>
+      <w:pPr>
+        <w:tabs>
+          <w:tab w:val="num" w:pos="6480"/>
+        </w:tabs>
+        <w:ind w:left="6480" w:hanging="360"/>
+      </w:pPr>
+    </w:lvl>
+  </w:abstractNum>
+  <w:abstractNum w:abstractNumId="3" w15:restartNumberingAfterBreak="0">
+    <w:nsid w:val="1CF87CC2"/>
+    <w:multiLevelType w:val="multilevel"/>
+    <w:tmpl w:val="EF623024"/>
+    <w:lvl w:ilvl="0">
+      <w:start w:val="1"/>
+      <w:numFmt w:val="decimal"/>
+      <w:lvlText w:val="%1."/>
+      <w:lvlJc w:val="left"/>
+      <w:pPr>
+        <w:tabs>
+          <w:tab w:val="num" w:pos="720"/>
+        </w:tabs>
+        <w:ind w:left="720" w:hanging="360"/>
+      </w:pPr>
+    </w:lvl>
+    <w:lvl w:ilvl="1" w:tentative="1">
+      <w:start w:val="1"/>
+      <w:numFmt w:val="decimal"/>
+      <w:lvlText w:val="%2."/>
+      <w:lvlJc w:val="left"/>
+      <w:pPr>
+        <w:tabs>
+          <w:tab w:val="num" w:pos="1440"/>
+        </w:tabs>
+        <w:ind w:left="1440" w:hanging="360"/>
+      </w:pPr>
+    </w:lvl>
+    <w:lvl w:ilvl="2" w:tentative="1">
+      <w:start w:val="1"/>
+      <w:numFmt w:val="decimal"/>
+      <w:lvlText w:val="%3."/>
+      <w:lvlJc w:val="left"/>
+      <w:pPr>
+        <w:tabs>
+          <w:tab w:val="num" w:pos="2160"/>
+        </w:tabs>
+        <w:ind w:left="2160" w:hanging="360"/>
+      </w:pPr>
+    </w:lvl>
+    <w:lvl w:ilvl="3" w:tentative="1">
+      <w:start w:val="1"/>
+      <w:numFmt w:val="decimal"/>
+      <w:lvlText w:val="%4."/>
+      <w:lvlJc w:val="left"/>
+      <w:pPr>
+        <w:tabs>
+          <w:tab w:val="num" w:pos="2880"/>
+        </w:tabs>
+        <w:ind w:left="2880" w:hanging="360"/>
+      </w:pPr>
+    </w:lvl>
+    <w:lvl w:ilvl="4" w:tentative="1">
+      <w:start w:val="1"/>
+      <w:numFmt w:val="decimal"/>
+      <w:lvlText w:val="%5."/>
+      <w:lvlJc w:val="left"/>
+      <w:pPr>
+        <w:tabs>
+          <w:tab w:val="num" w:pos="3600"/>
+        </w:tabs>
+        <w:ind w:left="3600" w:hanging="360"/>
+      </w:pPr>
+    </w:lvl>
+    <w:lvl w:ilvl="5" w:tentative="1">
+      <w:start w:val="1"/>
+      <w:numFmt w:val="decimal"/>
+      <w:lvlText w:val="%6."/>
+      <w:lvlJc w:val="left"/>
+      <w:pPr>
+        <w:tabs>
+          <w:tab w:val="num" w:pos="4320"/>
+        </w:tabs>
+        <w:ind w:left="4320" w:hanging="360"/>
+      </w:pPr>
+    </w:lvl>
+    <w:lvl w:ilvl="6" w:tentative="1">
+      <w:start w:val="1"/>
+      <w:numFmt w:val="decimal"/>
+      <w:lvlText w:val="%7."/>
+      <w:lvlJc w:val="left"/>
+      <w:pPr>
+        <w:tabs>
+          <w:tab w:val="num" w:pos="5040"/>
+        </w:tabs>
+        <w:ind w:left="5040" w:hanging="360"/>
+      </w:pPr>
+    </w:lvl>
+    <w:lvl w:ilvl="7" w:tentative="1">
+      <w:start w:val="1"/>
+      <w:numFmt w:val="decimal"/>
+      <w:lvlText w:val="%8."/>
+      <w:lvlJc w:val="left"/>
+      <w:pPr>
+        <w:tabs>
+          <w:tab w:val="num" w:pos="5760"/>
+        </w:tabs>
+        <w:ind w:left="5760" w:hanging="360"/>
+      </w:pPr>
+    </w:lvl>
+    <w:lvl w:ilvl="8" w:tentative="1">
+      <w:start w:val="1"/>
+      <w:numFmt w:val="decimal"/>
+      <w:lvlText w:val="%9."/>
+      <w:lvlJc w:val="left"/>
+      <w:pPr>
+        <w:tabs>
+          <w:tab w:val="num" w:pos="6480"/>
+        </w:tabs>
+        <w:ind w:left="6480" w:hanging="360"/>
+      </w:pPr>
+    </w:lvl>
+  </w:abstractNum>
+  <w:abstractNum w:abstractNumId="4" w15:restartNumberingAfterBreak="0">
+    <w:nsid w:val="1FEF5B6D"/>
+    <w:multiLevelType w:val="multilevel"/>
+    <w:tmpl w:val="388800AC"/>
+    <w:lvl w:ilvl="0">
+      <w:start w:val="1"/>
+      <w:numFmt w:val="decimal"/>
+      <w:lvlText w:val="%1."/>
+      <w:lvlJc w:val="left"/>
+      <w:pPr>
+        <w:tabs>
+          <w:tab w:val="num" w:pos="720"/>
+        </w:tabs>
+        <w:ind w:left="720" w:hanging="360"/>
+      </w:pPr>
+    </w:lvl>
+    <w:lvl w:ilvl="1" w:tentative="1">
+      <w:start w:val="1"/>
+      <w:numFmt w:val="decimal"/>
+      <w:lvlText w:val="%2."/>
+      <w:lvlJc w:val="left"/>
+      <w:pPr>
+        <w:tabs>
+          <w:tab w:val="num" w:pos="1440"/>
+        </w:tabs>
+        <w:ind w:left="1440" w:hanging="360"/>
+      </w:pPr>
+    </w:lvl>
+    <w:lvl w:ilvl="2" w:tentative="1">
+      <w:start w:val="1"/>
+      <w:numFmt w:val="decimal"/>
+      <w:lvlText w:val="%3."/>
+      <w:lvlJc w:val="left"/>
+      <w:pPr>
+        <w:tabs>
+          <w:tab w:val="num" w:pos="2160"/>
+        </w:tabs>
+        <w:ind w:left="2160" w:hanging="360"/>
+      </w:pPr>
+    </w:lvl>
+    <w:lvl w:ilvl="3" w:tentative="1">
+      <w:start w:val="1"/>
+      <w:numFmt w:val="decimal"/>
+      <w:lvlText w:val="%4."/>
+      <w:lvlJc w:val="left"/>
+      <w:pPr>
+        <w:tabs>
+          <w:tab w:val="num" w:pos="2880"/>
+        </w:tabs>
+        <w:ind w:left="2880" w:hanging="360"/>
+      </w:pPr>
+    </w:lvl>
+    <w:lvl w:ilvl="4" w:tentative="1">
+      <w:start w:val="1"/>
+      <w:numFmt w:val="decimal"/>
+      <w:lvlText w:val="%5."/>
+      <w:lvlJc w:val="left"/>
+      <w:pPr>
+        <w:tabs>
+          <w:tab w:val="num" w:pos="3600"/>
+        </w:tabs>
+        <w:ind w:left="3600" w:hanging="360"/>
+      </w:pPr>
+    </w:lvl>
+    <w:lvl w:ilvl="5" w:tentative="1">
+      <w:start w:val="1"/>
+      <w:numFmt w:val="decimal"/>
+      <w:lvlText w:val="%6."/>
+      <w:lvlJc w:val="left"/>
+      <w:pPr>
+        <w:tabs>
+          <w:tab w:val="num" w:pos="4320"/>
+        </w:tabs>
+        <w:ind w:left="4320" w:hanging="360"/>
+      </w:pPr>
+    </w:lvl>
+    <w:lvl w:ilvl="6" w:tentative="1">
+      <w:start w:val="1"/>
+      <w:numFmt w:val="decimal"/>
+      <w:lvlText w:val="%7."/>
+      <w:lvlJc w:val="left"/>
+      <w:pPr>
+        <w:tabs>
+          <w:tab w:val="num" w:pos="5040"/>
+        </w:tabs>
+        <w:ind w:left="5040" w:hanging="360"/>
+      </w:pPr>
+    </w:lvl>
+    <w:lvl w:ilvl="7" w:tentative="1">
+      <w:start w:val="1"/>
+      <w:numFmt w:val="decimal"/>
+      <w:lvlText w:val="%8."/>
+      <w:lvlJc w:val="left"/>
+      <w:pPr>
+        <w:tabs>
+          <w:tab w:val="num" w:pos="5760"/>
+        </w:tabs>
+        <w:ind w:left="5760" w:hanging="360"/>
+      </w:pPr>
+    </w:lvl>
+    <w:lvl w:ilvl="8" w:tentative="1">
+      <w:start w:val="1"/>
+      <w:numFmt w:val="decimal"/>
+      <w:lvlText w:val="%9."/>
+      <w:lvlJc w:val="left"/>
+      <w:pPr>
+        <w:tabs>
+          <w:tab w:val="num" w:pos="6480"/>
+        </w:tabs>
+        <w:ind w:left="6480" w:hanging="360"/>
+      </w:pPr>
+    </w:lvl>
+  </w:abstractNum>
+  <w:abstractNum w:abstractNumId="5" w15:restartNumberingAfterBreak="0">
     <w:nsid w:val="300B635A"/>
     <w:multiLevelType w:val="hybridMultilevel"/>
     <w:tmpl w:val="741CDC90"/>
@@ -2005,7 +3271,206 @@
       </w:rPr>
     </w:lvl>
   </w:abstractNum>
-  <w:abstractNum w:abstractNumId="2" w15:restartNumberingAfterBreak="0">
+  <w:abstractNum w:abstractNumId="6" w15:restartNumberingAfterBreak="0">
+    <w:nsid w:val="374B0149"/>
+    <w:multiLevelType w:val="hybridMultilevel"/>
+    <w:tmpl w:val="D54A25F6"/>
+    <w:lvl w:ilvl="0" w:tplc="04090001">
+      <w:start w:val="1"/>
+      <w:numFmt w:val="bullet"/>
+      <w:lvlText w:val=""/>
+      <w:lvlJc w:val="left"/>
+      <w:pPr>
+        <w:ind w:left="720" w:hanging="360"/>
+      </w:pPr>
+      <w:rPr>
+        <w:rFonts w:ascii="Symbol" w:hAnsi="Symbol" w:hint="default"/>
+      </w:rPr>
+    </w:lvl>
+    <w:lvl w:ilvl="1" w:tplc="04090003" w:tentative="1">
+      <w:start w:val="1"/>
+      <w:numFmt w:val="bullet"/>
+      <w:lvlText w:val="o"/>
+      <w:lvlJc w:val="left"/>
+      <w:pPr>
+        <w:ind w:left="1440" w:hanging="360"/>
+      </w:pPr>
+      <w:rPr>
+        <w:rFonts w:ascii="Courier New" w:hAnsi="Courier New" w:cs="Courier New" w:hint="default"/>
+      </w:rPr>
+    </w:lvl>
+    <w:lvl w:ilvl="2" w:tplc="04090005" w:tentative="1">
+      <w:start w:val="1"/>
+      <w:numFmt w:val="bullet"/>
+      <w:lvlText w:val=""/>
+      <w:lvlJc w:val="left"/>
+      <w:pPr>
+        <w:ind w:left="2160" w:hanging="360"/>
+      </w:pPr>
+      <w:rPr>
+        <w:rFonts w:ascii="Wingdings" w:hAnsi="Wingdings" w:hint="default"/>
+      </w:rPr>
+    </w:lvl>
+    <w:lvl w:ilvl="3" w:tplc="04090001" w:tentative="1">
+      <w:start w:val="1"/>
+      <w:numFmt w:val="bullet"/>
+      <w:lvlText w:val=""/>
+      <w:lvlJc w:val="left"/>
+      <w:pPr>
+        <w:ind w:left="2880" w:hanging="360"/>
+      </w:pPr>
+      <w:rPr>
+        <w:rFonts w:ascii="Symbol" w:hAnsi="Symbol" w:hint="default"/>
+      </w:rPr>
+    </w:lvl>
+    <w:lvl w:ilvl="4" w:tplc="04090003" w:tentative="1">
+      <w:start w:val="1"/>
+      <w:numFmt w:val="bullet"/>
+      <w:lvlText w:val="o"/>
+      <w:lvlJc w:val="left"/>
+      <w:pPr>
+        <w:ind w:left="3600" w:hanging="360"/>
+      </w:pPr>
+      <w:rPr>
+        <w:rFonts w:ascii="Courier New" w:hAnsi="Courier New" w:cs="Courier New" w:hint="default"/>
+      </w:rPr>
+    </w:lvl>
+    <w:lvl w:ilvl="5" w:tplc="04090005" w:tentative="1">
+      <w:start w:val="1"/>
+      <w:numFmt w:val="bullet"/>
+      <w:lvlText w:val=""/>
+      <w:lvlJc w:val="left"/>
+      <w:pPr>
+        <w:ind w:left="4320" w:hanging="360"/>
+      </w:pPr>
+      <w:rPr>
+        <w:rFonts w:ascii="Wingdings" w:hAnsi="Wingdings" w:hint="default"/>
+      </w:rPr>
+    </w:lvl>
+    <w:lvl w:ilvl="6" w:tplc="04090001" w:tentative="1">
+      <w:start w:val="1"/>
+      <w:numFmt w:val="bullet"/>
+      <w:lvlText w:val=""/>
+      <w:lvlJc w:val="left"/>
+      <w:pPr>
+        <w:ind w:left="5040" w:hanging="360"/>
+      </w:pPr>
+      <w:rPr>
+        <w:rFonts w:ascii="Symbol" w:hAnsi="Symbol" w:hint="default"/>
+      </w:rPr>
+    </w:lvl>
+    <w:lvl w:ilvl="7" w:tplc="04090003" w:tentative="1">
+      <w:start w:val="1"/>
+      <w:numFmt w:val="bullet"/>
+      <w:lvlText w:val="o"/>
+      <w:lvlJc w:val="left"/>
+      <w:pPr>
+        <w:ind w:left="5760" w:hanging="360"/>
+      </w:pPr>
+      <w:rPr>
+        <w:rFonts w:ascii="Courier New" w:hAnsi="Courier New" w:cs="Courier New" w:hint="default"/>
+      </w:rPr>
+    </w:lvl>
+    <w:lvl w:ilvl="8" w:tplc="04090005" w:tentative="1">
+      <w:start w:val="1"/>
+      <w:numFmt w:val="bullet"/>
+      <w:lvlText w:val=""/>
+      <w:lvlJc w:val="left"/>
+      <w:pPr>
+        <w:ind w:left="6480" w:hanging="360"/>
+      </w:pPr>
+      <w:rPr>
+        <w:rFonts w:ascii="Wingdings" w:hAnsi="Wingdings" w:hint="default"/>
+      </w:rPr>
+    </w:lvl>
+  </w:abstractNum>
+  <w:abstractNum w:abstractNumId="7" w15:restartNumberingAfterBreak="0">
+    <w:nsid w:val="52821333"/>
+    <w:multiLevelType w:val="hybridMultilevel"/>
+    <w:tmpl w:val="A23A176A"/>
+    <w:lvl w:ilvl="0" w:tplc="0409000F">
+      <w:start w:val="1"/>
+      <w:numFmt w:val="decimal"/>
+      <w:lvlText w:val="%1."/>
+      <w:lvlJc w:val="left"/>
+      <w:pPr>
+        <w:ind w:left="720" w:hanging="360"/>
+      </w:pPr>
+    </w:lvl>
+    <w:lvl w:ilvl="1" w:tplc="04090019" w:tentative="1">
+      <w:start w:val="1"/>
+      <w:numFmt w:val="lowerLetter"/>
+      <w:lvlText w:val="%2."/>
+      <w:lvlJc w:val="left"/>
+      <w:pPr>
+        <w:ind w:left="1440" w:hanging="360"/>
+      </w:pPr>
+    </w:lvl>
+    <w:lvl w:ilvl="2" w:tplc="0409001B" w:tentative="1">
+      <w:start w:val="1"/>
+      <w:numFmt w:val="lowerRoman"/>
+      <w:lvlText w:val="%3."/>
+      <w:lvlJc w:val="right"/>
+      <w:pPr>
+        <w:ind w:left="2160" w:hanging="180"/>
+      </w:pPr>
+    </w:lvl>
+    <w:lvl w:ilvl="3" w:tplc="0409000F" w:tentative="1">
+      <w:start w:val="1"/>
+      <w:numFmt w:val="decimal"/>
+      <w:lvlText w:val="%4."/>
+      <w:lvlJc w:val="left"/>
+      <w:pPr>
+        <w:ind w:left="2880" w:hanging="360"/>
+      </w:pPr>
+    </w:lvl>
+    <w:lvl w:ilvl="4" w:tplc="04090019" w:tentative="1">
+      <w:start w:val="1"/>
+      <w:numFmt w:val="lowerLetter"/>
+      <w:lvlText w:val="%5."/>
+      <w:lvlJc w:val="left"/>
+      <w:pPr>
+        <w:ind w:left="3600" w:hanging="360"/>
+      </w:pPr>
+    </w:lvl>
+    <w:lvl w:ilvl="5" w:tplc="0409001B" w:tentative="1">
+      <w:start w:val="1"/>
+      <w:numFmt w:val="lowerRoman"/>
+      <w:lvlText w:val="%6."/>
+      <w:lvlJc w:val="right"/>
+      <w:pPr>
+        <w:ind w:left="4320" w:hanging="180"/>
+      </w:pPr>
+    </w:lvl>
+    <w:lvl w:ilvl="6" w:tplc="0409000F" w:tentative="1">
+      <w:start w:val="1"/>
+      <w:numFmt w:val="decimal"/>
+      <w:lvlText w:val="%7."/>
+      <w:lvlJc w:val="left"/>
+      <w:pPr>
+        <w:ind w:left="5040" w:hanging="360"/>
+      </w:pPr>
+    </w:lvl>
+    <w:lvl w:ilvl="7" w:tplc="04090019" w:tentative="1">
+      <w:start w:val="1"/>
+      <w:numFmt w:val="lowerLetter"/>
+      <w:lvlText w:val="%8."/>
+      <w:lvlJc w:val="left"/>
+      <w:pPr>
+        <w:ind w:left="5760" w:hanging="360"/>
+      </w:pPr>
+    </w:lvl>
+    <w:lvl w:ilvl="8" w:tplc="0409001B" w:tentative="1">
+      <w:start w:val="1"/>
+      <w:numFmt w:val="lowerRoman"/>
+      <w:lvlText w:val="%9."/>
+      <w:lvlJc w:val="right"/>
+      <w:pPr>
+        <w:ind w:left="6480" w:hanging="180"/>
+      </w:pPr>
+    </w:lvl>
+  </w:abstractNum>
+  <w:abstractNum w:abstractNumId="8" w15:restartNumberingAfterBreak="0">
     <w:nsid w:val="54E81330"/>
     <w:multiLevelType w:val="multilevel"/>
     <w:tmpl w:val="800CE2C0"/>
@@ -2154,7 +3619,7 @@
       </w:rPr>
     </w:lvl>
   </w:abstractNum>
-  <w:abstractNum w:abstractNumId="3" w15:restartNumberingAfterBreak="0">
+  <w:abstractNum w:abstractNumId="9" w15:restartNumberingAfterBreak="0">
     <w:nsid w:val="60282F28"/>
     <w:multiLevelType w:val="hybridMultilevel"/>
     <w:tmpl w:val="566C01D0"/>
@@ -2243,7 +3708,7 @@
       </w:pPr>
     </w:lvl>
   </w:abstractNum>
-  <w:abstractNum w:abstractNumId="4" w15:restartNumberingAfterBreak="0">
+  <w:abstractNum w:abstractNumId="10" w15:restartNumberingAfterBreak="0">
     <w:nsid w:val="6C596539"/>
     <w:multiLevelType w:val="hybridMultilevel"/>
     <w:tmpl w:val="920A274A"/>
@@ -2268,7 +3733,7 @@
         <w:ind w:left="1440" w:hanging="360"/>
       </w:pPr>
     </w:lvl>
-    <w:lvl w:ilvl="2" w:tplc="0409001B" w:tentative="1">
+    <w:lvl w:ilvl="2" w:tplc="0409001B">
       <w:start w:val="1"/>
       <w:numFmt w:val="lowerRoman"/>
       <w:lvlText w:val="%3."/>
@@ -2333,25 +3798,43 @@
     </w:lvl>
   </w:abstractNum>
   <w:num w:numId="1">
-    <w:abstractNumId w:val="4"/>
+    <w:abstractNumId w:val="10"/>
   </w:num>
   <w:num w:numId="2">
-    <w:abstractNumId w:val="2"/>
+    <w:abstractNumId w:val="8"/>
   </w:num>
   <w:num w:numId="3">
-    <w:abstractNumId w:val="1"/>
+    <w:abstractNumId w:val="5"/>
   </w:num>
   <w:num w:numId="4">
     <w:abstractNumId w:val="0"/>
   </w:num>
   <w:num w:numId="5">
+    <w:abstractNumId w:val="9"/>
+  </w:num>
+  <w:num w:numId="6">
+    <w:abstractNumId w:val="2"/>
+  </w:num>
+  <w:num w:numId="7">
     <w:abstractNumId w:val="3"/>
+  </w:num>
+  <w:num w:numId="8">
+    <w:abstractNumId w:val="4"/>
+  </w:num>
+  <w:num w:numId="9">
+    <w:abstractNumId w:val="1"/>
+  </w:num>
+  <w:num w:numId="10">
+    <w:abstractNumId w:val="7"/>
+  </w:num>
+  <w:num w:numId="11">
+    <w:abstractNumId w:val="6"/>
   </w:num>
 </w:numbering>
 </file>
 
 <file path=word/styles.xml><?xml version="1.0" encoding="utf-8"?>
-<w:styles xmlns:mc="http://schemas.openxmlformats.org/markup-compatibility/2006" xmlns:r="http://schemas.openxmlformats.org/officeDocument/2006/relationships" xmlns:w="http://schemas.openxmlformats.org/wordprocessingml/2006/main" xmlns:w14="http://schemas.microsoft.com/office/word/2010/wordml" xmlns:w15="http://schemas.microsoft.com/office/word/2012/wordml" xmlns:w16se="http://schemas.microsoft.com/office/word/2015/wordml/symex" mc:Ignorable="w14 w15 w16se">
+<w:styles xmlns:mc="http://schemas.openxmlformats.org/markup-compatibility/2006" xmlns:r="http://schemas.openxmlformats.org/officeDocument/2006/relationships" xmlns:w="http://schemas.openxmlformats.org/wordprocessingml/2006/main" xmlns:w14="http://schemas.microsoft.com/office/word/2010/wordml" xmlns:w15="http://schemas.microsoft.com/office/word/2012/wordml" xmlns:w16cid="http://schemas.microsoft.com/office/word/2016/wordml/cid" xmlns:w16se="http://schemas.microsoft.com/office/word/2015/wordml/symex" mc:Ignorable="w14 w15 w16se w16cid">
   <w:docDefaults>
     <w:rPrDefault>
       <w:rPr>
@@ -2784,6 +4267,22 @@
       <w:contextualSpacing/>
     </w:pPr>
   </w:style>
+  <w:style w:type="paragraph" w:styleId="NormalWeb">
+    <w:name w:val="Normal (Web)"/>
+    <w:basedOn w:val="Normal"/>
+    <w:uiPriority w:val="99"/>
+    <w:semiHidden/>
+    <w:unhideWhenUsed/>
+    <w:rsid w:val="002E2111"/>
+    <w:pPr>
+      <w:spacing w:before="100" w:beforeAutospacing="1" w:after="100" w:afterAutospacing="1" w:line="240" w:lineRule="auto"/>
+    </w:pPr>
+    <w:rPr>
+      <w:rFonts w:ascii="Times New Roman" w:eastAsia="Times New Roman" w:hAnsi="Times New Roman" w:cs="Times New Roman"/>
+      <w:sz w:val="24"/>
+      <w:szCs w:val="24"/>
+    </w:rPr>
+  </w:style>
 </w:styles>
 </file>
 

</xml_diff>

<commit_message>
updated p3 doc with all functionalities and pictures
</commit_message>
<xml_diff>
--- a/P3_DOC.docx
+++ b/P3_DOC.docx
@@ -1730,107 +1730,687 @@
     </w:p>
     <w:p>
       <w:pPr>
-        <w:pStyle w:val="ListParagraph"/>
+        <w:spacing w:after="0" w:line="240" w:lineRule="auto"/>
+        <w:rPr>
+          <w:rFonts w:ascii="Times New Roman" w:eastAsia="Times New Roman" w:hAnsi="Times New Roman" w:cs="Times New Roman"/>
+          <w:sz w:val="24"/>
+          <w:szCs w:val="24"/>
+        </w:rPr>
+      </w:pPr>
+      <w:r>
+        <w:rPr>
+          <w:rFonts w:ascii="Arial" w:eastAsia="Times New Roman" w:hAnsi="Arial" w:cs="Arial"/>
+          <w:color w:val="000000"/>
+        </w:rPr>
+        <w:t>When creating an event, you can also specify a category by:</w:t>
+      </w:r>
+    </w:p>
+    <w:p>
+      <w:pPr>
+        <w:spacing w:after="0" w:line="240" w:lineRule="auto"/>
+        <w:rPr>
+          <w:rFonts w:ascii="Times New Roman" w:eastAsia="Times New Roman" w:hAnsi="Times New Roman" w:cs="Times New Roman"/>
+          <w:sz w:val="24"/>
+          <w:szCs w:val="24"/>
+        </w:rPr>
+      </w:pPr>
+      <w:r>
+        <w:rPr>
+          <w:rFonts w:ascii="Arial" w:eastAsia="Times New Roman" w:hAnsi="Arial" w:cs="Arial"/>
+          <w:color w:val="000000"/>
+        </w:rPr>
+        <w:t xml:space="preserve">    Creating a new category by clicking on the button add new category. </w:t>
+      </w:r>
+    </w:p>
+    <w:p>
+      <w:pPr>
+        <w:spacing w:after="0" w:line="240" w:lineRule="auto"/>
+        <w:rPr>
+          <w:rFonts w:ascii="Times New Roman" w:eastAsia="Times New Roman" w:hAnsi="Times New Roman" w:cs="Times New Roman"/>
+          <w:sz w:val="24"/>
+          <w:szCs w:val="24"/>
+        </w:rPr>
+      </w:pPr>
+    </w:p>
+    <w:p>
+      <w:pPr>
+        <w:spacing w:after="0" w:line="240" w:lineRule="auto"/>
+        <w:rPr>
+          <w:rFonts w:ascii="Times New Roman" w:eastAsia="Times New Roman" w:hAnsi="Times New Roman" w:cs="Times New Roman"/>
+          <w:sz w:val="24"/>
+          <w:szCs w:val="24"/>
+        </w:rPr>
+      </w:pPr>
+      <w:r>
+        <w:rPr>
+          <w:rFonts w:ascii="Arial" w:eastAsia="Times New Roman" w:hAnsi="Arial" w:cs="Arial"/>
+          <w:noProof/>
+          <w:color w:val="000000"/>
+        </w:rPr>
+        <w:lastRenderedPageBreak/>
+        <w:drawing>
+          <wp:inline distT="0" distB="0" distL="0" distR="0" wp14:anchorId="3DE9316D" wp14:editId="39DF960F">
+            <wp:extent cx="3365500" cy="6096000"/>
+            <wp:effectExtent l="0" t="0" r="6350" b="0"/>
+            <wp:docPr id="12" name="Picture 12" descr="https://lh4.googleusercontent.com/gypCkbEjqibsaytde8U6Ap8nPJeKtq5bommM5Q00RT_mo_Sgb8-36qzLxSMdpgHXkI9L9GgOru8adedf3ii6A86_bdWNiixRQB5KXbWT2AiDHOLtMy2x-4Q2EDInLSNiBbbZm0B3"/>
+            <wp:cNvGraphicFramePr>
+              <a:graphicFrameLocks xmlns:a="http://schemas.openxmlformats.org/drawingml/2006/main" noChangeAspect="1"/>
+            </wp:cNvGraphicFramePr>
+            <a:graphic xmlns:a="http://schemas.openxmlformats.org/drawingml/2006/main">
+              <a:graphicData uri="http://schemas.openxmlformats.org/drawingml/2006/picture">
+                <pic:pic xmlns:pic="http://schemas.openxmlformats.org/drawingml/2006/picture">
+                  <pic:nvPicPr>
+                    <pic:cNvPr id="0" name="Picture 9" descr="https://lh4.googleusercontent.com/gypCkbEjqibsaytde8U6Ap8nPJeKtq5bommM5Q00RT_mo_Sgb8-36qzLxSMdpgHXkI9L9GgOru8adedf3ii6A86_bdWNiixRQB5KXbWT2AiDHOLtMy2x-4Q2EDInLSNiBbbZm0B3"/>
+                    <pic:cNvPicPr>
+                      <a:picLocks noChangeAspect="1" noChangeArrowheads="1"/>
+                    </pic:cNvPicPr>
+                  </pic:nvPicPr>
+                  <pic:blipFill>
+                    <a:blip r:embed="rId16">
+                      <a:extLst>
+                        <a:ext uri="{28A0092B-C50C-407E-A947-70E740481C1C}">
+                          <a14:useLocalDpi xmlns:a14="http://schemas.microsoft.com/office/drawing/2010/main" val="0"/>
+                        </a:ext>
+                      </a:extLst>
+                    </a:blip>
+                    <a:srcRect/>
+                    <a:stretch>
+                      <a:fillRect/>
+                    </a:stretch>
+                  </pic:blipFill>
+                  <pic:spPr bwMode="auto">
+                    <a:xfrm>
+                      <a:off x="0" y="0"/>
+                      <a:ext cx="3365500" cy="6096000"/>
+                    </a:xfrm>
+                    <a:prstGeom prst="rect">
+                      <a:avLst/>
+                    </a:prstGeom>
+                    <a:noFill/>
+                    <a:ln>
+                      <a:noFill/>
+                    </a:ln>
+                  </pic:spPr>
+                </pic:pic>
+              </a:graphicData>
+            </a:graphic>
+          </wp:inline>
+        </w:drawing>
+      </w:r>
+    </w:p>
+    <w:p>
+      <w:pPr>
+        <w:spacing w:after="0" w:line="240" w:lineRule="auto"/>
+        <w:rPr>
+          <w:rFonts w:ascii="Times New Roman" w:eastAsia="Times New Roman" w:hAnsi="Times New Roman" w:cs="Times New Roman"/>
+          <w:sz w:val="24"/>
+          <w:szCs w:val="24"/>
+        </w:rPr>
+      </w:pPr>
+      <w:r>
+        <w:rPr>
+          <w:rFonts w:ascii="Arial" w:eastAsia="Times New Roman" w:hAnsi="Arial" w:cs="Arial"/>
+          <w:color w:val="000000"/>
+        </w:rPr>
+        <w:t>Once this is done, a new page will pop up allowing you to specify what you want your category to be. You can do so by:</w:t>
+      </w:r>
+    </w:p>
+    <w:p>
+      <w:pPr>
         <w:numPr>
           <w:ilvl w:val="0"/>
-          <w:numId w:val="1"/>
+          <w:numId w:val="12"/>
         </w:numPr>
+        <w:spacing w:after="0" w:line="240" w:lineRule="auto"/>
+        <w:textAlignment w:val="baseline"/>
+        <w:rPr>
+          <w:rFonts w:ascii="Arial" w:eastAsia="Times New Roman" w:hAnsi="Arial" w:cs="Arial"/>
+          <w:color w:val="000000"/>
+        </w:rPr>
+      </w:pPr>
+      <w:r>
+        <w:rPr>
+          <w:rFonts w:ascii="Arial" w:eastAsia="Times New Roman" w:hAnsi="Arial" w:cs="Arial"/>
+          <w:color w:val="000000"/>
+        </w:rPr>
+        <w:t xml:space="preserve">typing in a string in the category field labeled category </w:t>
+      </w:r>
+    </w:p>
+    <w:p>
+      <w:pPr>
+        <w:numPr>
+          <w:ilvl w:val="0"/>
+          <w:numId w:val="12"/>
+        </w:numPr>
+        <w:spacing w:after="0" w:line="240" w:lineRule="auto"/>
+        <w:textAlignment w:val="baseline"/>
+        <w:rPr>
+          <w:rFonts w:ascii="Arial" w:eastAsia="Times New Roman" w:hAnsi="Arial" w:cs="Arial"/>
+          <w:color w:val="000000"/>
+        </w:rPr>
+      </w:pPr>
+      <w:r>
+        <w:rPr>
+          <w:rFonts w:ascii="Arial" w:eastAsia="Times New Roman" w:hAnsi="Arial" w:cs="Arial"/>
+          <w:color w:val="000000"/>
+        </w:rPr>
+        <w:t xml:space="preserve">You can also add a color to the category </w:t>
+      </w:r>
+    </w:p>
+    <w:p>
+      <w:pPr>
+        <w:spacing w:after="0" w:line="240" w:lineRule="auto"/>
+        <w:rPr>
+          <w:rFonts w:ascii="Times New Roman" w:eastAsia="Times New Roman" w:hAnsi="Times New Roman" w:cs="Times New Roman"/>
+          <w:sz w:val="24"/>
+          <w:szCs w:val="24"/>
+        </w:rPr>
+      </w:pPr>
+      <w:r>
+        <w:rPr>
+          <w:rFonts w:ascii="Arial" w:eastAsia="Times New Roman" w:hAnsi="Arial" w:cs="Arial"/>
+          <w:noProof/>
+          <w:color w:val="000000"/>
+        </w:rPr>
+        <w:lastRenderedPageBreak/>
+        <w:drawing>
+          <wp:inline distT="0" distB="0" distL="0" distR="0" wp14:anchorId="3619EC2E" wp14:editId="77D05ACB">
+            <wp:extent cx="3124200" cy="4483100"/>
+            <wp:effectExtent l="0" t="0" r="0" b="0"/>
+            <wp:docPr id="11" name="Picture 11" descr="https://lh6.googleusercontent.com/k_kJhH_h8YtESaZ0ZDbWA2JMQ5GtuqqZ6qS4Q3LB7UrXAx1WWdPCJtlEvbUhjMh1XqBwLbdREsJUnjaSk8b76NO5mMwZvBTh4avzE3TTqF-E41Ez4Xk1kboH607EbHIVl2JvidPy"/>
+            <wp:cNvGraphicFramePr>
+              <a:graphicFrameLocks xmlns:a="http://schemas.openxmlformats.org/drawingml/2006/main" noChangeAspect="1"/>
+            </wp:cNvGraphicFramePr>
+            <a:graphic xmlns:a="http://schemas.openxmlformats.org/drawingml/2006/main">
+              <a:graphicData uri="http://schemas.openxmlformats.org/drawingml/2006/picture">
+                <pic:pic xmlns:pic="http://schemas.openxmlformats.org/drawingml/2006/picture">
+                  <pic:nvPicPr>
+                    <pic:cNvPr id="0" name="Picture 10" descr="https://lh6.googleusercontent.com/k_kJhH_h8YtESaZ0ZDbWA2JMQ5GtuqqZ6qS4Q3LB7UrXAx1WWdPCJtlEvbUhjMh1XqBwLbdREsJUnjaSk8b76NO5mMwZvBTh4avzE3TTqF-E41Ez4Xk1kboH607EbHIVl2JvidPy"/>
+                    <pic:cNvPicPr>
+                      <a:picLocks noChangeAspect="1" noChangeArrowheads="1"/>
+                    </pic:cNvPicPr>
+                  </pic:nvPicPr>
+                  <pic:blipFill>
+                    <a:blip r:embed="rId17">
+                      <a:extLst>
+                        <a:ext uri="{28A0092B-C50C-407E-A947-70E740481C1C}">
+                          <a14:useLocalDpi xmlns:a14="http://schemas.microsoft.com/office/drawing/2010/main" val="0"/>
+                        </a:ext>
+                      </a:extLst>
+                    </a:blip>
+                    <a:srcRect/>
+                    <a:stretch>
+                      <a:fillRect/>
+                    </a:stretch>
+                  </pic:blipFill>
+                  <pic:spPr bwMode="auto">
+                    <a:xfrm>
+                      <a:off x="0" y="0"/>
+                      <a:ext cx="3124200" cy="4483100"/>
+                    </a:xfrm>
+                    <a:prstGeom prst="rect">
+                      <a:avLst/>
+                    </a:prstGeom>
+                    <a:noFill/>
+                    <a:ln>
+                      <a:noFill/>
+                    </a:ln>
+                  </pic:spPr>
+                </pic:pic>
+              </a:graphicData>
+            </a:graphic>
+          </wp:inline>
+        </w:drawing>
+      </w:r>
+    </w:p>
+    <w:p>
+      <w:pPr>
+        <w:spacing w:after="240" w:line="240" w:lineRule="auto"/>
+        <w:rPr>
+          <w:rFonts w:ascii="Times New Roman" w:eastAsia="Times New Roman" w:hAnsi="Times New Roman" w:cs="Times New Roman"/>
+          <w:sz w:val="24"/>
+          <w:szCs w:val="24"/>
+        </w:rPr>
+      </w:pPr>
+    </w:p>
+    <w:p>
+      <w:pPr>
+        <w:spacing w:after="0" w:line="240" w:lineRule="auto"/>
+        <w:rPr>
+          <w:rFonts w:ascii="Times New Roman" w:eastAsia="Times New Roman" w:hAnsi="Times New Roman" w:cs="Times New Roman"/>
+          <w:sz w:val="24"/>
+          <w:szCs w:val="24"/>
+        </w:rPr>
+      </w:pPr>
+      <w:r>
+        <w:rPr>
+          <w:rFonts w:ascii="Arial" w:eastAsia="Times New Roman" w:hAnsi="Arial" w:cs="Arial"/>
+          <w:color w:val="000000"/>
+        </w:rPr>
+        <w:t>To switch to agenda view, follow these steps:</w:t>
+      </w:r>
+    </w:p>
+    <w:p>
+      <w:pPr>
+        <w:numPr>
+          <w:ilvl w:val="0"/>
+          <w:numId w:val="13"/>
+        </w:numPr>
+        <w:spacing w:after="0" w:line="240" w:lineRule="auto"/>
+        <w:textAlignment w:val="baseline"/>
+        <w:rPr>
+          <w:rFonts w:ascii="Arial" w:eastAsia="Times New Roman" w:hAnsi="Arial" w:cs="Arial"/>
+          <w:color w:val="000000"/>
+        </w:rPr>
+      </w:pPr>
+      <w:r>
+        <w:rPr>
+          <w:rFonts w:ascii="Arial" w:eastAsia="Times New Roman" w:hAnsi="Arial" w:cs="Arial"/>
+          <w:color w:val="000000"/>
+        </w:rPr>
+        <w:t xml:space="preserve">simply open the toolbar on the left side of the emulator screen </w:t>
+      </w:r>
+    </w:p>
+    <w:p>
+      <w:pPr>
+        <w:numPr>
+          <w:ilvl w:val="0"/>
+          <w:numId w:val="13"/>
+        </w:numPr>
+        <w:spacing w:after="0" w:line="240" w:lineRule="auto"/>
+        <w:textAlignment w:val="baseline"/>
+        <w:rPr>
+          <w:rFonts w:ascii="Arial" w:eastAsia="Times New Roman" w:hAnsi="Arial" w:cs="Arial"/>
+          <w:color w:val="000000"/>
+        </w:rPr>
+      </w:pPr>
+      <w:r>
+        <w:rPr>
+          <w:rFonts w:ascii="Arial" w:eastAsia="Times New Roman" w:hAnsi="Arial" w:cs="Arial"/>
+          <w:color w:val="000000"/>
+        </w:rPr>
+        <w:t xml:space="preserve">select the field labeled agenda view. </w:t>
+      </w:r>
+    </w:p>
+    <w:p>
+      <w:pPr>
+        <w:numPr>
+          <w:ilvl w:val="0"/>
+          <w:numId w:val="13"/>
+        </w:numPr>
+        <w:spacing w:after="0" w:line="240" w:lineRule="auto"/>
+        <w:textAlignment w:val="baseline"/>
+        <w:rPr>
+          <w:rFonts w:ascii="Arial" w:eastAsia="Times New Roman" w:hAnsi="Arial" w:cs="Arial"/>
+          <w:color w:val="000000"/>
+        </w:rPr>
+      </w:pPr>
+      <w:r>
+        <w:rPr>
+          <w:rFonts w:ascii="Arial" w:eastAsia="Times New Roman" w:hAnsi="Arial" w:cs="Arial"/>
+          <w:color w:val="000000"/>
+        </w:rPr>
+        <w:t>Agenda view will display all events in a list.</w:t>
+      </w:r>
+    </w:p>
+    <w:p>
+      <w:pPr>
+        <w:spacing w:after="0" w:line="240" w:lineRule="auto"/>
+        <w:rPr>
+          <w:rFonts w:ascii="Times New Roman" w:eastAsia="Times New Roman" w:hAnsi="Times New Roman" w:cs="Times New Roman"/>
+          <w:sz w:val="24"/>
+          <w:szCs w:val="24"/>
+        </w:rPr>
+      </w:pPr>
+      <w:r>
+        <w:rPr>
+          <w:rFonts w:ascii="Arial" w:eastAsia="Times New Roman" w:hAnsi="Arial" w:cs="Arial"/>
+          <w:noProof/>
+          <w:color w:val="000000"/>
+        </w:rPr>
+        <w:lastRenderedPageBreak/>
+        <w:drawing>
+          <wp:inline distT="0" distB="0" distL="0" distR="0" wp14:anchorId="1B86626D" wp14:editId="37DA2A4C">
+            <wp:extent cx="2946400" cy="4394200"/>
+            <wp:effectExtent l="0" t="0" r="6350" b="6350"/>
+            <wp:docPr id="10" name="Picture 10" descr="https://lh4.googleusercontent.com/Vg8RFcMZNRui8ejluNihE0jvjmCPvhNPsa5p8w9APr-C1-_quuLaDrCSa0I0C7_TbStkktMhZX9e1OkvePWzTHiTRiqs0YjM1fOi_V9QOY1rYsQEksOYR8PYTe4TnJkxOoQVQJtZ"/>
+            <wp:cNvGraphicFramePr>
+              <a:graphicFrameLocks xmlns:a="http://schemas.openxmlformats.org/drawingml/2006/main" noChangeAspect="1"/>
+            </wp:cNvGraphicFramePr>
+            <a:graphic xmlns:a="http://schemas.openxmlformats.org/drawingml/2006/main">
+              <a:graphicData uri="http://schemas.openxmlformats.org/drawingml/2006/picture">
+                <pic:pic xmlns:pic="http://schemas.openxmlformats.org/drawingml/2006/picture">
+                  <pic:nvPicPr>
+                    <pic:cNvPr id="0" name="Picture 11" descr="https://lh4.googleusercontent.com/Vg8RFcMZNRui8ejluNihE0jvjmCPvhNPsa5p8w9APr-C1-_quuLaDrCSa0I0C7_TbStkktMhZX9e1OkvePWzTHiTRiqs0YjM1fOi_V9QOY1rYsQEksOYR8PYTe4TnJkxOoQVQJtZ"/>
+                    <pic:cNvPicPr>
+                      <a:picLocks noChangeAspect="1" noChangeArrowheads="1"/>
+                    </pic:cNvPicPr>
+                  </pic:nvPicPr>
+                  <pic:blipFill>
+                    <a:blip r:embed="rId18">
+                      <a:extLst>
+                        <a:ext uri="{28A0092B-C50C-407E-A947-70E740481C1C}">
+                          <a14:useLocalDpi xmlns:a14="http://schemas.microsoft.com/office/drawing/2010/main" val="0"/>
+                        </a:ext>
+                      </a:extLst>
+                    </a:blip>
+                    <a:srcRect/>
+                    <a:stretch>
+                      <a:fillRect/>
+                    </a:stretch>
+                  </pic:blipFill>
+                  <pic:spPr bwMode="auto">
+                    <a:xfrm>
+                      <a:off x="0" y="0"/>
+                      <a:ext cx="2946400" cy="4394200"/>
+                    </a:xfrm>
+                    <a:prstGeom prst="rect">
+                      <a:avLst/>
+                    </a:prstGeom>
+                    <a:noFill/>
+                    <a:ln>
+                      <a:noFill/>
+                    </a:ln>
+                  </pic:spPr>
+                </pic:pic>
+              </a:graphicData>
+            </a:graphic>
+          </wp:inline>
+        </w:drawing>
+      </w:r>
+    </w:p>
+    <w:p>
+      <w:pPr>
+        <w:spacing w:after="0" w:line="240" w:lineRule="auto"/>
+        <w:rPr>
+          <w:rFonts w:ascii="Times New Roman" w:eastAsia="Times New Roman" w:hAnsi="Times New Roman" w:cs="Times New Roman"/>
+          <w:sz w:val="24"/>
+          <w:szCs w:val="24"/>
+        </w:rPr>
+      </w:pPr>
+    </w:p>
+    <w:p>
+      <w:pPr>
+        <w:spacing w:after="0" w:line="240" w:lineRule="auto"/>
+        <w:rPr>
+          <w:rFonts w:ascii="Times New Roman" w:eastAsia="Times New Roman" w:hAnsi="Times New Roman" w:cs="Times New Roman"/>
+          <w:sz w:val="24"/>
+          <w:szCs w:val="24"/>
+        </w:rPr>
+      </w:pPr>
+      <w:r>
+        <w:rPr>
+          <w:rFonts w:ascii="Arial" w:eastAsia="Times New Roman" w:hAnsi="Arial" w:cs="Arial"/>
+          <w:color w:val="000000"/>
+        </w:rPr>
+        <w:t>To delete an event, follow these steps:</w:t>
+      </w:r>
+    </w:p>
+    <w:p>
+      <w:pPr>
+        <w:numPr>
+          <w:ilvl w:val="0"/>
+          <w:numId w:val="14"/>
+        </w:numPr>
+        <w:spacing w:after="0" w:line="240" w:lineRule="auto"/>
+        <w:textAlignment w:val="baseline"/>
+        <w:rPr>
+          <w:rFonts w:ascii="Arial" w:eastAsia="Times New Roman" w:hAnsi="Arial" w:cs="Arial"/>
+          <w:color w:val="000000"/>
+        </w:rPr>
+      </w:pPr>
+      <w:r>
+        <w:rPr>
+          <w:rFonts w:ascii="Arial" w:eastAsia="Times New Roman" w:hAnsi="Arial" w:cs="Arial"/>
+          <w:color w:val="000000"/>
+        </w:rPr>
+        <w:t>click on an event within day view, week view, or agenda view.</w:t>
+      </w:r>
+    </w:p>
+    <w:p>
+      <w:pPr>
+        <w:numPr>
+          <w:ilvl w:val="0"/>
+          <w:numId w:val="14"/>
+        </w:numPr>
+        <w:spacing w:after="0" w:line="240" w:lineRule="auto"/>
+        <w:textAlignment w:val="baseline"/>
+        <w:rPr>
+          <w:rFonts w:ascii="Arial" w:eastAsia="Times New Roman" w:hAnsi="Arial" w:cs="Arial"/>
+          <w:color w:val="000000"/>
+        </w:rPr>
+      </w:pPr>
+      <w:r>
+        <w:rPr>
+          <w:rFonts w:ascii="Arial" w:eastAsia="Times New Roman" w:hAnsi="Arial" w:cs="Arial"/>
+          <w:color w:val="000000"/>
+        </w:rPr>
+        <w:t>This will bring up an edit event page.</w:t>
+      </w:r>
+    </w:p>
+    <w:p>
+      <w:pPr>
+        <w:numPr>
+          <w:ilvl w:val="0"/>
+          <w:numId w:val="14"/>
+        </w:numPr>
+        <w:spacing w:after="0" w:line="240" w:lineRule="auto"/>
+        <w:textAlignment w:val="baseline"/>
+        <w:rPr>
+          <w:rFonts w:ascii="Arial" w:eastAsia="Times New Roman" w:hAnsi="Arial" w:cs="Arial"/>
+          <w:color w:val="000000"/>
+        </w:rPr>
+      </w:pPr>
+      <w:r>
+        <w:rPr>
+          <w:rFonts w:ascii="Arial" w:eastAsia="Times New Roman" w:hAnsi="Arial" w:cs="Arial"/>
+          <w:color w:val="000000"/>
+        </w:rPr>
+        <w:t xml:space="preserve">On the bottom right corner, press the delete event to remove the event from the database. </w:t>
+      </w:r>
+    </w:p>
+    <w:p>
+      <w:pPr>
+        <w:numPr>
+          <w:ilvl w:val="0"/>
+          <w:numId w:val="14"/>
+        </w:numPr>
+        <w:spacing w:after="0" w:line="240" w:lineRule="auto"/>
+        <w:textAlignment w:val="baseline"/>
+        <w:rPr>
+          <w:rFonts w:ascii="Arial" w:eastAsia="Times New Roman" w:hAnsi="Arial" w:cs="Arial"/>
+          <w:color w:val="000000"/>
+        </w:rPr>
+      </w:pPr>
+      <w:r>
+        <w:rPr>
+          <w:rFonts w:ascii="Arial" w:eastAsia="Times New Roman" w:hAnsi="Arial" w:cs="Arial"/>
+          <w:color w:val="000000"/>
+        </w:rPr>
+        <w:t xml:space="preserve">On app close, the database file will be written over and the event will be removed permanently. </w:t>
+      </w:r>
+    </w:p>
+    <w:p>
+      <w:pPr>
+        <w:spacing w:after="0" w:line="240" w:lineRule="auto"/>
+        <w:rPr>
+          <w:rFonts w:ascii="Times New Roman" w:eastAsia="Times New Roman" w:hAnsi="Times New Roman" w:cs="Times New Roman"/>
+          <w:sz w:val="24"/>
+          <w:szCs w:val="24"/>
+        </w:rPr>
+      </w:pPr>
+      <w:r>
+        <w:rPr>
+          <w:rFonts w:ascii="Arial" w:eastAsia="Times New Roman" w:hAnsi="Arial" w:cs="Arial"/>
+          <w:noProof/>
+          <w:color w:val="000000"/>
+        </w:rPr>
+        <w:lastRenderedPageBreak/>
+        <w:drawing>
+          <wp:inline distT="0" distB="0" distL="0" distR="0" wp14:anchorId="0D7AAE8A" wp14:editId="2461041C">
+            <wp:extent cx="3149600" cy="4286250"/>
+            <wp:effectExtent l="0" t="0" r="0" b="0"/>
+            <wp:docPr id="9" name="Picture 9" descr="https://lh4.googleusercontent.com/hfhoOUrNiVwUlify4gT2n_8QgYRB3UqgrKJK3zyHuISy9PQsnHOiNPc5zTJHxmbCz65OKC1We7mbeGv7nSORgW527eYJOPzeeG7s6-OBBXtlGPFWidCFszRx7droRDgYXYMM951-"/>
+            <wp:cNvGraphicFramePr>
+              <a:graphicFrameLocks xmlns:a="http://schemas.openxmlformats.org/drawingml/2006/main" noChangeAspect="1"/>
+            </wp:cNvGraphicFramePr>
+            <a:graphic xmlns:a="http://schemas.openxmlformats.org/drawingml/2006/main">
+              <a:graphicData uri="http://schemas.openxmlformats.org/drawingml/2006/picture">
+                <pic:pic xmlns:pic="http://schemas.openxmlformats.org/drawingml/2006/picture">
+                  <pic:nvPicPr>
+                    <pic:cNvPr id="0" name="Picture 12" descr="https://lh4.googleusercontent.com/hfhoOUrNiVwUlify4gT2n_8QgYRB3UqgrKJK3zyHuISy9PQsnHOiNPc5zTJHxmbCz65OKC1We7mbeGv7nSORgW527eYJOPzeeG7s6-OBBXtlGPFWidCFszRx7droRDgYXYMM951-"/>
+                    <pic:cNvPicPr>
+                      <a:picLocks noChangeAspect="1" noChangeArrowheads="1"/>
+                    </pic:cNvPicPr>
+                  </pic:nvPicPr>
+                  <pic:blipFill>
+                    <a:blip r:embed="rId19">
+                      <a:extLst>
+                        <a:ext uri="{28A0092B-C50C-407E-A947-70E740481C1C}">
+                          <a14:useLocalDpi xmlns:a14="http://schemas.microsoft.com/office/drawing/2010/main" val="0"/>
+                        </a:ext>
+                      </a:extLst>
+                    </a:blip>
+                    <a:srcRect/>
+                    <a:stretch>
+                      <a:fillRect/>
+                    </a:stretch>
+                  </pic:blipFill>
+                  <pic:spPr bwMode="auto">
+                    <a:xfrm>
+                      <a:off x="0" y="0"/>
+                      <a:ext cx="3149600" cy="4286250"/>
+                    </a:xfrm>
+                    <a:prstGeom prst="rect">
+                      <a:avLst/>
+                    </a:prstGeom>
+                    <a:noFill/>
+                    <a:ln>
+                      <a:noFill/>
+                    </a:ln>
+                  </pic:spPr>
+                </pic:pic>
+              </a:graphicData>
+            </a:graphic>
+          </wp:inline>
+        </w:drawing>
+      </w:r>
+    </w:p>
+    <w:p>
+      <w:pPr>
+        <w:spacing w:after="0" w:line="240" w:lineRule="auto"/>
+        <w:rPr>
+          <w:rFonts w:ascii="Times New Roman" w:eastAsia="Times New Roman" w:hAnsi="Times New Roman" w:cs="Times New Roman"/>
+          <w:sz w:val="24"/>
+          <w:szCs w:val="24"/>
+        </w:rPr>
+      </w:pPr>
+    </w:p>
+    <w:p>
+      <w:pPr>
+        <w:spacing w:after="0" w:line="240" w:lineRule="auto"/>
+        <w:rPr>
+          <w:rFonts w:ascii="Times New Roman" w:eastAsia="Times New Roman" w:hAnsi="Times New Roman" w:cs="Times New Roman"/>
+          <w:sz w:val="24"/>
+          <w:szCs w:val="24"/>
+        </w:rPr>
+      </w:pPr>
+      <w:r>
+        <w:rPr>
+          <w:rFonts w:ascii="Arial" w:eastAsia="Times New Roman" w:hAnsi="Arial" w:cs="Arial"/>
+          <w:color w:val="000000"/>
+        </w:rPr>
+        <w:t>To edit an event, follow these steps:</w:t>
+      </w:r>
+    </w:p>
+    <w:p>
+      <w:pPr>
+        <w:numPr>
+          <w:ilvl w:val="0"/>
+          <w:numId w:val="15"/>
+        </w:numPr>
+        <w:spacing w:after="0" w:line="240" w:lineRule="auto"/>
+        <w:textAlignment w:val="baseline"/>
+        <w:rPr>
+          <w:rFonts w:ascii="Arial" w:eastAsia="Times New Roman" w:hAnsi="Arial" w:cs="Arial"/>
+          <w:color w:val="000000"/>
+        </w:rPr>
+      </w:pPr>
+      <w:r>
+        <w:rPr>
+          <w:rFonts w:ascii="Arial" w:eastAsia="Times New Roman" w:hAnsi="Arial" w:cs="Arial"/>
+          <w:color w:val="000000"/>
+        </w:rPr>
+        <w:t>Click on the event in the calendar view, such as on Month view, week view, agenda view or daily view.</w:t>
+      </w:r>
+    </w:p>
+    <w:p>
+      <w:pPr>
+        <w:numPr>
+          <w:ilvl w:val="0"/>
+          <w:numId w:val="15"/>
+        </w:numPr>
+        <w:spacing w:after="0" w:line="240" w:lineRule="auto"/>
+        <w:textAlignment w:val="baseline"/>
+        <w:rPr>
+          <w:rFonts w:ascii="Arial" w:eastAsia="Times New Roman" w:hAnsi="Arial" w:cs="Arial"/>
+          <w:color w:val="000000"/>
+        </w:rPr>
+      </w:pPr>
+      <w:r>
+        <w:rPr>
+          <w:rFonts w:ascii="Arial" w:eastAsia="Times New Roman" w:hAnsi="Arial" w:cs="Arial"/>
+          <w:color w:val="000000"/>
+        </w:rPr>
+        <w:t xml:space="preserve">Once you click on the event, the event page for that event will pop up </w:t>
+      </w:r>
+    </w:p>
+    <w:p>
+      <w:pPr>
+        <w:numPr>
+          <w:ilvl w:val="0"/>
+          <w:numId w:val="15"/>
+        </w:numPr>
+        <w:spacing w:after="0" w:line="240" w:lineRule="auto"/>
+        <w:textAlignment w:val="baseline"/>
+        <w:rPr>
+          <w:rFonts w:ascii="Arial" w:eastAsia="Times New Roman" w:hAnsi="Arial" w:cs="Arial"/>
+          <w:color w:val="000000"/>
+        </w:rPr>
+      </w:pPr>
+      <w:r>
+        <w:rPr>
+          <w:rFonts w:ascii="Arial" w:eastAsia="Times New Roman" w:hAnsi="Arial" w:cs="Arial"/>
+          <w:color w:val="000000"/>
+        </w:rPr>
+        <w:t>you can now edit the fields you wish by deleting the current entry and typing in new values.</w:t>
+      </w:r>
+    </w:p>
+    <w:p>
+      <w:pPr>
+        <w:numPr>
+          <w:ilvl w:val="0"/>
+          <w:numId w:val="15"/>
+        </w:numPr>
+        <w:spacing w:after="0" w:line="240" w:lineRule="auto"/>
+        <w:textAlignment w:val="baseline"/>
+        <w:rPr>
+          <w:rFonts w:ascii="Arial" w:eastAsia="Times New Roman" w:hAnsi="Arial" w:cs="Arial"/>
+          <w:color w:val="000000"/>
+        </w:rPr>
+      </w:pPr>
+      <w:r>
+        <w:rPr>
+          <w:rFonts w:ascii="Arial" w:eastAsia="Times New Roman" w:hAnsi="Arial" w:cs="Arial"/>
+          <w:color w:val="000000"/>
+        </w:rPr>
+        <w:t xml:space="preserve">Click on the Save Event button to save your changes </w:t>
+      </w:r>
+    </w:p>
+    <w:p>
+      <w:pPr>
         <w:rPr>
           <w:rFonts w:ascii="Times New Roman" w:hAnsi="Times New Roman" w:cs="Times New Roman"/>
-          <w:b/>
-          <w:sz w:val="24"/>
-          <w:szCs w:val="24"/>
-        </w:rPr>
-      </w:pPr>
-      <w:r>
-        <w:rPr>
-          <w:rFonts w:ascii="Times New Roman" w:hAnsi="Times New Roman" w:cs="Times New Roman"/>
-          <w:b/>
-          <w:sz w:val="24"/>
-          <w:szCs w:val="24"/>
-        </w:rPr>
-        <w:t>How to switch from any view to Agenda View</w:t>
-      </w:r>
-    </w:p>
-    <w:p>
-      <w:pPr>
-        <w:pStyle w:val="ListParagraph"/>
-        <w:numPr>
-          <w:ilvl w:val="1"/>
-          <w:numId w:val="1"/>
-        </w:numPr>
-        <w:rPr>
-          <w:rFonts w:ascii="Times New Roman" w:hAnsi="Times New Roman" w:cs="Times New Roman"/>
-          <w:b/>
-          <w:sz w:val="24"/>
-          <w:szCs w:val="24"/>
-        </w:rPr>
-      </w:pPr>
-      <w:r>
-        <w:rPr>
-          <w:rFonts w:ascii="Times New Roman" w:eastAsia="Times New Roman" w:hAnsi="Times New Roman" w:cs="Times New Roman"/>
-          <w:color w:val="000000"/>
-          <w:sz w:val="24"/>
-          <w:szCs w:val="24"/>
-        </w:rPr>
-        <w:t xml:space="preserve">simply open the toolbar on the left side of the emulator screen </w:t>
-      </w:r>
-    </w:p>
-    <w:p>
-      <w:pPr>
-        <w:pStyle w:val="ListParagraph"/>
-        <w:numPr>
-          <w:ilvl w:val="1"/>
-          <w:numId w:val="1"/>
-        </w:numPr>
-        <w:rPr>
-          <w:rFonts w:ascii="Times New Roman" w:hAnsi="Times New Roman" w:cs="Times New Roman"/>
-          <w:b/>
-          <w:sz w:val="24"/>
-          <w:szCs w:val="24"/>
-        </w:rPr>
-      </w:pPr>
-      <w:r>
-        <w:rPr>
-          <w:rFonts w:ascii="Times New Roman" w:eastAsia="Times New Roman" w:hAnsi="Times New Roman" w:cs="Times New Roman"/>
-          <w:color w:val="000000"/>
-          <w:sz w:val="24"/>
-          <w:szCs w:val="24"/>
-        </w:rPr>
-        <w:t xml:space="preserve">select the field labeled agenda view. </w:t>
-      </w:r>
-    </w:p>
-    <w:p>
-      <w:pPr>
-        <w:pStyle w:val="ListParagraph"/>
-        <w:numPr>
-          <w:ilvl w:val="1"/>
-          <w:numId w:val="1"/>
-        </w:numPr>
-        <w:rPr>
-          <w:rFonts w:ascii="Times New Roman" w:hAnsi="Times New Roman" w:cs="Times New Roman"/>
-          <w:b/>
-          <w:sz w:val="24"/>
-          <w:szCs w:val="24"/>
-        </w:rPr>
-      </w:pPr>
-      <w:r>
-        <w:rPr>
-          <w:rFonts w:ascii="Times New Roman" w:eastAsia="Times New Roman" w:hAnsi="Times New Roman" w:cs="Times New Roman"/>
-          <w:color w:val="000000"/>
-          <w:sz w:val="24"/>
-          <w:szCs w:val="24"/>
-        </w:rPr>
-        <w:t>Agenda view will display all events in a list.</w:t>
-      </w:r>
-    </w:p>
-    <w:p>
-      <w:pPr>
-        <w:pStyle w:val="ListParagraph"/>
-        <w:ind w:left="1080"/>
-        <w:rPr>
-          <w:rFonts w:ascii="Times New Roman" w:hAnsi="Times New Roman"/>
-          <w:b/>
           <w:sz w:val="24"/>
           <w:szCs w:val="24"/>
         </w:rPr>
@@ -1872,7 +2452,7 @@
                     </pic:cNvPicPr>
                   </pic:nvPicPr>
                   <pic:blipFill>
-                    <a:blip r:embed="rId16" cstate="print">
+                    <a:blip r:embed="rId20" cstate="print">
                       <a:extLst>
                         <a:ext uri="{28A0092B-C50C-407E-A947-70E740481C1C}">
                           <a14:useLocalDpi xmlns:a14="http://schemas.microsoft.com/office/drawing/2010/main" val="0"/>
@@ -2016,7 +2596,7 @@
                     </pic:cNvPicPr>
                   </pic:nvPicPr>
                   <pic:blipFill>
-                    <a:blip r:embed="rId17">
+                    <a:blip r:embed="rId16">
                       <a:extLst>
                         <a:ext uri="{28A0092B-C50C-407E-A947-70E740481C1C}">
                           <a14:useLocalDpi xmlns:a14="http://schemas.microsoft.com/office/drawing/2010/main" val="0"/>
@@ -2149,7 +2729,7 @@
                     </pic:cNvPicPr>
                   </pic:nvPicPr>
                   <pic:blipFill>
-                    <a:blip r:embed="rId18">
+                    <a:blip r:embed="rId17">
                       <a:extLst>
                         <a:ext uri="{28A0092B-C50C-407E-A947-70E740481C1C}">
                           <a14:useLocalDpi xmlns:a14="http://schemas.microsoft.com/office/drawing/2010/main" val="0"/>
@@ -2353,8 +2933,6 @@
         </w:rPr>
         <w:t>How to Delete an Event</w:t>
       </w:r>
-      <w:bookmarkStart w:id="0" w:name="_GoBack"/>
-      <w:bookmarkEnd w:id="0"/>
     </w:p>
     <w:p>
       <w:pPr>
@@ -2580,6 +3158,8 @@
           <w:szCs w:val="24"/>
         </w:rPr>
       </w:pPr>
+      <w:bookmarkStart w:id="0" w:name="_GoBack"/>
+      <w:bookmarkEnd w:id="0"/>
     </w:p>
     <w:sectPr>
       <w:pgSz w:w="12240" w:h="15840"/>
@@ -2707,6 +3287,119 @@
     </w:lvl>
   </w:abstractNum>
   <w:abstractNum w:abstractNumId="1" w15:restartNumberingAfterBreak="0">
+    <w:nsid w:val="0FFC6860"/>
+    <w:multiLevelType w:val="multilevel"/>
+    <w:tmpl w:val="F8CE83DE"/>
+    <w:lvl w:ilvl="0">
+      <w:start w:val="1"/>
+      <w:numFmt w:val="decimal"/>
+      <w:lvlText w:val="%1."/>
+      <w:lvlJc w:val="left"/>
+      <w:pPr>
+        <w:tabs>
+          <w:tab w:val="num" w:pos="720"/>
+        </w:tabs>
+        <w:ind w:left="720" w:hanging="360"/>
+      </w:pPr>
+    </w:lvl>
+    <w:lvl w:ilvl="1" w:tentative="1">
+      <w:start w:val="1"/>
+      <w:numFmt w:val="decimal"/>
+      <w:lvlText w:val="%2."/>
+      <w:lvlJc w:val="left"/>
+      <w:pPr>
+        <w:tabs>
+          <w:tab w:val="num" w:pos="1440"/>
+        </w:tabs>
+        <w:ind w:left="1440" w:hanging="360"/>
+      </w:pPr>
+    </w:lvl>
+    <w:lvl w:ilvl="2" w:tentative="1">
+      <w:start w:val="1"/>
+      <w:numFmt w:val="decimal"/>
+      <w:lvlText w:val="%3."/>
+      <w:lvlJc w:val="left"/>
+      <w:pPr>
+        <w:tabs>
+          <w:tab w:val="num" w:pos="2160"/>
+        </w:tabs>
+        <w:ind w:left="2160" w:hanging="360"/>
+      </w:pPr>
+    </w:lvl>
+    <w:lvl w:ilvl="3" w:tentative="1">
+      <w:start w:val="1"/>
+      <w:numFmt w:val="decimal"/>
+      <w:lvlText w:val="%4."/>
+      <w:lvlJc w:val="left"/>
+      <w:pPr>
+        <w:tabs>
+          <w:tab w:val="num" w:pos="2880"/>
+        </w:tabs>
+        <w:ind w:left="2880" w:hanging="360"/>
+      </w:pPr>
+    </w:lvl>
+    <w:lvl w:ilvl="4" w:tentative="1">
+      <w:start w:val="1"/>
+      <w:numFmt w:val="decimal"/>
+      <w:lvlText w:val="%5."/>
+      <w:lvlJc w:val="left"/>
+      <w:pPr>
+        <w:tabs>
+          <w:tab w:val="num" w:pos="3600"/>
+        </w:tabs>
+        <w:ind w:left="3600" w:hanging="360"/>
+      </w:pPr>
+    </w:lvl>
+    <w:lvl w:ilvl="5" w:tentative="1">
+      <w:start w:val="1"/>
+      <w:numFmt w:val="decimal"/>
+      <w:lvlText w:val="%6."/>
+      <w:lvlJc w:val="left"/>
+      <w:pPr>
+        <w:tabs>
+          <w:tab w:val="num" w:pos="4320"/>
+        </w:tabs>
+        <w:ind w:left="4320" w:hanging="360"/>
+      </w:pPr>
+    </w:lvl>
+    <w:lvl w:ilvl="6" w:tentative="1">
+      <w:start w:val="1"/>
+      <w:numFmt w:val="decimal"/>
+      <w:lvlText w:val="%7."/>
+      <w:lvlJc w:val="left"/>
+      <w:pPr>
+        <w:tabs>
+          <w:tab w:val="num" w:pos="5040"/>
+        </w:tabs>
+        <w:ind w:left="5040" w:hanging="360"/>
+      </w:pPr>
+    </w:lvl>
+    <w:lvl w:ilvl="7" w:tentative="1">
+      <w:start w:val="1"/>
+      <w:numFmt w:val="decimal"/>
+      <w:lvlText w:val="%8."/>
+      <w:lvlJc w:val="left"/>
+      <w:pPr>
+        <w:tabs>
+          <w:tab w:val="num" w:pos="5760"/>
+        </w:tabs>
+        <w:ind w:left="5760" w:hanging="360"/>
+      </w:pPr>
+    </w:lvl>
+    <w:lvl w:ilvl="8" w:tentative="1">
+      <w:start w:val="1"/>
+      <w:numFmt w:val="decimal"/>
+      <w:lvlText w:val="%9."/>
+      <w:lvlJc w:val="left"/>
+      <w:pPr>
+        <w:tabs>
+          <w:tab w:val="num" w:pos="6480"/>
+        </w:tabs>
+        <w:ind w:left="6480" w:hanging="360"/>
+      </w:pPr>
+    </w:lvl>
+  </w:abstractNum>
+  <w:abstractNum w:abstractNumId="2" w15:restartNumberingAfterBreak="0">
     <w:nsid w:val="14BC13A6"/>
     <w:multiLevelType w:val="multilevel"/>
     <w:tmpl w:val="1CA65B64"/>
@@ -2819,7 +3512,7 @@
       </w:pPr>
     </w:lvl>
   </w:abstractNum>
-  <w:abstractNum w:abstractNumId="2" w15:restartNumberingAfterBreak="0">
+  <w:abstractNum w:abstractNumId="3" w15:restartNumberingAfterBreak="0">
     <w:nsid w:val="17B2394E"/>
     <w:multiLevelType w:val="multilevel"/>
     <w:tmpl w:val="286C3388"/>
@@ -2932,7 +3625,7 @@
       </w:pPr>
     </w:lvl>
   </w:abstractNum>
-  <w:abstractNum w:abstractNumId="3" w15:restartNumberingAfterBreak="0">
+  <w:abstractNum w:abstractNumId="4" w15:restartNumberingAfterBreak="0">
     <w:nsid w:val="1CF87CC2"/>
     <w:multiLevelType w:val="multilevel"/>
     <w:tmpl w:val="EF623024"/>
@@ -3045,7 +3738,7 @@
       </w:pPr>
     </w:lvl>
   </w:abstractNum>
-  <w:abstractNum w:abstractNumId="4" w15:restartNumberingAfterBreak="0">
+  <w:abstractNum w:abstractNumId="5" w15:restartNumberingAfterBreak="0">
     <w:nsid w:val="1FEF5B6D"/>
     <w:multiLevelType w:val="multilevel"/>
     <w:tmpl w:val="388800AC"/>
@@ -3158,7 +3851,233 @@
       </w:pPr>
     </w:lvl>
   </w:abstractNum>
-  <w:abstractNum w:abstractNumId="5" w15:restartNumberingAfterBreak="0">
+  <w:abstractNum w:abstractNumId="6" w15:restartNumberingAfterBreak="0">
+    <w:nsid w:val="20D670C4"/>
+    <w:multiLevelType w:val="multilevel"/>
+    <w:tmpl w:val="E16475E2"/>
+    <w:lvl w:ilvl="0">
+      <w:start w:val="1"/>
+      <w:numFmt w:val="decimal"/>
+      <w:lvlText w:val="%1."/>
+      <w:lvlJc w:val="left"/>
+      <w:pPr>
+        <w:tabs>
+          <w:tab w:val="num" w:pos="720"/>
+        </w:tabs>
+        <w:ind w:left="720" w:hanging="360"/>
+      </w:pPr>
+    </w:lvl>
+    <w:lvl w:ilvl="1" w:tentative="1">
+      <w:start w:val="1"/>
+      <w:numFmt w:val="decimal"/>
+      <w:lvlText w:val="%2."/>
+      <w:lvlJc w:val="left"/>
+      <w:pPr>
+        <w:tabs>
+          <w:tab w:val="num" w:pos="1440"/>
+        </w:tabs>
+        <w:ind w:left="1440" w:hanging="360"/>
+      </w:pPr>
+    </w:lvl>
+    <w:lvl w:ilvl="2" w:tentative="1">
+      <w:start w:val="1"/>
+      <w:numFmt w:val="decimal"/>
+      <w:lvlText w:val="%3."/>
+      <w:lvlJc w:val="left"/>
+      <w:pPr>
+        <w:tabs>
+          <w:tab w:val="num" w:pos="2160"/>
+        </w:tabs>
+        <w:ind w:left="2160" w:hanging="360"/>
+      </w:pPr>
+    </w:lvl>
+    <w:lvl w:ilvl="3" w:tentative="1">
+      <w:start w:val="1"/>
+      <w:numFmt w:val="decimal"/>
+      <w:lvlText w:val="%4."/>
+      <w:lvlJc w:val="left"/>
+      <w:pPr>
+        <w:tabs>
+          <w:tab w:val="num" w:pos="2880"/>
+        </w:tabs>
+        <w:ind w:left="2880" w:hanging="360"/>
+      </w:pPr>
+    </w:lvl>
+    <w:lvl w:ilvl="4" w:tentative="1">
+      <w:start w:val="1"/>
+      <w:numFmt w:val="decimal"/>
+      <w:lvlText w:val="%5."/>
+      <w:lvlJc w:val="left"/>
+      <w:pPr>
+        <w:tabs>
+          <w:tab w:val="num" w:pos="3600"/>
+        </w:tabs>
+        <w:ind w:left="3600" w:hanging="360"/>
+      </w:pPr>
+    </w:lvl>
+    <w:lvl w:ilvl="5" w:tentative="1">
+      <w:start w:val="1"/>
+      <w:numFmt w:val="decimal"/>
+      <w:lvlText w:val="%6."/>
+      <w:lvlJc w:val="left"/>
+      <w:pPr>
+        <w:tabs>
+          <w:tab w:val="num" w:pos="4320"/>
+        </w:tabs>
+        <w:ind w:left="4320" w:hanging="360"/>
+      </w:pPr>
+    </w:lvl>
+    <w:lvl w:ilvl="6" w:tentative="1">
+      <w:start w:val="1"/>
+      <w:numFmt w:val="decimal"/>
+      <w:lvlText w:val="%7."/>
+      <w:lvlJc w:val="left"/>
+      <w:pPr>
+        <w:tabs>
+          <w:tab w:val="num" w:pos="5040"/>
+        </w:tabs>
+        <w:ind w:left="5040" w:hanging="360"/>
+      </w:pPr>
+    </w:lvl>
+    <w:lvl w:ilvl="7" w:tentative="1">
+      <w:start w:val="1"/>
+      <w:numFmt w:val="decimal"/>
+      <w:lvlText w:val="%8."/>
+      <w:lvlJc w:val="left"/>
+      <w:pPr>
+        <w:tabs>
+          <w:tab w:val="num" w:pos="5760"/>
+        </w:tabs>
+        <w:ind w:left="5760" w:hanging="360"/>
+      </w:pPr>
+    </w:lvl>
+    <w:lvl w:ilvl="8" w:tentative="1">
+      <w:start w:val="1"/>
+      <w:numFmt w:val="decimal"/>
+      <w:lvlText w:val="%9."/>
+      <w:lvlJc w:val="left"/>
+      <w:pPr>
+        <w:tabs>
+          <w:tab w:val="num" w:pos="6480"/>
+        </w:tabs>
+        <w:ind w:left="6480" w:hanging="360"/>
+      </w:pPr>
+    </w:lvl>
+  </w:abstractNum>
+  <w:abstractNum w:abstractNumId="7" w15:restartNumberingAfterBreak="0">
+    <w:nsid w:val="279F433C"/>
+    <w:multiLevelType w:val="multilevel"/>
+    <w:tmpl w:val="27D0BF62"/>
+    <w:lvl w:ilvl="0">
+      <w:start w:val="1"/>
+      <w:numFmt w:val="decimal"/>
+      <w:lvlText w:val="%1."/>
+      <w:lvlJc w:val="left"/>
+      <w:pPr>
+        <w:tabs>
+          <w:tab w:val="num" w:pos="720"/>
+        </w:tabs>
+        <w:ind w:left="720" w:hanging="360"/>
+      </w:pPr>
+    </w:lvl>
+    <w:lvl w:ilvl="1" w:tentative="1">
+      <w:start w:val="1"/>
+      <w:numFmt w:val="decimal"/>
+      <w:lvlText w:val="%2."/>
+      <w:lvlJc w:val="left"/>
+      <w:pPr>
+        <w:tabs>
+          <w:tab w:val="num" w:pos="1440"/>
+        </w:tabs>
+        <w:ind w:left="1440" w:hanging="360"/>
+      </w:pPr>
+    </w:lvl>
+    <w:lvl w:ilvl="2" w:tentative="1">
+      <w:start w:val="1"/>
+      <w:numFmt w:val="decimal"/>
+      <w:lvlText w:val="%3."/>
+      <w:lvlJc w:val="left"/>
+      <w:pPr>
+        <w:tabs>
+          <w:tab w:val="num" w:pos="2160"/>
+        </w:tabs>
+        <w:ind w:left="2160" w:hanging="360"/>
+      </w:pPr>
+    </w:lvl>
+    <w:lvl w:ilvl="3" w:tentative="1">
+      <w:start w:val="1"/>
+      <w:numFmt w:val="decimal"/>
+      <w:lvlText w:val="%4."/>
+      <w:lvlJc w:val="left"/>
+      <w:pPr>
+        <w:tabs>
+          <w:tab w:val="num" w:pos="2880"/>
+        </w:tabs>
+        <w:ind w:left="2880" w:hanging="360"/>
+      </w:pPr>
+    </w:lvl>
+    <w:lvl w:ilvl="4" w:tentative="1">
+      <w:start w:val="1"/>
+      <w:numFmt w:val="decimal"/>
+      <w:lvlText w:val="%5."/>
+      <w:lvlJc w:val="left"/>
+      <w:pPr>
+        <w:tabs>
+          <w:tab w:val="num" w:pos="3600"/>
+        </w:tabs>
+        <w:ind w:left="3600" w:hanging="360"/>
+      </w:pPr>
+    </w:lvl>
+    <w:lvl w:ilvl="5" w:tentative="1">
+      <w:start w:val="1"/>
+      <w:numFmt w:val="decimal"/>
+      <w:lvlText w:val="%6."/>
+      <w:lvlJc w:val="left"/>
+      <w:pPr>
+        <w:tabs>
+          <w:tab w:val="num" w:pos="4320"/>
+        </w:tabs>
+        <w:ind w:left="4320" w:hanging="360"/>
+      </w:pPr>
+    </w:lvl>
+    <w:lvl w:ilvl="6" w:tentative="1">
+      <w:start w:val="1"/>
+      <w:numFmt w:val="decimal"/>
+      <w:lvlText w:val="%7."/>
+      <w:lvlJc w:val="left"/>
+      <w:pPr>
+        <w:tabs>
+          <w:tab w:val="num" w:pos="5040"/>
+        </w:tabs>
+        <w:ind w:left="5040" w:hanging="360"/>
+      </w:pPr>
+    </w:lvl>
+    <w:lvl w:ilvl="7" w:tentative="1">
+      <w:start w:val="1"/>
+      <w:numFmt w:val="decimal"/>
+      <w:lvlText w:val="%8."/>
+      <w:lvlJc w:val="left"/>
+      <w:pPr>
+        <w:tabs>
+          <w:tab w:val="num" w:pos="5760"/>
+        </w:tabs>
+        <w:ind w:left="5760" w:hanging="360"/>
+      </w:pPr>
+    </w:lvl>
+    <w:lvl w:ilvl="8" w:tentative="1">
+      <w:start w:val="1"/>
+      <w:numFmt w:val="decimal"/>
+      <w:lvlText w:val="%9."/>
+      <w:lvlJc w:val="left"/>
+      <w:pPr>
+        <w:tabs>
+          <w:tab w:val="num" w:pos="6480"/>
+        </w:tabs>
+        <w:ind w:left="6480" w:hanging="360"/>
+      </w:pPr>
+    </w:lvl>
+  </w:abstractNum>
+  <w:abstractNum w:abstractNumId="8" w15:restartNumberingAfterBreak="0">
     <w:nsid w:val="300B635A"/>
     <w:multiLevelType w:val="hybridMultilevel"/>
     <w:tmpl w:val="741CDC90"/>
@@ -3271,7 +4190,7 @@
       </w:rPr>
     </w:lvl>
   </w:abstractNum>
-  <w:abstractNum w:abstractNumId="6" w15:restartNumberingAfterBreak="0">
+  <w:abstractNum w:abstractNumId="9" w15:restartNumberingAfterBreak="0">
     <w:nsid w:val="374B0149"/>
     <w:multiLevelType w:val="hybridMultilevel"/>
     <w:tmpl w:val="D54A25F6"/>
@@ -3384,7 +4303,120 @@
       </w:rPr>
     </w:lvl>
   </w:abstractNum>
-  <w:abstractNum w:abstractNumId="7" w15:restartNumberingAfterBreak="0">
+  <w:abstractNum w:abstractNumId="10" w15:restartNumberingAfterBreak="0">
+    <w:nsid w:val="4CF940FD"/>
+    <w:multiLevelType w:val="multilevel"/>
+    <w:tmpl w:val="F56CF04C"/>
+    <w:lvl w:ilvl="0">
+      <w:start w:val="1"/>
+      <w:numFmt w:val="decimal"/>
+      <w:lvlText w:val="%1."/>
+      <w:lvlJc w:val="left"/>
+      <w:pPr>
+        <w:tabs>
+          <w:tab w:val="num" w:pos="720"/>
+        </w:tabs>
+        <w:ind w:left="720" w:hanging="360"/>
+      </w:pPr>
+    </w:lvl>
+    <w:lvl w:ilvl="1" w:tentative="1">
+      <w:start w:val="1"/>
+      <w:numFmt w:val="decimal"/>
+      <w:lvlText w:val="%2."/>
+      <w:lvlJc w:val="left"/>
+      <w:pPr>
+        <w:tabs>
+          <w:tab w:val="num" w:pos="1440"/>
+        </w:tabs>
+        <w:ind w:left="1440" w:hanging="360"/>
+      </w:pPr>
+    </w:lvl>
+    <w:lvl w:ilvl="2" w:tentative="1">
+      <w:start w:val="1"/>
+      <w:numFmt w:val="decimal"/>
+      <w:lvlText w:val="%3."/>
+      <w:lvlJc w:val="left"/>
+      <w:pPr>
+        <w:tabs>
+          <w:tab w:val="num" w:pos="2160"/>
+        </w:tabs>
+        <w:ind w:left="2160" w:hanging="360"/>
+      </w:pPr>
+    </w:lvl>
+    <w:lvl w:ilvl="3" w:tentative="1">
+      <w:start w:val="1"/>
+      <w:numFmt w:val="decimal"/>
+      <w:lvlText w:val="%4."/>
+      <w:lvlJc w:val="left"/>
+      <w:pPr>
+        <w:tabs>
+          <w:tab w:val="num" w:pos="2880"/>
+        </w:tabs>
+        <w:ind w:left="2880" w:hanging="360"/>
+      </w:pPr>
+    </w:lvl>
+    <w:lvl w:ilvl="4" w:tentative="1">
+      <w:start w:val="1"/>
+      <w:numFmt w:val="decimal"/>
+      <w:lvlText w:val="%5."/>
+      <w:lvlJc w:val="left"/>
+      <w:pPr>
+        <w:tabs>
+          <w:tab w:val="num" w:pos="3600"/>
+        </w:tabs>
+        <w:ind w:left="3600" w:hanging="360"/>
+      </w:pPr>
+    </w:lvl>
+    <w:lvl w:ilvl="5" w:tentative="1">
+      <w:start w:val="1"/>
+      <w:numFmt w:val="decimal"/>
+      <w:lvlText w:val="%6."/>
+      <w:lvlJc w:val="left"/>
+      <w:pPr>
+        <w:tabs>
+          <w:tab w:val="num" w:pos="4320"/>
+        </w:tabs>
+        <w:ind w:left="4320" w:hanging="360"/>
+      </w:pPr>
+    </w:lvl>
+    <w:lvl w:ilvl="6" w:tentative="1">
+      <w:start w:val="1"/>
+      <w:numFmt w:val="decimal"/>
+      <w:lvlText w:val="%7."/>
+      <w:lvlJc w:val="left"/>
+      <w:pPr>
+        <w:tabs>
+          <w:tab w:val="num" w:pos="5040"/>
+        </w:tabs>
+        <w:ind w:left="5040" w:hanging="360"/>
+      </w:pPr>
+    </w:lvl>
+    <w:lvl w:ilvl="7" w:tentative="1">
+      <w:start w:val="1"/>
+      <w:numFmt w:val="decimal"/>
+      <w:lvlText w:val="%8."/>
+      <w:lvlJc w:val="left"/>
+      <w:pPr>
+        <w:tabs>
+          <w:tab w:val="num" w:pos="5760"/>
+        </w:tabs>
+        <w:ind w:left="5760" w:hanging="360"/>
+      </w:pPr>
+    </w:lvl>
+    <w:lvl w:ilvl="8" w:tentative="1">
+      <w:start w:val="1"/>
+      <w:numFmt w:val="decimal"/>
+      <w:lvlText w:val="%9."/>
+      <w:lvlJc w:val="left"/>
+      <w:pPr>
+        <w:tabs>
+          <w:tab w:val="num" w:pos="6480"/>
+        </w:tabs>
+        <w:ind w:left="6480" w:hanging="360"/>
+      </w:pPr>
+    </w:lvl>
+  </w:abstractNum>
+  <w:abstractNum w:abstractNumId="11" w15:restartNumberingAfterBreak="0">
     <w:nsid w:val="52821333"/>
     <w:multiLevelType w:val="hybridMultilevel"/>
     <w:tmpl w:val="A23A176A"/>
@@ -3470,7 +4502,7 @@
       </w:pPr>
     </w:lvl>
   </w:abstractNum>
-  <w:abstractNum w:abstractNumId="8" w15:restartNumberingAfterBreak="0">
+  <w:abstractNum w:abstractNumId="12" w15:restartNumberingAfterBreak="0">
     <w:nsid w:val="54E81330"/>
     <w:multiLevelType w:val="multilevel"/>
     <w:tmpl w:val="800CE2C0"/>
@@ -3619,7 +4651,7 @@
       </w:rPr>
     </w:lvl>
   </w:abstractNum>
-  <w:abstractNum w:abstractNumId="9" w15:restartNumberingAfterBreak="0">
+  <w:abstractNum w:abstractNumId="13" w15:restartNumberingAfterBreak="0">
     <w:nsid w:val="60282F28"/>
     <w:multiLevelType w:val="hybridMultilevel"/>
     <w:tmpl w:val="566C01D0"/>
@@ -3708,7 +4740,7 @@
       </w:pPr>
     </w:lvl>
   </w:abstractNum>
-  <w:abstractNum w:abstractNumId="10" w15:restartNumberingAfterBreak="0">
+  <w:abstractNum w:abstractNumId="14" w15:restartNumberingAfterBreak="0">
     <w:nsid w:val="6C596539"/>
     <w:multiLevelType w:val="hybridMultilevel"/>
     <w:tmpl w:val="920A274A"/>
@@ -3798,36 +4830,48 @@
     </w:lvl>
   </w:abstractNum>
   <w:num w:numId="1">
-    <w:abstractNumId w:val="10"/>
+    <w:abstractNumId w:val="14"/>
   </w:num>
   <w:num w:numId="2">
-    <w:abstractNumId w:val="8"/>
+    <w:abstractNumId w:val="12"/>
   </w:num>
   <w:num w:numId="3">
-    <w:abstractNumId w:val="5"/>
+    <w:abstractNumId w:val="8"/>
   </w:num>
   <w:num w:numId="4">
     <w:abstractNumId w:val="0"/>
   </w:num>
   <w:num w:numId="5">
+    <w:abstractNumId w:val="13"/>
+  </w:num>
+  <w:num w:numId="6">
+    <w:abstractNumId w:val="3"/>
+  </w:num>
+  <w:num w:numId="7">
+    <w:abstractNumId w:val="4"/>
+  </w:num>
+  <w:num w:numId="8">
+    <w:abstractNumId w:val="5"/>
+  </w:num>
+  <w:num w:numId="9">
+    <w:abstractNumId w:val="2"/>
+  </w:num>
+  <w:num w:numId="10">
+    <w:abstractNumId w:val="11"/>
+  </w:num>
+  <w:num w:numId="11">
     <w:abstractNumId w:val="9"/>
   </w:num>
-  <w:num w:numId="6">
-    <w:abstractNumId w:val="2"/>
-  </w:num>
-  <w:num w:numId="7">
-    <w:abstractNumId w:val="3"/>
-  </w:num>
-  <w:num w:numId="8">
-    <w:abstractNumId w:val="4"/>
-  </w:num>
-  <w:num w:numId="9">
+  <w:num w:numId="12">
     <w:abstractNumId w:val="1"/>
   </w:num>
-  <w:num w:numId="10">
+  <w:num w:numId="13">
     <w:abstractNumId w:val="7"/>
   </w:num>
-  <w:num w:numId="11">
+  <w:num w:numId="14">
+    <w:abstractNumId w:val="10"/>
+  </w:num>
+  <w:num w:numId="15">
     <w:abstractNumId w:val="6"/>
   </w:num>
 </w:numbering>

</xml_diff>